<commit_message>
Update issue 172 SASL:   Update document.
</commit_message>
<xml_diff>
--- a/doc/Shader Design/SASL Developer Tutorial(CHN).docx
+++ b/doc/Shader Design/SASL Developer Tutorial(CHN).docx
@@ -5,9 +5,6 @@
     <w:p>
       <w:pPr>
         <w:pStyle w:val="a3"/>
-        <w:rPr>
-          <w:rFonts w:hint="eastAsia"/>
-        </w:rPr>
       </w:pPr>
       <w:r>
         <w:rPr>
@@ -25,9 +22,6 @@
     <w:p>
       <w:pPr>
         <w:pStyle w:val="1"/>
-        <w:rPr>
-          <w:rFonts w:hint="eastAsia"/>
-        </w:rPr>
       </w:pPr>
       <w:r>
         <w:rPr>
@@ -39,9 +33,6 @@
     <w:p>
       <w:pPr>
         <w:pStyle w:val="2"/>
-        <w:rPr>
-          <w:rFonts w:hint="eastAsia"/>
-        </w:rPr>
       </w:pPr>
       <w:r>
         <w:rPr>
@@ -57,11 +48,6 @@
       </w:r>
     </w:p>
     <w:p>
-      <w:pPr>
-        <w:rPr>
-          <w:rFonts w:hint="eastAsia"/>
-        </w:rPr>
-      </w:pPr>
       <w:r>
         <w:rPr>
           <w:rFonts w:hint="eastAsia"/>
@@ -78,8 +64,30 @@
         <w:rPr>
           <w:rFonts w:hint="eastAsia"/>
         </w:rPr>
-        <w:t>&lt;salvia_root&gt;/sasl</w:t>
-      </w:r>
+        <w:t>&lt;</w:t>
+      </w:r>
+      <w:proofErr w:type="spellStart"/>
+      <w:r>
+        <w:rPr>
+          <w:rFonts w:hint="eastAsia"/>
+        </w:rPr>
+        <w:t>salvia_root</w:t>
+      </w:r>
+      <w:proofErr w:type="spellEnd"/>
+      <w:r>
+        <w:rPr>
+          <w:rFonts w:hint="eastAsia"/>
+        </w:rPr>
+        <w:t>&gt;/</w:t>
+      </w:r>
+      <w:proofErr w:type="spellStart"/>
+      <w:r>
+        <w:rPr>
+          <w:rFonts w:hint="eastAsia"/>
+        </w:rPr>
+        <w:t>sasl</w:t>
+      </w:r>
+      <w:proofErr w:type="spellEnd"/>
       <w:r>
         <w:rPr>
           <w:rFonts w:hint="eastAsia"/>
@@ -88,11 +96,6 @@
       </w:r>
     </w:p>
     <w:p>
-      <w:pPr>
-        <w:rPr>
-          <w:rFonts w:hint="eastAsia"/>
-        </w:rPr>
-      </w:pPr>
       <w:r>
         <w:rPr>
           <w:rFonts w:hint="eastAsia"/>
@@ -116,9 +119,6 @@
     <w:p>
       <w:pPr>
         <w:pStyle w:val="a4"/>
-        <w:rPr>
-          <w:rFonts w:hint="eastAsia"/>
-        </w:rPr>
       </w:pPr>
       <w:r>
         <w:rPr>
@@ -185,11 +185,6 @@
       </w:r>
     </w:p>
     <w:p>
-      <w:pPr>
-        <w:rPr>
-          <w:rFonts w:hint="eastAsia"/>
-        </w:rPr>
-      </w:pPr>
       <w:r>
         <w:rPr>
           <w:rFonts w:hint="eastAsia"/>
@@ -210,9 +205,6 @@
           <w:ilvl w:val="0"/>
           <w:numId w:val="11"/>
         </w:numPr>
-        <w:rPr>
-          <w:rFonts w:hint="eastAsia"/>
-        </w:rPr>
       </w:pPr>
       <w:r>
         <w:t>Common</w:t>
@@ -225,9 +217,6 @@
           <w:ilvl w:val="1"/>
           <w:numId w:val="11"/>
         </w:numPr>
-        <w:rPr>
-          <w:rFonts w:hint="eastAsia"/>
-        </w:rPr>
       </w:pPr>
       <w:r>
         <w:rPr>
@@ -255,9 +244,6 @@
           <w:ilvl w:val="1"/>
           <w:numId w:val="11"/>
         </w:numPr>
-        <w:rPr>
-          <w:rFonts w:hint="eastAsia"/>
-        </w:rPr>
       </w:pPr>
       <w:r>
         <w:rPr>
@@ -279,9 +265,6 @@
           <w:ilvl w:val="1"/>
           <w:numId w:val="11"/>
         </w:numPr>
-        <w:rPr>
-          <w:rFonts w:hint="eastAsia"/>
-        </w:rPr>
       </w:pPr>
       <w:r>
         <w:t>D</w:t>
@@ -306,9 +289,6 @@
           <w:ilvl w:val="0"/>
           <w:numId w:val="11"/>
         </w:numPr>
-        <w:rPr>
-          <w:rFonts w:hint="eastAsia"/>
-        </w:rPr>
       </w:pPr>
       <w:r>
         <w:t>P</w:t>
@@ -327,16 +307,15 @@
           <w:ilvl w:val="1"/>
           <w:numId w:val="11"/>
         </w:numPr>
-        <w:rPr>
-          <w:rFonts w:hint="eastAsia"/>
-        </w:rPr>
       </w:pPr>
+      <w:proofErr w:type="spellStart"/>
       <w:r>
         <w:rPr>
           <w:rFonts w:hint="eastAsia"/>
         </w:rPr>
         <w:t>Tokenizer</w:t>
       </w:r>
+      <w:proofErr w:type="spellEnd"/>
     </w:p>
     <w:p>
       <w:pPr>
@@ -345,16 +324,15 @@
           <w:ilvl w:val="1"/>
           <w:numId w:val="11"/>
         </w:numPr>
-        <w:rPr>
-          <w:rFonts w:hint="eastAsia"/>
-        </w:rPr>
       </w:pPr>
+      <w:proofErr w:type="spellStart"/>
       <w:r>
         <w:rPr>
           <w:rFonts w:hint="eastAsia"/>
         </w:rPr>
         <w:t>Lexer</w:t>
       </w:r>
+      <w:proofErr w:type="spellEnd"/>
     </w:p>
     <w:p>
       <w:pPr>
@@ -363,9 +341,6 @@
           <w:ilvl w:val="1"/>
           <w:numId w:val="11"/>
         </w:numPr>
-        <w:rPr>
-          <w:rFonts w:hint="eastAsia"/>
-        </w:rPr>
       </w:pPr>
       <w:r>
         <w:rPr>
@@ -381,18 +356,12 @@
           <w:ilvl w:val="0"/>
           <w:numId w:val="11"/>
         </w:numPr>
-        <w:rPr>
-          <w:rFonts w:hint="eastAsia"/>
-        </w:rPr>
       </w:pPr>
       <w:r>
-        <w:t>S</w:t>
-      </w:r>
-      <w:r>
-        <w:rPr>
-          <w:rFonts w:hint="eastAsia"/>
-        </w:rPr>
-        <w:t>emantic</w:t>
+        <w:rPr>
+          <w:rFonts w:hint="eastAsia"/>
+        </w:rPr>
+        <w:t>Syntax tree</w:t>
       </w:r>
     </w:p>
     <w:p>
@@ -402,15 +371,36 @@
           <w:ilvl w:val="1"/>
           <w:numId w:val="11"/>
         </w:numPr>
-        <w:rPr>
-          <w:rFonts w:hint="eastAsia"/>
-        </w:rPr>
       </w:pPr>
       <w:r>
         <w:rPr>
           <w:rFonts w:hint="eastAsia"/>
         </w:rPr>
-        <w:t>Semantic Analyzer</w:t>
+        <w:t>Syntax tree</w:t>
+      </w:r>
+      <w:r>
+        <w:rPr>
+          <w:rFonts w:hint="eastAsia"/>
+        </w:rPr>
+        <w:t>上各个节点的定义</w:t>
+      </w:r>
+    </w:p>
+    <w:p>
+      <w:pPr>
+        <w:pStyle w:val="a9"/>
+        <w:numPr>
+          <w:ilvl w:val="0"/>
+          <w:numId w:val="11"/>
+        </w:numPr>
+      </w:pPr>
+      <w:r>
+        <w:t>S</w:t>
+      </w:r>
+      <w:r>
+        <w:rPr>
+          <w:rFonts w:hint="eastAsia"/>
+        </w:rPr>
+        <w:t>emantic</w:t>
       </w:r>
     </w:p>
     <w:p>
@@ -420,15 +410,12 @@
           <w:ilvl w:val="1"/>
           <w:numId w:val="11"/>
         </w:numPr>
-        <w:rPr>
-          <w:rFonts w:hint="eastAsia"/>
-        </w:rPr>
       </w:pPr>
       <w:r>
         <w:rPr>
           <w:rFonts w:hint="eastAsia"/>
         </w:rPr>
-        <w:t>Symbols</w:t>
+        <w:t>Semantic Analyzer</w:t>
       </w:r>
     </w:p>
     <w:p>
@@ -438,9 +425,21 @@
           <w:ilvl w:val="1"/>
           <w:numId w:val="11"/>
         </w:numPr>
-        <w:rPr>
-          <w:rFonts w:hint="eastAsia"/>
-        </w:rPr>
+      </w:pPr>
+      <w:r>
+        <w:rPr>
+          <w:rFonts w:hint="eastAsia"/>
+        </w:rPr>
+        <w:t>Symbols</w:t>
+      </w:r>
+    </w:p>
+    <w:p>
+      <w:pPr>
+        <w:pStyle w:val="a9"/>
+        <w:numPr>
+          <w:ilvl w:val="1"/>
+          <w:numId w:val="11"/>
+        </w:numPr>
       </w:pPr>
       <w:r>
         <w:rPr>
@@ -456,10 +455,8 @@
           <w:ilvl w:val="0"/>
           <w:numId w:val="11"/>
         </w:numPr>
-        <w:rPr>
-          <w:rFonts w:hint="eastAsia"/>
-        </w:rPr>
       </w:pPr>
+      <w:proofErr w:type="spellStart"/>
       <w:r>
         <w:t>C</w:t>
       </w:r>
@@ -469,6 +466,7 @@
         </w:rPr>
         <w:t>ode_generator</w:t>
       </w:r>
+      <w:proofErr w:type="spellEnd"/>
     </w:p>
     <w:p>
       <w:pPr>
@@ -477,9 +475,6 @@
           <w:ilvl w:val="1"/>
           <w:numId w:val="11"/>
         </w:numPr>
-        <w:rPr>
-          <w:rFonts w:hint="eastAsia"/>
-        </w:rPr>
       </w:pPr>
       <w:r>
         <w:rPr>
@@ -495,9 +490,6 @@
           <w:ilvl w:val="1"/>
           <w:numId w:val="11"/>
         </w:numPr>
-        <w:rPr>
-          <w:rFonts w:hint="eastAsia"/>
-        </w:rPr>
       </w:pPr>
       <w:r>
         <w:rPr>
@@ -513,14 +505,12 @@
           <w:ilvl w:val="2"/>
           <w:numId w:val="11"/>
         </w:numPr>
-        <w:rPr>
-          <w:rFonts w:hint="eastAsia"/>
-        </w:rPr>
       </w:pPr>
       <w:r>
         <w:rPr>
           <w:rFonts w:hint="eastAsia"/>
         </w:rPr>
+        <w:lastRenderedPageBreak/>
         <w:t xml:space="preserve">Common </w:t>
       </w:r>
       <w:r>
@@ -537,9 +527,6 @@
           <w:ilvl w:val="2"/>
           <w:numId w:val="11"/>
         </w:numPr>
-        <w:rPr>
-          <w:rFonts w:hint="eastAsia"/>
-        </w:rPr>
       </w:pPr>
       <w:r>
         <w:rPr>
@@ -573,15 +560,11 @@
           <w:ilvl w:val="2"/>
           <w:numId w:val="11"/>
         </w:numPr>
-        <w:rPr>
-          <w:rFonts w:hint="eastAsia"/>
-        </w:rPr>
       </w:pPr>
       <w:r>
         <w:rPr>
           <w:rFonts w:hint="eastAsia"/>
         </w:rPr>
-        <w:lastRenderedPageBreak/>
         <w:t>SISD Specified Code Generator</w:t>
       </w:r>
     </w:p>
@@ -592,9 +575,6 @@
           <w:ilvl w:val="2"/>
           <w:numId w:val="11"/>
         </w:numPr>
-        <w:rPr>
-          <w:rFonts w:hint="eastAsia"/>
-        </w:rPr>
       </w:pPr>
       <w:r>
         <w:rPr>
@@ -610,9 +590,6 @@
           <w:ilvl w:val="1"/>
           <w:numId w:val="11"/>
         </w:numPr>
-        <w:rPr>
-          <w:rFonts w:hint="eastAsia"/>
-        </w:rPr>
       </w:pPr>
       <w:r>
         <w:rPr>
@@ -646,9 +623,6 @@
           <w:ilvl w:val="0"/>
           <w:numId w:val="11"/>
         </w:numPr>
-        <w:rPr>
-          <w:rFonts w:hint="eastAsia"/>
-        </w:rPr>
       </w:pPr>
       <w:r>
         <w:t>D</w:t>
@@ -667,9 +641,6 @@
           <w:ilvl w:val="1"/>
           <w:numId w:val="11"/>
         </w:numPr>
-        <w:rPr>
-          <w:rFonts w:hint="eastAsia"/>
-        </w:rPr>
       </w:pPr>
       <w:r>
         <w:rPr>
@@ -685,9 +656,6 @@
           <w:ilvl w:val="0"/>
           <w:numId w:val="11"/>
         </w:numPr>
-        <w:rPr>
-          <w:rFonts w:hint="eastAsia"/>
-        </w:rPr>
       </w:pPr>
       <w:r>
         <w:t>H</w:t>
@@ -706,15 +674,20 @@
           <w:ilvl w:val="1"/>
           <w:numId w:val="11"/>
         </w:numPr>
-        <w:rPr>
-          <w:rFonts w:hint="eastAsia"/>
-        </w:rPr>
       </w:pPr>
-      <w:r>
-        <w:rPr>
-          <w:rFonts w:hint="eastAsia"/>
-        </w:rPr>
-        <w:t>Shader Host</w:t>
+      <w:proofErr w:type="spellStart"/>
+      <w:r>
+        <w:rPr>
+          <w:rFonts w:hint="eastAsia"/>
+        </w:rPr>
+        <w:t>Shader</w:t>
+      </w:r>
+      <w:proofErr w:type="spellEnd"/>
+      <w:r>
+        <w:rPr>
+          <w:rFonts w:hint="eastAsia"/>
+        </w:rPr>
+        <w:t xml:space="preserve"> Host</w:t>
       </w:r>
       <w:r>
         <w:rPr>
@@ -744,9 +717,6 @@
     <w:p>
       <w:pPr>
         <w:pStyle w:val="2"/>
-        <w:rPr>
-          <w:rFonts w:hint="eastAsia"/>
-        </w:rPr>
       </w:pPr>
       <w:r>
         <w:rPr>
@@ -756,11 +726,6 @@
       </w:r>
     </w:p>
     <w:p>
-      <w:pPr>
-        <w:rPr>
-          <w:rFonts w:hint="eastAsia"/>
-        </w:rPr>
-      </w:pPr>
       <w:r>
         <w:rPr>
           <w:rFonts w:hint="eastAsia"/>
@@ -847,11 +812,6 @@
       </w:r>
     </w:p>
     <w:p>
-      <w:pPr>
-        <w:rPr>
-          <w:rFonts w:hint="eastAsia"/>
-        </w:rPr>
-      </w:pPr>
       <w:r>
         <w:rPr>
           <w:rFonts w:hint="eastAsia"/>
@@ -882,23 +842,33 @@
         </w:rPr>
         <w:t>对</w:t>
       </w:r>
+      <w:proofErr w:type="spellStart"/>
       <w:r>
         <w:rPr>
           <w:rFonts w:hint="eastAsia"/>
         </w:rPr>
         <w:t>eflib</w:t>
       </w:r>
+      <w:proofErr w:type="spellEnd"/>
       <w:r>
         <w:rPr>
           <w:rFonts w:hint="eastAsia"/>
         </w:rPr>
         <w:t>有实现依赖，对</w:t>
       </w:r>
-      <w:r>
-        <w:rPr>
-          <w:rFonts w:hint="eastAsia"/>
-        </w:rPr>
-        <w:t>salviar(salvia renderer)</w:t>
+      <w:proofErr w:type="spellStart"/>
+      <w:r>
+        <w:rPr>
+          <w:rFonts w:hint="eastAsia"/>
+        </w:rPr>
+        <w:t>salviar</w:t>
+      </w:r>
+      <w:proofErr w:type="spellEnd"/>
+      <w:r>
+        <w:rPr>
+          <w:rFonts w:hint="eastAsia"/>
+        </w:rPr>
+        <w:t>(salvia renderer)</w:t>
       </w:r>
       <w:r>
         <w:rPr>
@@ -906,36 +876,42 @@
         </w:rPr>
         <w:t>有部分头文件依赖（主要集中在</w:t>
       </w:r>
+      <w:proofErr w:type="spellStart"/>
       <w:r>
         <w:rPr>
           <w:rFonts w:hint="eastAsia"/>
         </w:rPr>
         <w:t>salviar</w:t>
       </w:r>
+      <w:proofErr w:type="spellEnd"/>
       <w:r>
         <w:rPr>
           <w:rFonts w:hint="eastAsia"/>
         </w:rPr>
         <w:t>的</w:t>
       </w:r>
+      <w:proofErr w:type="spellStart"/>
       <w:r>
         <w:rPr>
           <w:rFonts w:hint="eastAsia"/>
         </w:rPr>
         <w:t>shader_abi.h</w:t>
       </w:r>
+      <w:proofErr w:type="spellEnd"/>
       <w:r>
         <w:rPr>
           <w:rFonts w:hint="eastAsia"/>
         </w:rPr>
         <w:t>和</w:t>
       </w:r>
+      <w:proofErr w:type="spellStart"/>
       <w:r>
         <w:rPr>
           <w:rFonts w:hint="eastAsia"/>
         </w:rPr>
         <w:t>abi_info</w:t>
       </w:r>
+      <w:proofErr w:type="spellEnd"/>
       <w:r>
         <w:rPr>
           <w:rFonts w:hint="eastAsia"/>
@@ -946,9 +922,6 @@
     <w:p>
       <w:pPr>
         <w:pStyle w:val="2"/>
-        <w:rPr>
-          <w:rFonts w:hint="eastAsia"/>
-        </w:rPr>
       </w:pPr>
       <w:r>
         <w:rPr>
@@ -958,11 +931,6 @@
       </w:r>
     </w:p>
     <w:p>
-      <w:pPr>
-        <w:rPr>
-          <w:rFonts w:hint="eastAsia"/>
-        </w:rPr>
-      </w:pPr>
       <w:r>
         <w:rPr>
           <w:rFonts w:hint="eastAsia"/>
@@ -998,9 +966,6 @@
     <w:p>
       <w:pPr>
         <w:pStyle w:val="a4"/>
-        <w:rPr>
-          <w:rFonts w:hint="eastAsia"/>
-        </w:rPr>
       </w:pPr>
       <w:r>
         <w:rPr>
@@ -1069,9 +1034,6 @@
     <w:p>
       <w:pPr>
         <w:pStyle w:val="3"/>
-        <w:rPr>
-          <w:rFonts w:hint="eastAsia"/>
-        </w:rPr>
       </w:pPr>
       <w:r>
         <w:rPr>
@@ -1081,11 +1043,6 @@
       </w:r>
     </w:p>
     <w:p>
-      <w:pPr>
-        <w:rPr>
-          <w:rFonts w:hint="eastAsia"/>
-        </w:rPr>
-      </w:pPr>
       <w:r>
         <w:rPr>
           <w:rFonts w:hint="eastAsia"/>
@@ -1180,9 +1137,6 @@
     <w:p>
       <w:pPr>
         <w:jc w:val="center"/>
-        <w:rPr>
-          <w:rFonts w:hint="eastAsia"/>
-        </w:rPr>
       </w:pPr>
       <w:r>
         <w:object w:dxaOrig="8737" w:dyaOrig="4788">
@@ -1205,19 +1159,16 @@
             <v:path o:extrusionok="f" gradientshapeok="t" o:connecttype="rect"/>
             <o:lock v:ext="edit" aspectratio="t"/>
           </v:shapetype>
-          <v:shape id="_x0000_i1025" type="#_x0000_t75" style="width:414.75pt;height:227.25pt" o:ole="">
+          <v:shape id="_x0000_i1025" type="#_x0000_t75" style="width:414.9pt;height:227.4pt" o:ole="">
             <v:imagedata r:id="rId19" o:title=""/>
           </v:shape>
-          <o:OLEObject Type="Embed" ProgID="Visio.Drawing.11" ShapeID="_x0000_i1025" DrawAspect="Content" ObjectID="_1393772150" r:id="rId20"/>
+          <o:OLEObject Type="Embed" ProgID="Visio.Drawing.11" ShapeID="_x0000_i1025" DrawAspect="Content" ObjectID="_1393868988" r:id="rId20"/>
         </w:object>
       </w:r>
     </w:p>
     <w:p>
       <w:pPr>
         <w:pStyle w:val="a4"/>
-        <w:rPr>
-          <w:rFonts w:hint="eastAsia"/>
-        </w:rPr>
       </w:pPr>
       <w:r>
         <w:rPr>
@@ -1284,11 +1235,7 @@
       </w:r>
     </w:p>
     <w:p>
-      <w:pPr>
-        <w:rPr>
-          <w:rFonts w:hint="eastAsia"/>
-        </w:rPr>
-      </w:pPr>
+      <w:proofErr w:type="spellStart"/>
       <w:r>
         <w:t>C</w:t>
       </w:r>
@@ -1298,18 +1245,21 @@
         </w:rPr>
         <w:t>ode_source</w:t>
       </w:r>
+      <w:proofErr w:type="spellEnd"/>
       <w:r>
         <w:rPr>
           <w:rFonts w:hint="eastAsia"/>
         </w:rPr>
         <w:t>和</w:t>
       </w:r>
+      <w:proofErr w:type="spellStart"/>
       <w:r>
         <w:rPr>
           <w:rFonts w:hint="eastAsia"/>
         </w:rPr>
         <w:t>lex_context</w:t>
       </w:r>
+      <w:proofErr w:type="spellEnd"/>
       <w:r>
         <w:rPr>
           <w:rFonts w:hint="eastAsia"/>
@@ -1322,11 +1272,19 @@
         </w:rPr>
         <w:t>当调用了</w:t>
       </w:r>
-      <w:r>
-        <w:rPr>
-          <w:rFonts w:hint="eastAsia"/>
-        </w:rPr>
-        <w:t>lexer.tokenize()</w:t>
+      <w:proofErr w:type="spellStart"/>
+      <w:r>
+        <w:rPr>
+          <w:rFonts w:hint="eastAsia"/>
+        </w:rPr>
+        <w:t>lexer.tokenize</w:t>
+      </w:r>
+      <w:proofErr w:type="spellEnd"/>
+      <w:r>
+        <w:rPr>
+          <w:rFonts w:hint="eastAsia"/>
+        </w:rPr>
+        <w:t>()</w:t>
       </w:r>
       <w:r>
         <w:rPr>
@@ -1334,6 +1292,7 @@
         </w:rPr>
         <w:t>后，</w:t>
       </w:r>
+      <w:proofErr w:type="spellStart"/>
       <w:r>
         <w:t>L</w:t>
       </w:r>
@@ -1343,6 +1302,7 @@
         </w:rPr>
         <w:t>exer</w:t>
       </w:r>
+      <w:proofErr w:type="spellEnd"/>
       <w:r>
         <w:rPr>
           <w:rFonts w:hint="eastAsia"/>
@@ -1361,12 +1321,14 @@
         </w:rPr>
         <w:t>调用</w:t>
       </w:r>
+      <w:proofErr w:type="spellStart"/>
       <w:r>
         <w:rPr>
           <w:rFonts w:hint="eastAsia"/>
         </w:rPr>
         <w:t>code_source</w:t>
       </w:r>
+      <w:proofErr w:type="spellEnd"/>
       <w:r>
         <w:rPr>
           <w:rFonts w:hint="eastAsia"/>
@@ -1397,12 +1359,14 @@
         </w:rPr>
         <w:t>，并在</w:t>
       </w:r>
+      <w:proofErr w:type="spellStart"/>
       <w:r>
         <w:rPr>
           <w:rFonts w:hint="eastAsia"/>
         </w:rPr>
         <w:t>lex_context</w:t>
       </w:r>
+      <w:proofErr w:type="spellEnd"/>
       <w:r>
         <w:rPr>
           <w:rFonts w:hint="eastAsia"/>
@@ -1427,24 +1391,28 @@
         </w:rPr>
         <w:t>（严格说</w:t>
       </w:r>
+      <w:proofErr w:type="spellStart"/>
       <w:r>
         <w:rPr>
           <w:rFonts w:hint="eastAsia"/>
         </w:rPr>
         <w:t>lex_context</w:t>
       </w:r>
+      <w:proofErr w:type="spellEnd"/>
       <w:r>
         <w:rPr>
           <w:rFonts w:hint="eastAsia"/>
         </w:rPr>
         <w:t>是</w:t>
       </w:r>
+      <w:proofErr w:type="spellStart"/>
       <w:r>
         <w:rPr>
           <w:rFonts w:hint="eastAsia"/>
         </w:rPr>
         <w:t>code_source</w:t>
       </w:r>
+      <w:proofErr w:type="spellEnd"/>
       <w:r>
         <w:rPr>
           <w:rFonts w:hint="eastAsia"/>
@@ -1457,12 +1425,14 @@
         </w:rPr>
         <w:t>，并返回一个</w:t>
       </w:r>
+      <w:proofErr w:type="spellStart"/>
       <w:r>
         <w:rPr>
           <w:rFonts w:hint="eastAsia"/>
         </w:rPr>
         <w:t>token_t</w:t>
       </w:r>
+      <w:proofErr w:type="spellEnd"/>
       <w:r>
         <w:rPr>
           <w:rFonts w:hint="eastAsia"/>
@@ -1483,11 +1453,6 @@
       </w:r>
     </w:p>
     <w:p>
-      <w:pPr>
-        <w:rPr>
-          <w:rFonts w:hint="eastAsia"/>
-        </w:rPr>
-      </w:pPr>
       <w:r>
         <w:rPr>
           <w:rFonts w:hint="eastAsia"/>
@@ -1506,36 +1471,42 @@
         </w:rPr>
         <w:t>中提供了一个</w:t>
       </w:r>
+      <w:proofErr w:type="spellStart"/>
       <w:r>
         <w:rPr>
           <w:rFonts w:hint="eastAsia"/>
         </w:rPr>
         <w:t>driver_code_source</w:t>
       </w:r>
+      <w:proofErr w:type="spellEnd"/>
       <w:r>
         <w:rPr>
           <w:rFonts w:hint="eastAsia"/>
         </w:rPr>
         <w:t>实现了这两个接口，并且</w:t>
       </w:r>
+      <w:proofErr w:type="spellStart"/>
       <w:r>
         <w:rPr>
           <w:rFonts w:hint="eastAsia"/>
         </w:rPr>
         <w:t>driver_code_source</w:t>
       </w:r>
+      <w:proofErr w:type="spellEnd"/>
       <w:r>
         <w:rPr>
           <w:rFonts w:hint="eastAsia"/>
         </w:rPr>
         <w:t>使用了</w:t>
       </w:r>
+      <w:proofErr w:type="spellStart"/>
       <w:r>
         <w:rPr>
           <w:rFonts w:hint="eastAsia"/>
         </w:rPr>
         <w:t>Boost.Wave</w:t>
       </w:r>
+      <w:proofErr w:type="spellEnd"/>
       <w:r>
         <w:rPr>
           <w:rFonts w:hint="eastAsia"/>
@@ -1568,11 +1539,6 @@
       </w:r>
     </w:p>
     <w:p>
-      <w:pPr>
-        <w:rPr>
-          <w:rFonts w:hint="eastAsia"/>
-        </w:rPr>
-      </w:pPr>
       <w:r>
         <w:rPr>
           <w:rFonts w:hint="eastAsia"/>
@@ -1585,49 +1551,76 @@
         </w:rPr>
         <w:t>的</w:t>
       </w:r>
+      <w:proofErr w:type="spellStart"/>
       <w:r>
         <w:rPr>
           <w:rFonts w:hint="eastAsia"/>
         </w:rPr>
         <w:t>Lexer</w:t>
       </w:r>
+      <w:proofErr w:type="spellEnd"/>
       <w:r>
         <w:rPr>
           <w:rFonts w:hint="eastAsia"/>
         </w:rPr>
         <w:t>基于</w:t>
       </w:r>
+      <w:proofErr w:type="spellStart"/>
       <w:r>
         <w:rPr>
           <w:rFonts w:hint="eastAsia"/>
         </w:rPr>
         <w:t>Boost.Spirit.Lexer</w:t>
       </w:r>
-      <w:r>
-        <w:rPr>
-          <w:rFonts w:hint="eastAsia"/>
-        </w:rPr>
-        <w:t>开发，重新进行了封装便于第三方代码对词法进行定制。之所以没有使用</w:t>
-      </w:r>
-      <w:r>
-        <w:rPr>
-          <w:rFonts w:hint="eastAsia"/>
-        </w:rPr>
-        <w:t>Boost.Qi</w:t>
-      </w:r>
-      <w:r>
-        <w:rPr>
-          <w:rFonts w:hint="eastAsia"/>
-        </w:rPr>
-        <w:t>，主要是出自于编译器时间的考虑。</w:t>
+      <w:proofErr w:type="spellEnd"/>
+      <w:r>
+        <w:rPr>
+          <w:rFonts w:hint="eastAsia"/>
+        </w:rPr>
+        <w:t>开发，重新进行了封装便于第三方代码对词法进行定制。</w:t>
+      </w:r>
+      <w:r>
+        <w:rPr>
+          <w:rFonts w:hint="eastAsia"/>
+        </w:rPr>
+        <w:t>语法部分</w:t>
+      </w:r>
+      <w:r>
+        <w:rPr>
+          <w:rFonts w:hint="eastAsia"/>
+        </w:rPr>
+        <w:t>没有使用</w:t>
+      </w:r>
+      <w:proofErr w:type="spellStart"/>
+      <w:r>
+        <w:rPr>
+          <w:rFonts w:hint="eastAsia"/>
+        </w:rPr>
+        <w:t>Boost.</w:t>
+      </w:r>
+      <w:r>
+        <w:rPr>
+          <w:rFonts w:hint="eastAsia"/>
+        </w:rPr>
+        <w:t>Spirit.</w:t>
+      </w:r>
+      <w:r>
+        <w:rPr>
+          <w:rFonts w:hint="eastAsia"/>
+        </w:rPr>
+        <w:t>Qi</w:t>
+      </w:r>
+      <w:proofErr w:type="spellEnd"/>
+      <w:r>
+        <w:rPr>
+          <w:rFonts w:hint="eastAsia"/>
+        </w:rPr>
+        <w:t>，主要是出自于编译时间的考虑。</w:t>
       </w:r>
     </w:p>
     <w:p>
       <w:pPr>
         <w:pStyle w:val="3"/>
-        <w:rPr>
-          <w:rFonts w:hint="eastAsia"/>
-        </w:rPr>
       </w:pPr>
       <w:r>
         <w:rPr>
@@ -1639,9 +1632,6 @@
     <w:p>
       <w:pPr>
         <w:pStyle w:val="4"/>
-        <w:rPr>
-          <w:rFonts w:hint="eastAsia"/>
-        </w:rPr>
       </w:pPr>
       <w:r>
         <w:rPr>
@@ -1649,12 +1639,14 @@
         </w:rPr>
         <w:t>基于</w:t>
       </w:r>
+      <w:proofErr w:type="spellStart"/>
       <w:r>
         <w:rPr>
           <w:rFonts w:hint="eastAsia"/>
         </w:rPr>
         <w:t>Combinator</w:t>
       </w:r>
+      <w:proofErr w:type="spellEnd"/>
       <w:r>
         <w:rPr>
           <w:rFonts w:hint="eastAsia"/>
@@ -1663,11 +1655,6 @@
       </w:r>
     </w:p>
     <w:p>
-      <w:pPr>
-        <w:rPr>
-          <w:rFonts w:hint="eastAsia"/>
-        </w:rPr>
-      </w:pPr>
       <w:r>
         <w:rPr>
           <w:rFonts w:hint="eastAsia"/>
@@ -1680,6 +1667,7 @@
         </w:rPr>
         <w:t>的语法分析采用了基于</w:t>
       </w:r>
+      <w:proofErr w:type="spellStart"/>
       <w:r>
         <w:rPr>
           <w:rFonts w:hint="eastAsia"/>
@@ -1698,6 +1686,7 @@
         </w:rPr>
         <w:t>inator</w:t>
       </w:r>
+      <w:proofErr w:type="spellEnd"/>
       <w:r>
         <w:rPr>
           <w:rFonts w:hint="eastAsia"/>
@@ -1716,45 +1705,62 @@
         </w:rPr>
         <w:t>有一组很好的文章</w:t>
       </w:r>
-      <w:hyperlink r:id="rId21" w:history="1">
-        <w:r>
-          <w:rPr>
-            <w:rStyle w:val="af3"/>
-          </w:rPr>
-          <w:t>http://www.cppblog.com/vczh/archive/2008/06/06/52318.htm</w:t>
-        </w:r>
-        <w:r>
-          <w:rPr>
-            <w:rStyle w:val="af3"/>
-            <w:rFonts w:hint="eastAsia"/>
-          </w:rPr>
-          <w:t>l</w:t>
-        </w:r>
-      </w:hyperlink>
+      <w:r>
+        <w:fldChar w:fldCharType="begin"/>
+      </w:r>
+      <w:r>
+        <w:instrText xml:space="preserve"> HYPERLINK "http://www.cppblog.com/vczh/archive/2008/06/06/52318.html" </w:instrText>
+      </w:r>
+      <w:r>
+        <w:fldChar w:fldCharType="separate"/>
+      </w:r>
+      <w:r>
+        <w:rPr>
+          <w:rStyle w:val="af3"/>
+        </w:rPr>
+        <w:t>http://www.cppblog.com/vczh/archive/2008/06/06/52318.htm</w:t>
+      </w:r>
+      <w:r>
+        <w:rPr>
+          <w:rStyle w:val="af3"/>
+          <w:rFonts w:hint="eastAsia"/>
+        </w:rPr>
+        <w:t>l</w:t>
+      </w:r>
+      <w:r>
+        <w:rPr>
+          <w:rStyle w:val="af3"/>
+        </w:rPr>
+        <w:fldChar w:fldCharType="end"/>
+      </w:r>
       <w:r>
         <w:rPr>
           <w:rFonts w:hint="eastAsia"/>
         </w:rPr>
         <w:t>，《构造可配置的语法分析器》，讲述了</w:t>
       </w:r>
+      <w:proofErr w:type="spellStart"/>
       <w:r>
         <w:rPr>
           <w:rFonts w:hint="eastAsia"/>
         </w:rPr>
         <w:t>Combinator</w:t>
       </w:r>
+      <w:proofErr w:type="spellEnd"/>
       <w:r>
         <w:rPr>
           <w:rFonts w:hint="eastAsia"/>
         </w:rPr>
         <w:t>的机制。简单的将，</w:t>
       </w:r>
+      <w:proofErr w:type="spellStart"/>
       <w:r>
         <w:rPr>
           <w:rFonts w:hint="eastAsia"/>
         </w:rPr>
         <w:t>Combinator</w:t>
       </w:r>
+      <w:proofErr w:type="spellEnd"/>
       <w:r>
         <w:rPr>
           <w:rFonts w:hint="eastAsia"/>
@@ -1775,11 +1781,7 @@
       </w:r>
     </w:p>
     <w:p>
-      <w:pPr>
-        <w:rPr>
-          <w:rFonts w:hint="eastAsia"/>
-        </w:rPr>
-      </w:pPr>
+      <w:proofErr w:type="spellStart"/>
       <w:r>
         <w:t>C</w:t>
       </w:r>
@@ -1789,18 +1791,21 @@
         </w:rPr>
         <w:t>ombinator</w:t>
       </w:r>
+      <w:proofErr w:type="spellEnd"/>
       <w:r>
         <w:rPr>
           <w:rFonts w:hint="eastAsia"/>
         </w:rPr>
         <w:t>的代码在</w:t>
       </w:r>
+      <w:proofErr w:type="spellStart"/>
       <w:r>
         <w:rPr>
           <w:rFonts w:hint="eastAsia"/>
         </w:rPr>
         <w:t>generator.h</w:t>
       </w:r>
+      <w:proofErr w:type="spellEnd"/>
       <w:r>
         <w:rPr>
           <w:rFonts w:hint="eastAsia"/>
@@ -1825,12 +1830,14 @@
         </w:rPr>
         <w:t>语法在</w:t>
       </w:r>
+      <w:proofErr w:type="spellStart"/>
       <w:r>
         <w:rPr>
           <w:rFonts w:hint="eastAsia"/>
         </w:rPr>
         <w:t>grammar.h</w:t>
       </w:r>
+      <w:proofErr w:type="spellEnd"/>
       <w:r>
         <w:rPr>
           <w:rFonts w:hint="eastAsia"/>
@@ -1851,11 +1858,6 @@
       </w:r>
     </w:p>
     <w:p>
-      <w:pPr>
-        <w:rPr>
-          <w:rFonts w:hint="eastAsia"/>
-        </w:rPr>
-      </w:pPr>
       <w:r>
         <w:rPr>
           <w:rFonts w:hint="eastAsia"/>
@@ -1868,12 +1870,14 @@
         </w:rPr>
         <w:t>提供了一系列</w:t>
       </w:r>
+      <w:proofErr w:type="spellStart"/>
       <w:r>
         <w:rPr>
           <w:rFonts w:hint="eastAsia"/>
         </w:rPr>
         <w:t>combinator</w:t>
       </w:r>
+      <w:proofErr w:type="spellEnd"/>
       <w:r>
         <w:rPr>
           <w:rFonts w:hint="eastAsia"/>
@@ -2182,25 +2186,19 @@
     <w:p>
       <w:pPr>
         <w:jc w:val="center"/>
-        <w:rPr>
-          <w:rFonts w:hint="eastAsia"/>
-        </w:rPr>
       </w:pPr>
       <w:r>
         <w:object w:dxaOrig="7527" w:dyaOrig="2767">
-          <v:shape id="_x0000_i1026" type="#_x0000_t75" style="width:376.5pt;height:138pt" o:ole="">
-            <v:imagedata r:id="rId22" o:title=""/>
+          <v:shape id="_x0000_i1026" type="#_x0000_t75" style="width:376.4pt;height:137.6pt" o:ole="">
+            <v:imagedata r:id="rId21" o:title=""/>
           </v:shape>
-          <o:OLEObject Type="Embed" ProgID="Visio.Drawing.11" ShapeID="_x0000_i1026" DrawAspect="Content" ObjectID="_1393772151" r:id="rId23"/>
+          <o:OLEObject Type="Embed" ProgID="Visio.Drawing.11" ShapeID="_x0000_i1026" DrawAspect="Content" ObjectID="_1393868989" r:id="rId22"/>
         </w:object>
       </w:r>
     </w:p>
     <w:p>
       <w:pPr>
         <w:pStyle w:val="a4"/>
-        <w:rPr>
-          <w:rFonts w:hint="eastAsia"/>
-        </w:rPr>
       </w:pPr>
       <w:bookmarkStart w:id="0" w:name="_Ref320028987"/>
       <w:r>
@@ -2275,11 +2273,6 @@
       </w:r>
     </w:p>
     <w:p>
-      <w:pPr>
-        <w:rPr>
-          <w:rFonts w:hint="eastAsia"/>
-        </w:rPr>
-      </w:pPr>
       <w:r>
         <w:rPr>
           <w:rFonts w:hint="eastAsia"/>
@@ -2302,9 +2295,6 @@
     <w:p>
       <w:pPr>
         <w:jc w:val="center"/>
-        <w:rPr>
-          <w:rFonts w:hint="eastAsia"/>
-        </w:rPr>
       </w:pPr>
       <w:r>
         <w:rPr>
@@ -2326,7 +2316,7 @@
                     <pic:cNvPicPr/>
                   </pic:nvPicPr>
                   <pic:blipFill>
-                    <a:blip r:embed="rId24"/>
+                    <a:blip r:embed="rId23"/>
                     <a:stretch>
                       <a:fillRect/>
                     </a:stretch>
@@ -2350,9 +2340,6 @@
     <w:p>
       <w:pPr>
         <w:pStyle w:val="a4"/>
-        <w:rPr>
-          <w:rFonts w:hint="eastAsia"/>
-        </w:rPr>
       </w:pPr>
       <w:r>
         <w:rPr>
@@ -2433,9 +2420,6 @@
     <w:p>
       <w:pPr>
         <w:pStyle w:val="4"/>
-        <w:rPr>
-          <w:rFonts w:hint="eastAsia"/>
-        </w:rPr>
       </w:pPr>
       <w:r>
         <w:rPr>
@@ -2451,11 +2435,6 @@
       </w:r>
     </w:p>
     <w:p>
-      <w:pPr>
-        <w:rPr>
-          <w:rFonts w:hint="eastAsia"/>
-        </w:rPr>
-      </w:pPr>
       <w:r>
         <w:rPr>
           <w:rFonts w:hint="eastAsia"/>
@@ -2520,25 +2499,19 @@
     <w:p>
       <w:pPr>
         <w:jc w:val="center"/>
-        <w:rPr>
-          <w:rFonts w:hint="eastAsia"/>
-        </w:rPr>
       </w:pPr>
       <w:r>
         <w:object w:dxaOrig="7812" w:dyaOrig="2653">
-          <v:shape id="_x0000_i1027" type="#_x0000_t75" style="width:356.25pt;height:132.75pt" o:ole="">
-            <v:imagedata r:id="rId25" o:title="" cropright="5786f"/>
+          <v:shape id="_x0000_i1027" type="#_x0000_t75" style="width:356.45pt;height:132.6pt" o:ole="">
+            <v:imagedata r:id="rId24" o:title="" cropright="5786f"/>
           </v:shape>
-          <o:OLEObject Type="Embed" ProgID="Visio.Drawing.11" ShapeID="_x0000_i1027" DrawAspect="Content" ObjectID="_1393772152" r:id="rId26"/>
+          <o:OLEObject Type="Embed" ProgID="Visio.Drawing.11" ShapeID="_x0000_i1027" DrawAspect="Content" ObjectID="_1393868990" r:id="rId25"/>
         </w:object>
       </w:r>
     </w:p>
     <w:p>
       <w:pPr>
         <w:pStyle w:val="a4"/>
-        <w:rPr>
-          <w:rFonts w:hint="eastAsia"/>
-        </w:rPr>
       </w:pPr>
       <w:r>
         <w:rPr>
@@ -2601,23 +2574,10 @@
         <w:rPr>
           <w:rFonts w:hint="eastAsia"/>
         </w:rPr>
-        <w:t>（部分</w:t>
-      </w:r>
-      <w:bookmarkStart w:id="1" w:name="_GoBack"/>
-      <w:bookmarkEnd w:id="1"/>
-      <w:r>
-        <w:rPr>
-          <w:rFonts w:hint="eastAsia"/>
-        </w:rPr>
-        <w:t>）</w:t>
+        <w:t>（部分）</w:t>
       </w:r>
     </w:p>
     <w:p>
-      <w:pPr>
-        <w:rPr>
-          <w:rFonts w:hint="eastAsia"/>
-        </w:rPr>
-      </w:pPr>
       <w:r>
         <w:rPr>
           <w:rFonts w:hint="eastAsia"/>
@@ -2756,24 +2716,28 @@
         </w:rPr>
         <w:t>这个</w:t>
       </w:r>
+      <w:proofErr w:type="spellStart"/>
       <w:r>
         <w:rPr>
           <w:rFonts w:hint="eastAsia"/>
         </w:rPr>
         <w:t>Combinator</w:t>
       </w:r>
+      <w:proofErr w:type="spellEnd"/>
       <w:r>
         <w:rPr>
           <w:rFonts w:hint="eastAsia"/>
         </w:rPr>
         <w:t>表达式生成的</w:t>
       </w:r>
+      <w:proofErr w:type="spellStart"/>
       <w:r>
         <w:rPr>
           <w:rFonts w:hint="eastAsia"/>
         </w:rPr>
         <w:t>selector_attribute</w:t>
       </w:r>
+      <w:proofErr w:type="spellEnd"/>
       <w:r>
         <w:rPr>
           <w:rFonts w:hint="eastAsia"/>
@@ -2818,11 +2782,6 @@
       </w:r>
     </w:p>
     <w:p>
-      <w:pPr>
-        <w:rPr>
-          <w:rFonts w:hint="eastAsia"/>
-        </w:rPr>
-      </w:pPr>
       <w:r>
         <w:rPr>
           <w:rFonts w:hint="eastAsia"/>
@@ -2840,19 +2799,7 @@
         <w:rPr>
           <w:rFonts w:hint="eastAsia"/>
         </w:rPr>
-        <w:t>会构成一个</w:t>
-      </w:r>
-      <w:r>
-        <w:rPr>
-          <w:rFonts w:hint="eastAsia"/>
-        </w:rPr>
-        <w:t>树状结构</w:t>
-      </w:r>
-      <w:r>
-        <w:rPr>
-          <w:rFonts w:hint="eastAsia"/>
-        </w:rPr>
-        <w:t>，叶节点为</w:t>
+        <w:t>会构成一个树状结构，叶节点为</w:t>
       </w:r>
       <w:r>
         <w:rPr>
@@ -2906,13 +2853,7 @@
         <w:rPr>
           <w:rFonts w:hint="eastAsia"/>
         </w:rPr>
-        <w:t>）生成。这棵树</w:t>
-      </w:r>
-      <w:r>
-        <w:rPr>
-          <w:rFonts w:hint="eastAsia"/>
-        </w:rPr>
-        <w:t>我们称之为</w:t>
+        <w:t>）生成。这棵树我们称之为</w:t>
       </w:r>
       <w:r>
         <w:rPr>
@@ -2942,9 +2883,6 @@
     <w:p>
       <w:pPr>
         <w:pStyle w:val="4"/>
-        <w:rPr>
-          <w:rFonts w:hint="eastAsia"/>
-        </w:rPr>
       </w:pPr>
       <w:r>
         <w:rPr>
@@ -2957,14 +2895,1859 @@
           <w:rFonts w:hint="eastAsia"/>
         </w:rPr>
         <w:t>及其生成</w:t>
+      </w:r>
+    </w:p>
+    <w:p>
+      <w:r>
+        <w:rPr>
+          <w:rFonts w:hint="eastAsia"/>
+        </w:rPr>
+        <w:t>AST(Abstract Syntax Tree)</w:t>
+      </w:r>
+      <w:r>
+        <w:rPr>
+          <w:rFonts w:hint="eastAsia"/>
+        </w:rPr>
+        <w:t>是</w:t>
+      </w:r>
+      <w:r>
+        <w:rPr>
+          <w:rFonts w:hint="eastAsia"/>
+        </w:rPr>
+        <w:t>Parse Tree</w:t>
+      </w:r>
+      <w:r>
+        <w:rPr>
+          <w:rFonts w:hint="eastAsia"/>
+        </w:rPr>
+        <w:t>更简明的形式</w:t>
+      </w:r>
+      <w:r>
+        <w:rPr>
+          <w:rStyle w:val="af7"/>
+        </w:rPr>
+        <w:footnoteReference w:id="1"/>
+      </w:r>
+      <w:r>
+        <w:rPr>
+          <w:rFonts w:hint="eastAsia"/>
+        </w:rPr>
+        <w:t>。</w:t>
+      </w:r>
+      <w:r>
+        <w:rPr>
+          <w:rFonts w:hint="eastAsia"/>
+        </w:rPr>
+        <w:t>下图为</w:t>
+      </w:r>
+      <w:r>
+        <w:rPr>
+          <w:rFonts w:hint="eastAsia"/>
+        </w:rPr>
+        <w:t>SASL</w:t>
+      </w:r>
+      <w:r>
+        <w:rPr>
+          <w:rFonts w:hint="eastAsia"/>
+        </w:rPr>
+        <w:t>所建立的</w:t>
+      </w:r>
+      <w:r>
+        <w:rPr>
+          <w:rFonts w:hint="eastAsia"/>
+        </w:rPr>
+        <w:t>AST</w:t>
+      </w:r>
+      <w:r>
+        <w:rPr>
+          <w:rFonts w:hint="eastAsia"/>
+        </w:rPr>
+        <w:t>结构（部分）。代码在</w:t>
+      </w:r>
+      <w:proofErr w:type="spellStart"/>
+      <w:r>
+        <w:rPr>
+          <w:rFonts w:hint="eastAsia"/>
+        </w:rPr>
+        <w:t>sasl_syntaxtree</w:t>
+      </w:r>
+      <w:proofErr w:type="spellEnd"/>
+      <w:r>
+        <w:rPr>
+          <w:rFonts w:hint="eastAsia"/>
+        </w:rPr>
+        <w:t>工程下的多个文件中。</w:t>
+      </w:r>
+    </w:p>
+    <w:p>
+      <w:pPr>
+        <w:jc w:val="center"/>
+      </w:pPr>
+      <w:r>
+        <w:object w:dxaOrig="8153" w:dyaOrig="4864">
+          <v:shape id="_x0000_i1028" type="#_x0000_t75" style="width:372.1pt;height:176.1pt" o:ole="">
+            <v:imagedata r:id="rId26" o:title="" croptop="809f" cropbottom="17193f" cropright="5783f"/>
+          </v:shape>
+          <o:OLEObject Type="Embed" ProgID="Visio.Drawing.11" ShapeID="_x0000_i1028" DrawAspect="Content" ObjectID="_1393868991" r:id="rId27"/>
+        </w:object>
+      </w:r>
+    </w:p>
+    <w:p>
+      <w:pPr>
+        <w:pStyle w:val="a4"/>
+      </w:pPr>
+      <w:r>
+        <w:rPr>
+          <w:rFonts w:hint="eastAsia"/>
+        </w:rPr>
+        <w:t>图</w:t>
+      </w:r>
+      <w:r>
+        <w:rPr>
+          <w:rFonts w:hint="eastAsia"/>
+        </w:rPr>
+        <w:t xml:space="preserve"> </w:t>
+      </w:r>
+      <w:r>
+        <w:fldChar w:fldCharType="begin"/>
+      </w:r>
+      <w:r>
+        <w:instrText xml:space="preserve"> </w:instrText>
+      </w:r>
+      <w:r>
+        <w:rPr>
+          <w:rFonts w:hint="eastAsia"/>
+        </w:rPr>
+        <w:instrText xml:space="preserve">SEQ </w:instrText>
+      </w:r>
+      <w:r>
+        <w:rPr>
+          <w:rFonts w:hint="eastAsia"/>
+        </w:rPr>
+        <w:instrText>图</w:instrText>
+      </w:r>
+      <w:r>
+        <w:rPr>
+          <w:rFonts w:hint="eastAsia"/>
+        </w:rPr>
+        <w:instrText xml:space="preserve"> \* ARABIC</w:instrText>
+      </w:r>
+      <w:r>
+        <w:instrText xml:space="preserve"> </w:instrText>
+      </w:r>
+      <w:r>
+        <w:fldChar w:fldCharType="separate"/>
+      </w:r>
+      <w:r>
+        <w:rPr>
+          <w:noProof/>
+        </w:rPr>
+        <w:t>7</w:t>
+      </w:r>
+      <w:r>
+        <w:fldChar w:fldCharType="end"/>
+      </w:r>
+      <w:r>
+        <w:rPr>
+          <w:rFonts w:hint="eastAsia"/>
+        </w:rPr>
+        <w:t xml:space="preserve"> SASL</w:t>
+      </w:r>
+      <w:r>
+        <w:rPr>
+          <w:rFonts w:hint="eastAsia"/>
+        </w:rPr>
+        <w:t>的</w:t>
+      </w:r>
+      <w:r>
+        <w:rPr>
+          <w:rFonts w:hint="eastAsia"/>
+        </w:rPr>
+        <w:t>AST</w:t>
+      </w:r>
+      <w:r>
+        <w:rPr>
+          <w:rFonts w:hint="eastAsia"/>
+        </w:rPr>
+        <w:t>结构（部分）</w:t>
+      </w:r>
+    </w:p>
+    <w:p>
+      <w:r>
+        <w:rPr>
+          <w:rFonts w:hint="eastAsia"/>
+        </w:rPr>
+        <w:t>在</w:t>
+      </w:r>
+      <w:r>
+        <w:rPr>
+          <w:rFonts w:hint="eastAsia"/>
+        </w:rPr>
+        <w:t>UML</w:t>
+      </w:r>
+      <w:r>
+        <w:rPr>
+          <w:rFonts w:hint="eastAsia"/>
+        </w:rPr>
+        <w:t>中没有反映出来的是，</w:t>
+      </w:r>
+      <w:r>
+        <w:rPr>
+          <w:rFonts w:hint="eastAsia"/>
+        </w:rPr>
+        <w:t>node</w:t>
+      </w:r>
+      <w:r>
+        <w:rPr>
+          <w:rFonts w:hint="eastAsia"/>
+        </w:rPr>
+        <w:t>上还挂载了</w:t>
+      </w:r>
+      <w:r>
+        <w:rPr>
+          <w:rFonts w:hint="eastAsia"/>
+        </w:rPr>
+        <w:t>symbol</w:t>
+      </w:r>
+      <w:r>
+        <w:rPr>
+          <w:rFonts w:hint="eastAsia"/>
+        </w:rPr>
+        <w:t>和</w:t>
+      </w:r>
+      <w:proofErr w:type="spellStart"/>
+      <w:r>
+        <w:rPr>
+          <w:rFonts w:hint="eastAsia"/>
+        </w:rPr>
+        <w:t>semantic_info</w:t>
+      </w:r>
+      <w:proofErr w:type="spellEnd"/>
+      <w:r>
+        <w:rPr>
+          <w:rFonts w:hint="eastAsia"/>
+        </w:rPr>
+        <w:t>的信息，用于处理语义。</w:t>
+      </w:r>
+    </w:p>
+    <w:p>
+      <w:r>
+        <w:rPr>
+          <w:rFonts w:hint="eastAsia"/>
+        </w:rPr>
+        <w:t>从</w:t>
+      </w:r>
+      <w:r>
+        <w:rPr>
+          <w:rFonts w:hint="eastAsia"/>
+        </w:rPr>
+        <w:t>parse t</w:t>
+      </w:r>
+      <w:r>
+        <w:rPr>
+          <w:rFonts w:hint="eastAsia"/>
+        </w:rPr>
+        <w:t>ree</w:t>
+      </w:r>
+      <w:r>
+        <w:rPr>
+          <w:rFonts w:hint="eastAsia"/>
+        </w:rPr>
+        <w:t>到</w:t>
+      </w:r>
+      <w:r>
+        <w:rPr>
+          <w:rFonts w:hint="eastAsia"/>
+        </w:rPr>
+        <w:t>AST</w:t>
+      </w:r>
+      <w:r>
+        <w:rPr>
+          <w:rFonts w:hint="eastAsia"/>
+        </w:rPr>
+        <w:t>的转换</w:t>
+      </w:r>
+      <w:r>
+        <w:rPr>
+          <w:rFonts w:hint="eastAsia"/>
+        </w:rPr>
+        <w:t>由</w:t>
+      </w:r>
+      <w:proofErr w:type="spellStart"/>
+      <w:r>
+        <w:rPr>
+          <w:rFonts w:hint="eastAsia"/>
+        </w:rPr>
+        <w:t>syntax_tree_builder</w:t>
+      </w:r>
+      <w:proofErr w:type="spellEnd"/>
+      <w:r>
+        <w:rPr>
+          <w:rFonts w:hint="eastAsia"/>
+        </w:rPr>
+        <w:t>完成。这一转换没有什么技巧，完全靠</w:t>
+      </w:r>
+      <w:r>
+        <w:rPr>
+          <w:rFonts w:hint="eastAsia"/>
+        </w:rPr>
+        <w:t>parse tree</w:t>
+      </w:r>
+      <w:r>
+        <w:rPr>
+          <w:rFonts w:hint="eastAsia"/>
+        </w:rPr>
+        <w:t>的</w:t>
+      </w:r>
+      <w:r>
+        <w:rPr>
+          <w:rFonts w:hint="eastAsia"/>
+        </w:rPr>
+        <w:t>attribute</w:t>
+      </w:r>
+      <w:r>
+        <w:rPr>
+          <w:rFonts w:hint="eastAsia"/>
+        </w:rPr>
+        <w:t>上挂在的</w:t>
+      </w:r>
+      <w:r>
+        <w:rPr>
+          <w:rFonts w:hint="eastAsia"/>
+        </w:rPr>
+        <w:t>rule id</w:t>
+      </w:r>
+      <w:r>
+        <w:rPr>
+          <w:rFonts w:hint="eastAsia"/>
+        </w:rPr>
+        <w:t>，使用大量的</w:t>
+      </w:r>
+      <w:r>
+        <w:rPr>
+          <w:rFonts w:hint="eastAsia"/>
+        </w:rPr>
+        <w:t>if-else</w:t>
+      </w:r>
+      <w:r>
+        <w:rPr>
+          <w:rFonts w:hint="eastAsia"/>
+        </w:rPr>
+        <w:t>实现</w:t>
+      </w:r>
+      <w:r>
+        <w:rPr>
+          <w:rFonts w:hint="eastAsia"/>
+        </w:rPr>
+        <w:t>AST</w:t>
+      </w:r>
+      <w:r>
+        <w:rPr>
+          <w:rFonts w:hint="eastAsia"/>
+        </w:rPr>
+        <w:t>建立的逻辑。</w:t>
+      </w:r>
+    </w:p>
+    <w:p>
+      <w:pPr>
+        <w:pStyle w:val="3"/>
+      </w:pPr>
+      <w:r>
+        <w:rPr>
+          <w:rFonts w:hint="eastAsia"/>
+        </w:rPr>
+        <w:t>语义分析</w:t>
+      </w:r>
+    </w:p>
+    <w:p>
+      <w:r>
+        <w:rPr>
+          <w:rFonts w:hint="eastAsia"/>
+        </w:rPr>
+        <w:t>SASL</w:t>
+      </w:r>
+      <w:r>
+        <w:rPr>
+          <w:rFonts w:hint="eastAsia"/>
+        </w:rPr>
+        <w:t>的语义分析阶段主要</w:t>
+      </w:r>
+      <w:r>
+        <w:rPr>
+          <w:rFonts w:hint="eastAsia"/>
+        </w:rPr>
+        <w:t>有</w:t>
+      </w:r>
+      <w:r>
+        <w:rPr>
+          <w:rFonts w:hint="eastAsia"/>
+        </w:rPr>
+        <w:t>两个</w:t>
+      </w:r>
+      <w:r>
+        <w:rPr>
+          <w:rFonts w:hint="eastAsia"/>
+        </w:rPr>
+        <w:t>任务：符号表的构建和类型推导。</w:t>
+      </w:r>
+      <w:r>
+        <w:rPr>
+          <w:rFonts w:hint="eastAsia"/>
+        </w:rPr>
+        <w:t>也会生成一些代码生成阶段所需要的语义信息。</w:t>
+      </w:r>
+      <w:r>
+        <w:rPr>
+          <w:rFonts w:hint="eastAsia"/>
+        </w:rPr>
+        <w:t>实现部分的代码在</w:t>
+      </w:r>
+      <w:proofErr w:type="spellStart"/>
+      <w:r>
+        <w:rPr>
+          <w:rFonts w:hint="eastAsia"/>
+        </w:rPr>
+        <w:t>semantic_analyser</w:t>
+      </w:r>
+      <w:proofErr w:type="spellEnd"/>
+      <w:r>
+        <w:rPr>
+          <w:rFonts w:hint="eastAsia"/>
+        </w:rPr>
+        <w:t>中。</w:t>
+      </w:r>
+    </w:p>
+    <w:p>
+      <w:r>
+        <w:rPr>
+          <w:rFonts w:hint="eastAsia"/>
+        </w:rPr>
+        <w:t>生成的</w:t>
+      </w:r>
+      <w:r>
+        <w:rPr>
+          <w:rFonts w:hint="eastAsia"/>
+        </w:rPr>
+        <w:t>符号（</w:t>
+      </w:r>
+      <w:r>
+        <w:rPr>
+          <w:rFonts w:hint="eastAsia"/>
+        </w:rPr>
+        <w:t>symbol</w:t>
+      </w:r>
+      <w:r>
+        <w:rPr>
+          <w:rFonts w:hint="eastAsia"/>
+        </w:rPr>
+        <w:t>）和语义信息</w:t>
+      </w:r>
+      <w:r>
+        <w:rPr>
+          <w:rFonts w:hint="eastAsia"/>
+        </w:rPr>
+        <w:t>将</w:t>
+      </w:r>
+      <w:r>
+        <w:rPr>
+          <w:rFonts w:hint="eastAsia"/>
+        </w:rPr>
+        <w:t>挂载在</w:t>
+      </w:r>
+      <w:r>
+        <w:rPr>
+          <w:rFonts w:hint="eastAsia"/>
+        </w:rPr>
+        <w:t>node</w:t>
+      </w:r>
+      <w:r>
+        <w:rPr>
+          <w:rFonts w:hint="eastAsia"/>
+        </w:rPr>
+        <w:t>上</w:t>
+      </w:r>
+      <w:r>
+        <w:rPr>
+          <w:rFonts w:hint="eastAsia"/>
+        </w:rPr>
+        <w:t>（</w:t>
+      </w:r>
+      <w:r>
+        <w:rPr>
+          <w:rFonts w:hint="eastAsia"/>
+        </w:rPr>
+        <w:t>node</w:t>
+      </w:r>
+      <w:r>
+        <w:rPr>
+          <w:rFonts w:hint="eastAsia"/>
+        </w:rPr>
+        <w:t>中的</w:t>
+      </w:r>
+      <w:r>
+        <w:rPr>
+          <w:rFonts w:hint="eastAsia"/>
+        </w:rPr>
+        <w:t>相关方法见</w:t>
+      </w:r>
+      <w:r>
+        <w:fldChar w:fldCharType="begin"/>
+      </w:r>
+      <w:r>
+        <w:instrText xml:space="preserve"> </w:instrText>
+      </w:r>
+      <w:r>
+        <w:rPr>
+          <w:rFonts w:hint="eastAsia"/>
+        </w:rPr>
+        <w:instrText>REF _Ref320091034 \h</w:instrText>
+      </w:r>
+      <w:r>
+        <w:instrText xml:space="preserve"> </w:instrText>
+      </w:r>
+      <w:r>
+        <w:fldChar w:fldCharType="separate"/>
+      </w:r>
+      <w:r>
+        <w:rPr>
+          <w:rFonts w:hint="eastAsia"/>
+        </w:rPr>
+        <w:t>图</w:t>
+      </w:r>
+      <w:r>
+        <w:rPr>
+          <w:rFonts w:hint="eastAsia"/>
+        </w:rPr>
+        <w:t xml:space="preserve"> </w:t>
+      </w:r>
+      <w:r>
+        <w:rPr>
+          <w:noProof/>
+        </w:rPr>
+        <w:t>8</w:t>
+      </w:r>
+      <w:r>
+        <w:fldChar w:fldCharType="end"/>
+      </w:r>
+      <w:r>
+        <w:rPr>
+          <w:rFonts w:hint="eastAsia"/>
+        </w:rPr>
+        <w:t>）</w:t>
+      </w:r>
+      <w:r>
+        <w:rPr>
+          <w:rFonts w:hint="eastAsia"/>
+        </w:rPr>
+        <w:t>。</w:t>
+      </w:r>
+    </w:p>
+    <w:p>
+      <w:r>
+        <w:rPr>
+          <w:noProof/>
+        </w:rPr>
+        <w:drawing>
+          <wp:inline distT="0" distB="0" distL="0" distR="0" wp14:anchorId="4CE49C21" wp14:editId="79468ADB">
+            <wp:extent cx="5274310" cy="1336281"/>
+            <wp:effectExtent l="0" t="0" r="2540" b="0"/>
+            <wp:docPr id="4" name="图片 4"/>
+            <wp:cNvGraphicFramePr>
+              <a:graphicFrameLocks xmlns:a="http://schemas.openxmlformats.org/drawingml/2006/main" noChangeAspect="1"/>
+            </wp:cNvGraphicFramePr>
+            <a:graphic xmlns:a="http://schemas.openxmlformats.org/drawingml/2006/main">
+              <a:graphicData uri="http://schemas.openxmlformats.org/drawingml/2006/picture">
+                <pic:pic xmlns:pic="http://schemas.openxmlformats.org/drawingml/2006/picture">
+                  <pic:nvPicPr>
+                    <pic:cNvPr id="0" name=""/>
+                    <pic:cNvPicPr/>
+                  </pic:nvPicPr>
+                  <pic:blipFill>
+                    <a:blip r:embed="rId28"/>
+                    <a:stretch>
+                      <a:fillRect/>
+                    </a:stretch>
+                  </pic:blipFill>
+                  <pic:spPr>
+                    <a:xfrm>
+                      <a:off x="0" y="0"/>
+                      <a:ext cx="5274310" cy="1336281"/>
+                    </a:xfrm>
+                    <a:prstGeom prst="rect">
+                      <a:avLst/>
+                    </a:prstGeom>
+                  </pic:spPr>
+                </pic:pic>
+              </a:graphicData>
+            </a:graphic>
+          </wp:inline>
+        </w:drawing>
+      </w:r>
+    </w:p>
+    <w:p>
+      <w:pPr>
+        <w:pStyle w:val="a4"/>
+      </w:pPr>
+      <w:bookmarkStart w:id="1" w:name="_Ref320091034"/>
+      <w:r>
+        <w:rPr>
+          <w:rFonts w:hint="eastAsia"/>
+        </w:rPr>
+        <w:lastRenderedPageBreak/>
+        <w:t>图</w:t>
+      </w:r>
+      <w:r>
+        <w:rPr>
+          <w:rFonts w:hint="eastAsia"/>
+        </w:rPr>
+        <w:t xml:space="preserve"> </w:t>
+      </w:r>
+      <w:r>
+        <w:fldChar w:fldCharType="begin"/>
+      </w:r>
+      <w:r>
+        <w:instrText xml:space="preserve"> </w:instrText>
+      </w:r>
+      <w:r>
+        <w:rPr>
+          <w:rFonts w:hint="eastAsia"/>
+        </w:rPr>
+        <w:instrText xml:space="preserve">SEQ </w:instrText>
+      </w:r>
+      <w:r>
+        <w:rPr>
+          <w:rFonts w:hint="eastAsia"/>
+        </w:rPr>
+        <w:instrText>图</w:instrText>
+      </w:r>
+      <w:r>
+        <w:rPr>
+          <w:rFonts w:hint="eastAsia"/>
+        </w:rPr>
+        <w:instrText xml:space="preserve"> \* ARABIC</w:instrText>
+      </w:r>
+      <w:r>
+        <w:instrText xml:space="preserve"> </w:instrText>
+      </w:r>
+      <w:r>
+        <w:fldChar w:fldCharType="separate"/>
+      </w:r>
+      <w:r>
+        <w:rPr>
+          <w:noProof/>
+        </w:rPr>
+        <w:t>8</w:t>
+      </w:r>
+      <w:r>
+        <w:fldChar w:fldCharType="end"/>
+      </w:r>
+      <w:bookmarkEnd w:id="1"/>
+      <w:r>
+        <w:rPr>
+          <w:rFonts w:hint="eastAsia"/>
+        </w:rPr>
+        <w:t xml:space="preserve"> node</w:t>
+      </w:r>
+      <w:r>
+        <w:rPr>
+          <w:rFonts w:hint="eastAsia"/>
+        </w:rPr>
+        <w:t>中</w:t>
+      </w:r>
+      <w:proofErr w:type="spellStart"/>
+      <w:r>
+        <w:rPr>
+          <w:rFonts w:hint="eastAsia"/>
+        </w:rPr>
+        <w:t>semantic_info</w:t>
+      </w:r>
+      <w:proofErr w:type="spellEnd"/>
+      <w:r>
+        <w:rPr>
+          <w:rFonts w:hint="eastAsia"/>
+        </w:rPr>
+        <w:t>和</w:t>
+      </w:r>
+      <w:r>
+        <w:rPr>
+          <w:rFonts w:hint="eastAsia"/>
+        </w:rPr>
+        <w:t>symbol</w:t>
+      </w:r>
+      <w:r>
+        <w:rPr>
+          <w:rFonts w:hint="eastAsia"/>
+        </w:rPr>
+        <w:t>的存取函数</w:t>
+      </w:r>
+    </w:p>
+    <w:p>
+      <w:r>
+        <w:rPr>
+          <w:rFonts w:hint="eastAsia"/>
+        </w:rPr>
+        <w:t>其中，</w:t>
+      </w:r>
+      <w:proofErr w:type="spellStart"/>
+      <w:r>
+        <w:rPr>
+          <w:rFonts w:hint="eastAsia"/>
+        </w:rPr>
+        <w:t>semantic_info</w:t>
+      </w:r>
+      <w:proofErr w:type="spellEnd"/>
+      <w:r>
+        <w:rPr>
+          <w:rFonts w:hint="eastAsia"/>
+        </w:rPr>
+        <w:t>是</w:t>
+      </w:r>
+      <w:r>
+        <w:rPr>
+          <w:rFonts w:hint="eastAsia"/>
+        </w:rPr>
+        <w:t>node</w:t>
+      </w:r>
+      <w:r>
+        <w:rPr>
+          <w:rFonts w:hint="eastAsia"/>
+        </w:rPr>
+        <w:t>所持有的信息，而</w:t>
+      </w:r>
+      <w:r>
+        <w:rPr>
+          <w:rFonts w:hint="eastAsia"/>
+        </w:rPr>
+        <w:t>symbol</w:t>
+      </w:r>
+      <w:r>
+        <w:rPr>
+          <w:rFonts w:hint="eastAsia"/>
+        </w:rPr>
+        <w:t>以弱引用的形式挂接在</w:t>
+      </w:r>
+      <w:r>
+        <w:rPr>
+          <w:rFonts w:hint="eastAsia"/>
+        </w:rPr>
+        <w:t>node</w:t>
+      </w:r>
+      <w:r>
+        <w:rPr>
+          <w:rFonts w:hint="eastAsia"/>
+        </w:rPr>
+        <w:t>上，并没有</w:t>
+      </w:r>
+      <w:r>
+        <w:rPr>
+          <w:rFonts w:hint="eastAsia"/>
+        </w:rPr>
+        <w:t>symbol</w:t>
+      </w:r>
+      <w:r>
+        <w:rPr>
+          <w:rFonts w:hint="eastAsia"/>
+        </w:rPr>
+        <w:t>的所有权。</w:t>
+      </w:r>
+    </w:p>
+    <w:p>
+      <w:r>
+        <w:rPr>
+          <w:rFonts w:hint="eastAsia"/>
+        </w:rPr>
+        <w:t>另外需要注意的一点是，</w:t>
+      </w:r>
+      <w:proofErr w:type="spellStart"/>
+      <w:r>
+        <w:rPr>
+          <w:rFonts w:hint="eastAsia"/>
+        </w:rPr>
+        <w:t>semantic_analyser</w:t>
+      </w:r>
+      <w:proofErr w:type="spellEnd"/>
+      <w:r>
+        <w:rPr>
+          <w:rFonts w:hint="eastAsia"/>
+        </w:rPr>
+        <w:t>在分析前会先获得语法树节点的一个拷贝，然后将信息挂载在拷贝出的节点上。因此实际上</w:t>
+      </w:r>
+      <w:proofErr w:type="spellStart"/>
+      <w:r>
+        <w:rPr>
+          <w:rFonts w:hint="eastAsia"/>
+        </w:rPr>
+        <w:t>semantic_analyser</w:t>
+      </w:r>
+      <w:proofErr w:type="spellEnd"/>
+      <w:r>
+        <w:rPr>
+          <w:rFonts w:hint="eastAsia"/>
+        </w:rPr>
+        <w:t>分析出的结果将是源语法树的完整拷贝。这样做的原因是为了让语法树本身可以被多个</w:t>
+      </w:r>
+      <w:proofErr w:type="spellStart"/>
+      <w:r>
+        <w:rPr>
+          <w:rFonts w:hint="eastAsia"/>
+        </w:rPr>
+        <w:t>semantic_analyser</w:t>
+      </w:r>
+      <w:proofErr w:type="spellEnd"/>
+      <w:r>
+        <w:rPr>
+          <w:rFonts w:hint="eastAsia"/>
+        </w:rPr>
+        <w:t>进行多次分析</w:t>
+      </w:r>
+      <w:r>
+        <w:rPr>
+          <w:rFonts w:hint="eastAsia"/>
+        </w:rPr>
+        <w:t>。</w:t>
+      </w:r>
+    </w:p>
+    <w:p>
+      <w:pPr>
+        <w:pStyle w:val="4"/>
+      </w:pPr>
+      <w:r>
+        <w:rPr>
+          <w:rFonts w:hint="eastAsia"/>
+        </w:rPr>
+        <w:t>符号表</w:t>
+      </w:r>
+    </w:p>
+    <w:p>
+      <w:r>
+        <w:rPr>
+          <w:rFonts w:hint="eastAsia"/>
+        </w:rPr>
+        <w:t>SASL</w:t>
+      </w:r>
+      <w:r>
+        <w:rPr>
+          <w:rFonts w:hint="eastAsia"/>
+        </w:rPr>
+        <w:t>和</w:t>
+      </w:r>
+      <w:r>
+        <w:rPr>
+          <w:rFonts w:hint="eastAsia"/>
+        </w:rPr>
+        <w:t>C++</w:t>
+      </w:r>
+      <w:r>
+        <w:rPr>
+          <w:rFonts w:hint="eastAsia"/>
+        </w:rPr>
+        <w:t>一样是支持重载的。为了在链接期，每个函数都有一个唯一名称，所以</w:t>
+      </w:r>
+      <w:r>
+        <w:rPr>
+          <w:rFonts w:hint="eastAsia"/>
+        </w:rPr>
+        <w:t>SASL</w:t>
+      </w:r>
+      <w:r>
+        <w:rPr>
+          <w:rFonts w:hint="eastAsia"/>
+        </w:rPr>
+        <w:t>也引入了</w:t>
+      </w:r>
+      <w:r>
+        <w:rPr>
+          <w:rFonts w:hint="eastAsia"/>
+        </w:rPr>
+        <w:t>name mangling</w:t>
+      </w:r>
+      <w:r>
+        <w:rPr>
+          <w:rFonts w:hint="eastAsia"/>
+        </w:rPr>
+        <w:t>机制</w:t>
+      </w:r>
+      <w:r>
+        <w:rPr>
+          <w:rStyle w:val="af7"/>
+        </w:rPr>
+        <w:footnoteReference w:id="2"/>
+      </w:r>
+      <w:r>
+        <w:rPr>
+          <w:rFonts w:hint="eastAsia"/>
+        </w:rPr>
+        <w:t>。</w:t>
+      </w:r>
+      <w:r>
+        <w:rPr>
+          <w:rFonts w:hint="eastAsia"/>
+        </w:rPr>
+        <w:t>所以每个符号都保存了</w:t>
+      </w:r>
+      <w:r>
+        <w:rPr>
+          <w:rFonts w:hint="eastAsia"/>
+        </w:rPr>
+        <w:t>mangled name</w:t>
+      </w:r>
+      <w:r>
+        <w:rPr>
+          <w:rFonts w:hint="eastAsia"/>
+        </w:rPr>
+        <w:t>和</w:t>
+      </w:r>
+      <w:proofErr w:type="spellStart"/>
+      <w:r>
+        <w:rPr>
+          <w:rFonts w:hint="eastAsia"/>
+        </w:rPr>
+        <w:t>unmangled</w:t>
+      </w:r>
+      <w:proofErr w:type="spellEnd"/>
+      <w:r>
+        <w:rPr>
+          <w:rFonts w:hint="eastAsia"/>
+        </w:rPr>
+        <w:t xml:space="preserve"> name</w:t>
+      </w:r>
+      <w:r>
+        <w:rPr>
+          <w:rFonts w:hint="eastAsia"/>
+        </w:rPr>
+        <w:t>。查询时，一般以</w:t>
+      </w:r>
+      <w:proofErr w:type="spellStart"/>
+      <w:r>
+        <w:rPr>
+          <w:rFonts w:hint="eastAsia"/>
+        </w:rPr>
+        <w:t>unmangled</w:t>
+      </w:r>
+      <w:proofErr w:type="spellEnd"/>
+      <w:r>
+        <w:rPr>
+          <w:rFonts w:hint="eastAsia"/>
+        </w:rPr>
+        <w:t xml:space="preserve"> name</w:t>
+      </w:r>
+      <w:r>
+        <w:rPr>
+          <w:rFonts w:hint="eastAsia"/>
+        </w:rPr>
+        <w:t>为主。</w:t>
+      </w:r>
+    </w:p>
+    <w:p>
+      <w:r>
+        <w:t>S</w:t>
+      </w:r>
+      <w:r>
+        <w:rPr>
+          <w:rFonts w:hint="eastAsia"/>
+        </w:rPr>
+        <w:t>ymbol</w:t>
+      </w:r>
+      <w:r>
+        <w:rPr>
+          <w:rFonts w:hint="eastAsia"/>
+        </w:rPr>
+        <w:t>本身是树状结构，因此</w:t>
+      </w:r>
+      <w:r>
+        <w:rPr>
+          <w:rFonts w:hint="eastAsia"/>
+        </w:rPr>
+        <w:t>Symbol</w:t>
+      </w:r>
+      <w:r>
+        <w:rPr>
+          <w:rFonts w:hint="eastAsia"/>
+        </w:rPr>
+        <w:t>成员变量也保存</w:t>
+      </w:r>
+      <w:r>
+        <w:rPr>
+          <w:rFonts w:hint="eastAsia"/>
+        </w:rPr>
+        <w:t>children</w:t>
+      </w:r>
+      <w:r>
+        <w:rPr>
+          <w:rFonts w:hint="eastAsia"/>
+        </w:rPr>
+        <w:t>和</w:t>
+      </w:r>
+      <w:r>
+        <w:rPr>
+          <w:rFonts w:hint="eastAsia"/>
+        </w:rPr>
+        <w:t>parent</w:t>
+      </w:r>
+      <w:r>
+        <w:rPr>
+          <w:rFonts w:hint="eastAsia"/>
+        </w:rPr>
+        <w:t>的属性。</w:t>
+      </w:r>
+    </w:p>
+    <w:p>
+      <w:r>
+        <w:rPr>
+          <w:rFonts w:hint="eastAsia"/>
+        </w:rPr>
+        <w:t>Symbol</w:t>
+      </w:r>
+      <w:r>
+        <w:rPr>
+          <w:rFonts w:hint="eastAsia"/>
+        </w:rPr>
+        <w:t>有三个重要函数，</w:t>
+      </w:r>
+      <w:r>
+        <w:rPr>
+          <w:rFonts w:hint="eastAsia"/>
+        </w:rPr>
+        <w:t>find</w:t>
+      </w:r>
+      <w:r>
+        <w:rPr>
+          <w:rFonts w:hint="eastAsia"/>
+        </w:rPr>
+        <w:t>，</w:t>
+      </w:r>
+      <w:proofErr w:type="spellStart"/>
+      <w:r>
+        <w:rPr>
+          <w:rFonts w:hint="eastAsia"/>
+        </w:rPr>
+        <w:t>find_overloads</w:t>
+      </w:r>
+      <w:proofErr w:type="spellEnd"/>
+      <w:r>
+        <w:rPr>
+          <w:rFonts w:hint="eastAsia"/>
+        </w:rPr>
+        <w:t>和</w:t>
+      </w:r>
+      <w:proofErr w:type="spellStart"/>
+      <w:r>
+        <w:rPr>
+          <w:rFonts w:hint="eastAsia"/>
+        </w:rPr>
+        <w:t>find_assign_overloads</w:t>
+      </w:r>
+      <w:proofErr w:type="spellEnd"/>
+      <w:r>
+        <w:rPr>
+          <w:rFonts w:hint="eastAsia"/>
+        </w:rPr>
+        <w:t>。</w:t>
+      </w:r>
+    </w:p>
+    <w:p>
+      <w:pPr>
+        <w:jc w:val="center"/>
+      </w:pPr>
+      <w:r>
+        <w:object w:dxaOrig="6470" w:dyaOrig="2133">
+          <v:shape id="_x0000_i1029" type="#_x0000_t75" style="width:303.7pt;height:106.95pt" o:ole="">
+            <v:imagedata r:id="rId29" o:title="" cropright="4040f"/>
+          </v:shape>
+          <o:OLEObject Type="Embed" ProgID="Visio.Drawing.11" ShapeID="_x0000_i1029" DrawAspect="Content" ObjectID="_1393868992" r:id="rId30"/>
+        </w:object>
+      </w:r>
+    </w:p>
+    <w:p>
+      <w:pPr>
+        <w:pStyle w:val="a4"/>
+      </w:pPr>
+      <w:r>
+        <w:rPr>
+          <w:rFonts w:hint="eastAsia"/>
+        </w:rPr>
+        <w:t>图</w:t>
+      </w:r>
+      <w:r>
+        <w:rPr>
+          <w:rFonts w:hint="eastAsia"/>
+        </w:rPr>
+        <w:t xml:space="preserve"> </w:t>
+      </w:r>
+      <w:r>
+        <w:fldChar w:fldCharType="begin"/>
+      </w:r>
+      <w:r>
+        <w:instrText xml:space="preserve"> </w:instrText>
+      </w:r>
+      <w:r>
+        <w:rPr>
+          <w:rFonts w:hint="eastAsia"/>
+        </w:rPr>
+        <w:instrText xml:space="preserve">SEQ </w:instrText>
+      </w:r>
+      <w:r>
+        <w:rPr>
+          <w:rFonts w:hint="eastAsia"/>
+        </w:rPr>
+        <w:instrText>图</w:instrText>
+      </w:r>
+      <w:r>
+        <w:rPr>
+          <w:rFonts w:hint="eastAsia"/>
+        </w:rPr>
+        <w:instrText xml:space="preserve"> \* ARABIC</w:instrText>
+      </w:r>
+      <w:r>
+        <w:instrText xml:space="preserve"> </w:instrText>
+      </w:r>
+      <w:r>
+        <w:fldChar w:fldCharType="separate"/>
+      </w:r>
+      <w:r>
+        <w:rPr>
+          <w:noProof/>
+        </w:rPr>
+        <w:t>9</w:t>
+      </w:r>
+      <w:r>
+        <w:fldChar w:fldCharType="end"/>
+      </w:r>
+      <w:r>
+        <w:rPr>
+          <w:rFonts w:hint="eastAsia"/>
+        </w:rPr>
+        <w:t xml:space="preserve"> Symbol</w:t>
+      </w:r>
+    </w:p>
+    <w:p>
+      <w:r>
+        <w:rPr>
+          <w:rFonts w:hint="eastAsia"/>
+        </w:rPr>
+        <w:t>f</w:t>
+      </w:r>
+      <w:r>
+        <w:rPr>
+          <w:rFonts w:hint="eastAsia"/>
+        </w:rPr>
+        <w:t>ind</w:t>
+      </w:r>
+      <w:r>
+        <w:rPr>
+          <w:rFonts w:hint="eastAsia"/>
+        </w:rPr>
+        <w:t>是</w:t>
+      </w:r>
+      <w:r>
+        <w:rPr>
+          <w:rFonts w:hint="eastAsia"/>
+        </w:rPr>
+        <w:t>使用</w:t>
+      </w:r>
+      <w:r>
+        <w:rPr>
+          <w:rFonts w:hint="eastAsia"/>
+        </w:rPr>
+        <w:t>mangled name</w:t>
+      </w:r>
+      <w:r>
+        <w:rPr>
+          <w:rFonts w:hint="eastAsia"/>
+        </w:rPr>
+        <w:t>在</w:t>
+      </w:r>
+      <w:r>
+        <w:rPr>
+          <w:rFonts w:hint="eastAsia"/>
+        </w:rPr>
+        <w:t>symbol tree</w:t>
+      </w:r>
+      <w:r>
+        <w:rPr>
+          <w:rFonts w:hint="eastAsia"/>
+        </w:rPr>
+        <w:t>中由下而上查找符号</w:t>
+      </w:r>
+      <w:r>
+        <w:rPr>
+          <w:rFonts w:hint="eastAsia"/>
+        </w:rPr>
+        <w:t>。</w:t>
+      </w:r>
+      <w:proofErr w:type="spellStart"/>
+      <w:r>
+        <w:t>fin</w:t>
+      </w:r>
+      <w:r>
+        <w:rPr>
+          <w:rFonts w:hint="eastAsia"/>
+        </w:rPr>
+        <w:t>d_overloads</w:t>
+      </w:r>
+      <w:proofErr w:type="spellEnd"/>
+      <w:r>
+        <w:rPr>
+          <w:rFonts w:hint="eastAsia"/>
+        </w:rPr>
+        <w:t>是用的</w:t>
+      </w:r>
+      <w:r>
+        <w:rPr>
+          <w:rFonts w:hint="eastAsia"/>
+        </w:rPr>
+        <w:t>name</w:t>
+      </w:r>
+      <w:r>
+        <w:rPr>
+          <w:rFonts w:hint="eastAsia"/>
+        </w:rPr>
+        <w:t>为</w:t>
+      </w:r>
+      <w:proofErr w:type="spellStart"/>
+      <w:r>
+        <w:rPr>
+          <w:rFonts w:hint="eastAsia"/>
+        </w:rPr>
+        <w:t>unmangled</w:t>
+      </w:r>
+      <w:proofErr w:type="spellEnd"/>
+      <w:r>
+        <w:rPr>
+          <w:rFonts w:hint="eastAsia"/>
+        </w:rPr>
+        <w:t xml:space="preserve"> name</w:t>
+      </w:r>
+      <w:r>
+        <w:rPr>
+          <w:rFonts w:hint="eastAsia"/>
+        </w:rPr>
+        <w:t>。在实际的程序中有两个函数，仅有名字的那个会查找到同名函数的所有重载形式；而携带了实参、</w:t>
+      </w:r>
+      <w:r>
+        <w:rPr>
+          <w:rFonts w:hint="eastAsia"/>
+        </w:rPr>
+        <w:t>type converter</w:t>
+      </w:r>
+      <w:r>
+        <w:rPr>
+          <w:rFonts w:hint="eastAsia"/>
+        </w:rPr>
+        <w:t>和</w:t>
+      </w:r>
+      <w:proofErr w:type="spellStart"/>
+      <w:r>
+        <w:rPr>
+          <w:rFonts w:hint="eastAsia"/>
+        </w:rPr>
+        <w:t>pety</w:t>
+      </w:r>
+      <w:proofErr w:type="spellEnd"/>
+      <w:r>
+        <w:rPr>
+          <w:rFonts w:hint="eastAsia"/>
+        </w:rPr>
+        <w:t>（</w:t>
+      </w:r>
+      <w:r>
+        <w:rPr>
+          <w:rFonts w:hint="eastAsia"/>
+        </w:rPr>
+        <w:t>SASL</w:t>
+      </w:r>
+      <w:r>
+        <w:rPr>
+          <w:rFonts w:hint="eastAsia"/>
+        </w:rPr>
+        <w:t>中的类型系统有关的类，下一节将会讲到）的函数，会根据这些信息选择合适的函数并返回。如果没有</w:t>
+      </w:r>
+      <w:r>
+        <w:rPr>
+          <w:rFonts w:hint="eastAsia"/>
+        </w:rPr>
+        <w:t>返回任何函数，那说明查找的函数</w:t>
+      </w:r>
+      <w:r>
+        <w:rPr>
+          <w:rFonts w:hint="eastAsia"/>
+        </w:rPr>
+        <w:t>不存在，或</w:t>
+      </w:r>
+      <w:r>
+        <w:rPr>
+          <w:rFonts w:hint="eastAsia"/>
+        </w:rPr>
+        <w:t>者类型不匹配；如果返回多个，那说明是有歧义</w:t>
+      </w:r>
+      <w:r>
+        <w:rPr>
+          <w:rFonts w:hint="eastAsia"/>
+        </w:rPr>
+        <w:t>。</w:t>
+      </w:r>
+    </w:p>
+    <w:p>
+      <w:pPr>
+        <w:pStyle w:val="4"/>
+      </w:pPr>
+      <w:r>
+        <w:rPr>
+          <w:rFonts w:hint="eastAsia"/>
+        </w:rPr>
+        <w:t>类型系统</w:t>
+      </w:r>
+    </w:p>
+    <w:p>
+      <w:pPr>
+        <w:rPr>
+          <w:rFonts w:hint="eastAsia"/>
+        </w:rPr>
+      </w:pPr>
+      <w:r>
+        <w:rPr>
+          <w:rFonts w:hint="eastAsia"/>
+        </w:rPr>
+        <w:t>类型系统有两个工作，类型管理</w:t>
+      </w:r>
+      <w:r>
+        <w:rPr>
+          <w:rFonts w:hint="eastAsia"/>
+        </w:rPr>
+        <w:t>和类型转换的判定。</w:t>
+      </w:r>
+      <w:r>
+        <w:rPr>
+          <w:rFonts w:hint="eastAsia"/>
+        </w:rPr>
+        <w:t>SASL</w:t>
+      </w:r>
+      <w:r>
+        <w:rPr>
+          <w:rFonts w:hint="eastAsia"/>
+        </w:rPr>
+        <w:t>中的</w:t>
+      </w:r>
+      <w:proofErr w:type="spellStart"/>
+      <w:r>
+        <w:rPr>
+          <w:rFonts w:hint="eastAsia"/>
+        </w:rPr>
+        <w:t>pety</w:t>
+      </w:r>
+      <w:proofErr w:type="spellEnd"/>
+      <w:r>
+        <w:rPr>
+          <w:rFonts w:hint="eastAsia"/>
+        </w:rPr>
+        <w:t>实现了类型管理。它可以根据类型声明</w:t>
+      </w:r>
+      <w:r>
+        <w:rPr>
+          <w:rFonts w:hint="eastAsia"/>
+        </w:rPr>
+        <w:t>/</w:t>
+      </w:r>
+      <w:r>
+        <w:rPr>
+          <w:rFonts w:hint="eastAsia"/>
+        </w:rPr>
+        <w:t>定义</w:t>
+      </w:r>
+      <w:r>
+        <w:rPr>
+          <w:rFonts w:hint="eastAsia"/>
+        </w:rPr>
+        <w:t>/</w:t>
+      </w:r>
+      <w:r>
+        <w:rPr>
+          <w:rFonts w:hint="eastAsia"/>
+        </w:rPr>
+        <w:t>引用节点获得一个</w:t>
+      </w:r>
+      <w:r>
+        <w:rPr>
+          <w:rFonts w:hint="eastAsia"/>
+        </w:rPr>
+        <w:t>Type ID</w:t>
+      </w:r>
+      <w:r>
+        <w:rPr>
+          <w:rFonts w:hint="eastAsia"/>
+        </w:rPr>
+        <w:t>，或者从</w:t>
+      </w:r>
+      <w:r>
+        <w:rPr>
+          <w:rFonts w:hint="eastAsia"/>
+        </w:rPr>
+        <w:t>Type ID</w:t>
+      </w:r>
+      <w:r>
+        <w:rPr>
+          <w:rFonts w:hint="eastAsia"/>
+        </w:rPr>
+        <w:t>获得一个类型。</w:t>
+      </w:r>
+    </w:p>
+    <w:p>
+      <w:pPr>
+        <w:rPr>
+          <w:rFonts w:hint="eastAsia"/>
+        </w:rPr>
+      </w:pPr>
+      <w:r>
+        <w:rPr>
+          <w:rFonts w:hint="eastAsia"/>
+        </w:rPr>
+        <w:t>Semantic</w:t>
+      </w:r>
+      <w:r>
+        <w:rPr>
+          <w:rFonts w:hint="eastAsia"/>
+        </w:rPr>
+        <w:t>中的</w:t>
+      </w:r>
+      <w:r>
+        <w:t>C</w:t>
+      </w:r>
+      <w:r>
+        <w:rPr>
+          <w:rFonts w:hint="eastAsia"/>
+        </w:rPr>
+        <w:t>aster</w:t>
+      </w:r>
+      <w:r>
+        <w:rPr>
+          <w:rFonts w:hint="eastAsia"/>
+        </w:rPr>
+        <w:t>实现了类型转换功能。本质上</w:t>
+      </w:r>
+      <w:r>
+        <w:rPr>
+          <w:rFonts w:hint="eastAsia"/>
+        </w:rPr>
+        <w:t>Caster</w:t>
+      </w:r>
+      <w:r>
+        <w:rPr>
+          <w:rFonts w:hint="eastAsia"/>
+        </w:rPr>
+        <w:t>是一个（源类型，目标类型，转换结果）的三元表。转换结果包括等价、隐式转换、显式转换和无转换等几种。借助</w:t>
+      </w:r>
+      <w:r>
+        <w:rPr>
+          <w:rFonts w:hint="eastAsia"/>
+        </w:rPr>
+        <w:lastRenderedPageBreak/>
+        <w:t>于</w:t>
+      </w:r>
+      <w:r>
+        <w:rPr>
+          <w:rFonts w:hint="eastAsia"/>
+        </w:rPr>
+        <w:t>Caster</w:t>
+      </w:r>
+      <w:r>
+        <w:rPr>
+          <w:rFonts w:hint="eastAsia"/>
+        </w:rPr>
+        <w:t>的</w:t>
+      </w:r>
+      <w:r>
+        <w:rPr>
+          <w:rFonts w:hint="eastAsia"/>
+        </w:rPr>
+        <w:t>API</w:t>
+      </w:r>
+      <w:r>
+        <w:rPr>
+          <w:rFonts w:hint="eastAsia"/>
+        </w:rPr>
+        <w:t>，语义分析可以查询</w:t>
+      </w:r>
+      <w:proofErr w:type="gramStart"/>
+      <w:r>
+        <w:rPr>
+          <w:rFonts w:hint="eastAsia"/>
+        </w:rPr>
+        <w:t>源类型</w:t>
+      </w:r>
+      <w:proofErr w:type="gramEnd"/>
+      <w:r>
+        <w:rPr>
+          <w:rFonts w:hint="eastAsia"/>
+        </w:rPr>
+        <w:t>到目标类型能否转换，以及是不是隐式转换等信息。</w:t>
+      </w:r>
+    </w:p>
+    <w:p>
+      <w:r>
+        <w:rPr>
+          <w:rFonts w:hint="eastAsia"/>
+        </w:rPr>
+        <w:t>在进行分析前</w:t>
+      </w:r>
+      <w:r>
+        <w:rPr>
+          <w:rFonts w:hint="eastAsia"/>
+        </w:rPr>
+        <w:t>，内建的类型需要</w:t>
+      </w:r>
+      <w:r>
+        <w:rPr>
+          <w:rFonts w:hint="eastAsia"/>
+        </w:rPr>
+        <w:t>提前注册到</w:t>
+      </w:r>
+      <w:proofErr w:type="spellStart"/>
+      <w:r>
+        <w:rPr>
+          <w:rFonts w:hint="eastAsia"/>
+        </w:rPr>
+        <w:t>pety</w:t>
+      </w:r>
+      <w:proofErr w:type="spellEnd"/>
+      <w:r>
+        <w:rPr>
+          <w:rFonts w:hint="eastAsia"/>
+        </w:rPr>
+        <w:t>中，并且</w:t>
+      </w:r>
+      <w:r>
+        <w:rPr>
+          <w:rFonts w:hint="eastAsia"/>
+        </w:rPr>
+        <w:t>caster</w:t>
+      </w:r>
+      <w:r>
+        <w:rPr>
+          <w:rFonts w:hint="eastAsia"/>
+        </w:rPr>
+        <w:t>中也会初始化内</w:t>
+      </w:r>
+      <w:proofErr w:type="gramStart"/>
+      <w:r>
+        <w:rPr>
+          <w:rFonts w:hint="eastAsia"/>
+        </w:rPr>
+        <w:t>建类型</w:t>
+      </w:r>
+      <w:proofErr w:type="gramEnd"/>
+      <w:r>
+        <w:rPr>
+          <w:rFonts w:hint="eastAsia"/>
+        </w:rPr>
+        <w:t>的互相转换信息。</w:t>
+      </w:r>
+    </w:p>
+    <w:p>
+      <w:pPr>
+        <w:pStyle w:val="4"/>
+      </w:pPr>
+      <w:r>
+        <w:rPr>
+          <w:rFonts w:hint="eastAsia"/>
+        </w:rPr>
+        <w:t>语义信息</w:t>
+      </w:r>
+    </w:p>
+    <w:p>
+      <w:pPr>
+        <w:rPr>
+          <w:rFonts w:hint="eastAsia"/>
+        </w:rPr>
+      </w:pPr>
+      <w:r>
+        <w:rPr>
+          <w:rFonts w:hint="eastAsia"/>
+        </w:rPr>
+        <w:t>不同节点对应的语义信息保存在不同的类型中，这些类型均从</w:t>
+      </w:r>
+      <w:proofErr w:type="spellStart"/>
+      <w:r>
+        <w:rPr>
+          <w:rFonts w:hint="eastAsia"/>
+        </w:rPr>
+        <w:t>semantic_info</w:t>
+      </w:r>
+      <w:proofErr w:type="spellEnd"/>
+      <w:r>
+        <w:rPr>
+          <w:rFonts w:hint="eastAsia"/>
+        </w:rPr>
+        <w:t>继承，并挂载在</w:t>
+      </w:r>
+      <w:r>
+        <w:rPr>
+          <w:rFonts w:hint="eastAsia"/>
+        </w:rPr>
+        <w:t>node</w:t>
+      </w:r>
+      <w:r>
+        <w:rPr>
+          <w:rFonts w:hint="eastAsia"/>
+        </w:rPr>
+        <w:t>上</w:t>
+      </w:r>
+      <w:r>
+        <w:rPr>
+          <w:rFonts w:hint="eastAsia"/>
+        </w:rPr>
+        <w:t>。</w:t>
+      </w:r>
+      <w:r>
+        <w:rPr>
+          <w:rFonts w:hint="eastAsia"/>
+        </w:rPr>
+        <w:t>它们将在以后供代码生成使用</w:t>
+      </w:r>
+      <w:r>
+        <w:rPr>
+          <w:rFonts w:hint="eastAsia"/>
+        </w:rPr>
+        <w:t>。</w:t>
+      </w:r>
+    </w:p>
+    <w:p>
+      <w:pPr>
+        <w:rPr>
+          <w:rFonts w:hint="eastAsia"/>
+        </w:rPr>
+      </w:pPr>
+      <w:r>
+        <w:object w:dxaOrig="9505" w:dyaOrig="5858">
+          <v:shape id="_x0000_i1030" type="#_x0000_t75" style="width:414.9pt;height:255.9pt" o:ole="">
+            <v:imagedata r:id="rId31" o:title=""/>
+          </v:shape>
+          <o:OLEObject Type="Embed" ProgID="Visio.Drawing.11" ShapeID="_x0000_i1030" DrawAspect="Content" ObjectID="_1393868993" r:id="rId32"/>
+        </w:object>
+      </w:r>
+    </w:p>
+    <w:p>
+      <w:pPr>
+        <w:pStyle w:val="a4"/>
+        <w:rPr>
+          <w:rFonts w:hint="eastAsia"/>
+        </w:rPr>
+      </w:pPr>
+      <w:r>
+        <w:rPr>
+          <w:rFonts w:hint="eastAsia"/>
+        </w:rPr>
+        <w:t>图</w:t>
+      </w:r>
+      <w:r>
+        <w:rPr>
+          <w:rFonts w:hint="eastAsia"/>
+        </w:rPr>
+        <w:t xml:space="preserve"> </w:t>
+      </w:r>
+      <w:r>
+        <w:fldChar w:fldCharType="begin"/>
+      </w:r>
+      <w:r>
+        <w:instrText xml:space="preserve"> </w:instrText>
+      </w:r>
+      <w:r>
+        <w:rPr>
+          <w:rFonts w:hint="eastAsia"/>
+        </w:rPr>
+        <w:instrText xml:space="preserve">SEQ </w:instrText>
+      </w:r>
+      <w:r>
+        <w:rPr>
+          <w:rFonts w:hint="eastAsia"/>
+        </w:rPr>
+        <w:instrText>图</w:instrText>
+      </w:r>
+      <w:r>
+        <w:rPr>
+          <w:rFonts w:hint="eastAsia"/>
+        </w:rPr>
+        <w:instrText xml:space="preserve"> \* ARABIC</w:instrText>
+      </w:r>
+      <w:r>
+        <w:instrText xml:space="preserve"> </w:instrText>
+      </w:r>
+      <w:r>
+        <w:fldChar w:fldCharType="separate"/>
+      </w:r>
+      <w:r>
+        <w:rPr>
+          <w:noProof/>
+        </w:rPr>
+        <w:t>10</w:t>
+      </w:r>
+      <w:r>
+        <w:fldChar w:fldCharType="end"/>
+      </w:r>
+      <w:r>
+        <w:rPr>
+          <w:rFonts w:hint="eastAsia"/>
+        </w:rPr>
+        <w:t xml:space="preserve"> </w:t>
+      </w:r>
+      <w:proofErr w:type="spellStart"/>
+      <w:r>
+        <w:rPr>
+          <w:rFonts w:hint="eastAsia"/>
+        </w:rPr>
+        <w:t>semantic_info</w:t>
+      </w:r>
+      <w:proofErr w:type="spellEnd"/>
+      <w:r>
+        <w:rPr>
+          <w:rFonts w:hint="eastAsia"/>
+        </w:rPr>
+        <w:t>继承结构</w:t>
+      </w:r>
+    </w:p>
+    <w:p>
+      <w:pPr>
+        <w:rPr>
+          <w:rFonts w:hint="eastAsia"/>
+        </w:rPr>
+      </w:pPr>
+      <w:r>
+        <w:rPr>
+          <w:rFonts w:hint="eastAsia"/>
+        </w:rPr>
+        <w:t>上图展示了</w:t>
+      </w:r>
+      <w:proofErr w:type="spellStart"/>
+      <w:r>
+        <w:rPr>
+          <w:rFonts w:hint="eastAsia"/>
+        </w:rPr>
+        <w:t>semantic_info</w:t>
+      </w:r>
+      <w:proofErr w:type="spellEnd"/>
+      <w:r>
+        <w:rPr>
+          <w:rFonts w:hint="eastAsia"/>
+        </w:rPr>
+        <w:t>的继承结构和使用范围最广的</w:t>
+      </w:r>
+      <w:proofErr w:type="spellStart"/>
+      <w:r>
+        <w:rPr>
+          <w:rFonts w:hint="eastAsia"/>
+        </w:rPr>
+        <w:t>storage_si</w:t>
+      </w:r>
+      <w:proofErr w:type="spellEnd"/>
+      <w:r>
+        <w:rPr>
+          <w:rFonts w:hint="eastAsia"/>
+        </w:rPr>
+        <w:t>的字段。</w:t>
+      </w:r>
+    </w:p>
+    <w:p>
+      <w:pPr>
+        <w:rPr>
+          <w:rFonts w:hint="eastAsia"/>
+        </w:rPr>
+      </w:pPr>
+      <w:r>
+        <w:rPr>
+          <w:rFonts w:hint="eastAsia"/>
+        </w:rPr>
+        <w:t>现在</w:t>
+      </w:r>
+      <w:proofErr w:type="gramStart"/>
+      <w:r>
+        <w:rPr>
+          <w:rFonts w:hint="eastAsia"/>
+        </w:rPr>
+        <w:t>回顾</w:t>
+      </w:r>
+      <w:r>
+        <w:rPr>
+          <w:rFonts w:hint="eastAsia"/>
+        </w:rPr>
+        <w:t>看</w:t>
+      </w:r>
+      <w:proofErr w:type="gramEnd"/>
+      <w:r>
+        <w:rPr>
+          <w:rFonts w:hint="eastAsia"/>
+        </w:rPr>
+        <w:t>SASL</w:t>
+      </w:r>
+      <w:r>
+        <w:rPr>
+          <w:rFonts w:hint="eastAsia"/>
+        </w:rPr>
+        <w:t>中的</w:t>
+      </w:r>
+      <w:proofErr w:type="spellStart"/>
+      <w:r>
+        <w:rPr>
+          <w:rFonts w:hint="eastAsia"/>
+        </w:rPr>
+        <w:t>semantic_info</w:t>
+      </w:r>
+      <w:proofErr w:type="spellEnd"/>
+      <w:r>
+        <w:rPr>
+          <w:rFonts w:hint="eastAsia"/>
+        </w:rPr>
+        <w:t>是失败的。在最初的设计时，考虑了不同类型的节点间的语义数据的不同处；但是实际在实现的时候，又为了方便和减少类型转换，又将很多不同的信息写到了</w:t>
+      </w:r>
+      <w:proofErr w:type="spellStart"/>
+      <w:r>
+        <w:rPr>
+          <w:rFonts w:hint="eastAsia"/>
+        </w:rPr>
+        <w:t>storage_si</w:t>
+      </w:r>
+      <w:proofErr w:type="spellEnd"/>
+      <w:r>
+        <w:rPr>
+          <w:rFonts w:hint="eastAsia"/>
+        </w:rPr>
+        <w:t>中。</w:t>
+      </w:r>
+      <w:r>
+        <w:rPr>
+          <w:rFonts w:hint="eastAsia"/>
+        </w:rPr>
+        <w:t>以后在重构的时候可能会去掉继承层次，使用一个大的</w:t>
+      </w:r>
+      <w:proofErr w:type="spellStart"/>
+      <w:r>
+        <w:rPr>
+          <w:rFonts w:hint="eastAsia"/>
+        </w:rPr>
+        <w:t>semantic_info</w:t>
+      </w:r>
+      <w:proofErr w:type="spellEnd"/>
+      <w:r>
+        <w:rPr>
+          <w:rFonts w:hint="eastAsia"/>
+        </w:rPr>
+        <w:t>来表示所有语义信息。</w:t>
+      </w:r>
+      <w:bookmarkStart w:id="2" w:name="_GoBack"/>
+      <w:bookmarkEnd w:id="2"/>
+    </w:p>
+    <w:p>
+      <w:pPr>
+        <w:pStyle w:val="3"/>
+      </w:pPr>
+      <w:r>
+        <w:rPr>
+          <w:rFonts w:hint="eastAsia"/>
+        </w:rPr>
+        <w:t>代码生成</w:t>
       </w:r>
     </w:p>
     <w:p>
       <w:pPr>
         <w:pStyle w:val="1"/>
-        <w:rPr>
-          <w:rFonts w:hint="eastAsia"/>
-        </w:rPr>
       </w:pPr>
       <w:r>
         <w:rPr>
@@ -2975,6 +4758,9 @@
     </w:p>
     <w:p/>
     <w:sectPr>
+      <w:footnotePr>
+        <w:numRestart w:val="eachPage"/>
+      </w:footnotePr>
       <w:pgSz w:w="11906" w:h="16838"/>
       <w:pgMar w:top="1440" w:right="1800" w:bottom="1440" w:left="1800" w:header="851" w:footer="992" w:gutter="0"/>
       <w:cols w:space="425"/>
@@ -3028,6 +4814,53 @@
       </w:pPr>
       <w:r>
         <w:continuationSeparator/>
+      </w:r>
+    </w:p>
+  </w:footnote>
+  <w:footnote w:id="1">
+    <w:p>
+      <w:pPr>
+        <w:pStyle w:val="af6"/>
+      </w:pPr>
+      <w:r>
+        <w:rPr>
+          <w:rStyle w:val="af7"/>
+        </w:rPr>
+        <w:footnoteRef/>
+      </w:r>
+      <w:r>
+        <w:t xml:space="preserve"> </w:t>
+      </w:r>
+      <w:r>
+        <w:t>http://en.wikipedia.org/wiki/Abstract_syntax_tree</w:t>
+      </w:r>
+    </w:p>
+  </w:footnote>
+  <w:footnote w:id="2">
+    <w:p>
+      <w:pPr>
+        <w:pStyle w:val="af6"/>
+      </w:pPr>
+      <w:r>
+        <w:rPr>
+          <w:rStyle w:val="af7"/>
+        </w:rPr>
+        <w:footnoteRef/>
+      </w:r>
+      <w:r>
+        <w:t xml:space="preserve"> </w:t>
+      </w:r>
+      <w:r>
+        <w:rPr>
+          <w:rFonts w:hint="eastAsia"/>
+        </w:rPr>
+        <w:t>见文档</w:t>
+      </w:r>
+      <w:r>
+        <w:rPr>
+          <w:rFonts w:hint="eastAsia"/>
+        </w:rPr>
+        <w:t>Name Mangling Syntax</w:t>
       </w:r>
     </w:p>
   </w:footnote>
@@ -4220,7 +6053,7 @@
     <w:unhideWhenUsed/>
     <w:rsid w:val="00590486"/>
     <w:pPr>
-      <w:ind w:leftChars="200" w:hangingChars="200" w:hanging="200"/>
+      <w:ind w:leftChars="200" w:left="200" w:hangingChars="200" w:hanging="200"/>
     </w:pPr>
   </w:style>
   <w:style w:type="character" w:styleId="af3">
@@ -4298,6 +6131,45 @@
     <w:rPr>
       <w:sz w:val="18"/>
       <w:szCs w:val="18"/>
+    </w:rPr>
+  </w:style>
+  <w:style w:type="paragraph" w:styleId="af6">
+    <w:name w:val="footnote text"/>
+    <w:basedOn w:val="a"/>
+    <w:link w:val="Char7"/>
+    <w:uiPriority w:val="99"/>
+    <w:semiHidden/>
+    <w:unhideWhenUsed/>
+    <w:rsid w:val="00C307C3"/>
+    <w:pPr>
+      <w:snapToGrid w:val="0"/>
+    </w:pPr>
+    <w:rPr>
+      <w:sz w:val="18"/>
+      <w:szCs w:val="18"/>
+    </w:rPr>
+  </w:style>
+  <w:style w:type="character" w:customStyle="1" w:styleId="Char7">
+    <w:name w:val="脚注文本 Char"/>
+    <w:basedOn w:val="a0"/>
+    <w:link w:val="af6"/>
+    <w:uiPriority w:val="99"/>
+    <w:semiHidden/>
+    <w:rsid w:val="00C307C3"/>
+    <w:rPr>
+      <w:sz w:val="18"/>
+      <w:szCs w:val="18"/>
+    </w:rPr>
+  </w:style>
+  <w:style w:type="character" w:styleId="af7">
+    <w:name w:val="footnote reference"/>
+    <w:basedOn w:val="a0"/>
+    <w:uiPriority w:val="99"/>
+    <w:semiHidden/>
+    <w:unhideWhenUsed/>
+    <w:rsid w:val="00C307C3"/>
+    <w:rPr>
+      <w:vertAlign w:val="superscript"/>
     </w:rPr>
   </w:style>
 </w:styles>
@@ -5153,7 +7025,7 @@
     <w:unhideWhenUsed/>
     <w:rsid w:val="00590486"/>
     <w:pPr>
-      <w:ind w:leftChars="200" w:hangingChars="200" w:hanging="200"/>
+      <w:ind w:leftChars="200" w:left="200" w:hangingChars="200" w:hanging="200"/>
     </w:pPr>
   </w:style>
   <w:style w:type="character" w:styleId="af3">
@@ -5231,6 +7103,45 @@
     <w:rPr>
       <w:sz w:val="18"/>
       <w:szCs w:val="18"/>
+    </w:rPr>
+  </w:style>
+  <w:style w:type="paragraph" w:styleId="af6">
+    <w:name w:val="footnote text"/>
+    <w:basedOn w:val="a"/>
+    <w:link w:val="Char7"/>
+    <w:uiPriority w:val="99"/>
+    <w:semiHidden/>
+    <w:unhideWhenUsed/>
+    <w:rsid w:val="00C307C3"/>
+    <w:pPr>
+      <w:snapToGrid w:val="0"/>
+    </w:pPr>
+    <w:rPr>
+      <w:sz w:val="18"/>
+      <w:szCs w:val="18"/>
+    </w:rPr>
+  </w:style>
+  <w:style w:type="character" w:customStyle="1" w:styleId="Char7">
+    <w:name w:val="脚注文本 Char"/>
+    <w:basedOn w:val="a0"/>
+    <w:link w:val="af6"/>
+    <w:uiPriority w:val="99"/>
+    <w:semiHidden/>
+    <w:rsid w:val="00C307C3"/>
+    <w:rPr>
+      <w:sz w:val="18"/>
+      <w:szCs w:val="18"/>
+    </w:rPr>
+  </w:style>
+  <w:style w:type="character" w:styleId="af7">
+    <w:name w:val="footnote reference"/>
+    <w:basedOn w:val="a0"/>
+    <w:uiPriority w:val="99"/>
+    <w:semiHidden/>
+    <w:unhideWhenUsed/>
+    <w:rsid w:val="00C307C3"/>
+    <w:rPr>
+      <w:vertAlign w:val="superscript"/>
     </w:rPr>
   </w:style>
 </w:styles>
@@ -7051,6 +8962,13 @@
         </dgm:presLayoutVars>
       </dgm:prSet>
       <dgm:spPr/>
+      <dgm:t>
+        <a:bodyPr/>
+        <a:lstStyle/>
+        <a:p>
+          <a:endParaRPr lang="zh-CN" altLang="en-US"/>
+        </a:p>
+      </dgm:t>
     </dgm:pt>
     <dgm:pt modelId="{A0058F06-7573-460D-93E3-8E77A165EA4C}" type="pres">
       <dgm:prSet presAssocID="{0C2C041E-1DA9-48EB-9991-124A0601F0F8}" presName="hierRoot1" presStyleCnt="0"/>
@@ -7071,6 +8989,13 @@
         </dgm:presLayoutVars>
       </dgm:prSet>
       <dgm:spPr/>
+      <dgm:t>
+        <a:bodyPr/>
+        <a:lstStyle/>
+        <a:p>
+          <a:endParaRPr lang="zh-CN" altLang="en-US"/>
+        </a:p>
+      </dgm:t>
     </dgm:pt>
     <dgm:pt modelId="{2536962D-69DA-4640-850A-0A60A4CD0AAD}" type="pres">
       <dgm:prSet presAssocID="{0C2C041E-1DA9-48EB-9991-124A0601F0F8}" presName="hierChild2" presStyleCnt="0"/>
@@ -7079,6 +9004,13 @@
     <dgm:pt modelId="{866AFC4B-602C-4301-BBD3-55FF22D2604E}" type="pres">
       <dgm:prSet presAssocID="{F75BCC82-376C-4B31-8E50-0E683347B470}" presName="Name10" presStyleLbl="parChTrans1D2" presStyleIdx="0" presStyleCnt="4" custSzX="1603334"/>
       <dgm:spPr/>
+      <dgm:t>
+        <a:bodyPr/>
+        <a:lstStyle/>
+        <a:p>
+          <a:endParaRPr lang="zh-CN" altLang="en-US"/>
+        </a:p>
+      </dgm:t>
     </dgm:pt>
     <dgm:pt modelId="{9A6E5679-B92A-4973-9BBA-C377FCC9138F}" type="pres">
       <dgm:prSet presAssocID="{2E5318C0-C597-4000-BCE6-2DC4CC45C716}" presName="hierRoot2" presStyleCnt="0"/>
@@ -7099,6 +9031,13 @@
         </dgm:presLayoutVars>
       </dgm:prSet>
       <dgm:spPr/>
+      <dgm:t>
+        <a:bodyPr/>
+        <a:lstStyle/>
+        <a:p>
+          <a:endParaRPr lang="zh-CN" altLang="en-US"/>
+        </a:p>
+      </dgm:t>
     </dgm:pt>
     <dgm:pt modelId="{B47D1C90-112E-469F-9F71-10AF60413229}" type="pres">
       <dgm:prSet presAssocID="{2E5318C0-C597-4000-BCE6-2DC4CC45C716}" presName="hierChild3" presStyleCnt="0"/>
@@ -7107,6 +9046,13 @@
     <dgm:pt modelId="{BB029CBF-1215-4A1F-8BDA-40CA00254221}" type="pres">
       <dgm:prSet presAssocID="{4A4255B0-B405-47A2-B501-9B90FD3A22C0}" presName="Name10" presStyleLbl="parChTrans1D2" presStyleIdx="1" presStyleCnt="4" custSzX="534444"/>
       <dgm:spPr/>
+      <dgm:t>
+        <a:bodyPr/>
+        <a:lstStyle/>
+        <a:p>
+          <a:endParaRPr lang="zh-CN" altLang="en-US"/>
+        </a:p>
+      </dgm:t>
     </dgm:pt>
     <dgm:pt modelId="{819F3706-9C51-4799-BF97-E656F623AA71}" type="pres">
       <dgm:prSet presAssocID="{59FC7C5B-58D3-4933-9AC3-D9CA32A23B4D}" presName="hierRoot2" presStyleCnt="0"/>
@@ -7127,6 +9073,13 @@
         </dgm:presLayoutVars>
       </dgm:prSet>
       <dgm:spPr/>
+      <dgm:t>
+        <a:bodyPr/>
+        <a:lstStyle/>
+        <a:p>
+          <a:endParaRPr lang="zh-CN" altLang="en-US"/>
+        </a:p>
+      </dgm:t>
     </dgm:pt>
     <dgm:pt modelId="{E408B754-8FEB-46E4-BD29-D0305FC51C3F}" type="pres">
       <dgm:prSet presAssocID="{59FC7C5B-58D3-4933-9AC3-D9CA32A23B4D}" presName="hierChild3" presStyleCnt="0"/>
@@ -7135,6 +9088,13 @@
     <dgm:pt modelId="{67501D90-02E3-4413-B595-3B9A36E3DA47}" type="pres">
       <dgm:prSet presAssocID="{84961C32-376E-456E-BE14-EAF9D85B2CD6}" presName="Name17" presStyleLbl="parChTrans1D3" presStyleIdx="0" presStyleCnt="3" custSzX="73300"/>
       <dgm:spPr/>
+      <dgm:t>
+        <a:bodyPr/>
+        <a:lstStyle/>
+        <a:p>
+          <a:endParaRPr lang="zh-CN" altLang="en-US"/>
+        </a:p>
+      </dgm:t>
     </dgm:pt>
     <dgm:pt modelId="{17C9D98F-A545-46B8-8DDA-7F62AA7DEAF3}" type="pres">
       <dgm:prSet presAssocID="{4BBA6591-B40D-4523-A7AF-FF6DCDC1133D}" presName="hierRoot3" presStyleCnt="0"/>
@@ -7155,6 +9115,13 @@
         </dgm:presLayoutVars>
       </dgm:prSet>
       <dgm:spPr/>
+      <dgm:t>
+        <a:bodyPr/>
+        <a:lstStyle/>
+        <a:p>
+          <a:endParaRPr lang="zh-CN" altLang="en-US"/>
+        </a:p>
+      </dgm:t>
     </dgm:pt>
     <dgm:pt modelId="{7697D982-2BD2-4A23-83A9-ADA1E78E71D2}" type="pres">
       <dgm:prSet presAssocID="{4BBA6591-B40D-4523-A7AF-FF6DCDC1133D}" presName="hierChild4" presStyleCnt="0"/>
@@ -7163,6 +9130,13 @@
     <dgm:pt modelId="{47E46EDD-AF39-4A71-9772-D16875DEF9C8}" type="pres">
       <dgm:prSet presAssocID="{4BD6959C-0E58-41CE-81E4-C978003DF486}" presName="Name10" presStyleLbl="parChTrans1D2" presStyleIdx="2" presStyleCnt="4" custSzX="534444"/>
       <dgm:spPr/>
+      <dgm:t>
+        <a:bodyPr/>
+        <a:lstStyle/>
+        <a:p>
+          <a:endParaRPr lang="zh-CN" altLang="en-US"/>
+        </a:p>
+      </dgm:t>
     </dgm:pt>
     <dgm:pt modelId="{92089D94-7884-4ABD-9C53-C7D79D904130}" type="pres">
       <dgm:prSet presAssocID="{F4FB25D7-6B59-44F1-8A36-A164AED84318}" presName="hierRoot2" presStyleCnt="0"/>
@@ -7183,6 +9157,13 @@
         </dgm:presLayoutVars>
       </dgm:prSet>
       <dgm:spPr/>
+      <dgm:t>
+        <a:bodyPr/>
+        <a:lstStyle/>
+        <a:p>
+          <a:endParaRPr lang="zh-CN" altLang="en-US"/>
+        </a:p>
+      </dgm:t>
     </dgm:pt>
     <dgm:pt modelId="{149193E8-99C9-440C-AE31-E8FF5DF5306D}" type="pres">
       <dgm:prSet presAssocID="{F4FB25D7-6B59-44F1-8A36-A164AED84318}" presName="hierChild3" presStyleCnt="0"/>
@@ -7191,6 +9172,13 @@
     <dgm:pt modelId="{C3F54034-AAF6-4F44-8189-5D32C44BB9D7}" type="pres">
       <dgm:prSet presAssocID="{09EB92D2-15E1-42F5-96C2-F7A22AD942EE}" presName="Name17" presStyleLbl="parChTrans1D3" presStyleIdx="1" presStyleCnt="3" custSzX="73300"/>
       <dgm:spPr/>
+      <dgm:t>
+        <a:bodyPr/>
+        <a:lstStyle/>
+        <a:p>
+          <a:endParaRPr lang="zh-CN" altLang="en-US"/>
+        </a:p>
+      </dgm:t>
     </dgm:pt>
     <dgm:pt modelId="{9977D9DC-76B4-495C-B957-E74FBBAD3203}" type="pres">
       <dgm:prSet presAssocID="{5AF0A6EE-F08C-4D38-BDF7-08997C190E44}" presName="hierRoot3" presStyleCnt="0"/>
@@ -7211,6 +9199,13 @@
         </dgm:presLayoutVars>
       </dgm:prSet>
       <dgm:spPr/>
+      <dgm:t>
+        <a:bodyPr/>
+        <a:lstStyle/>
+        <a:p>
+          <a:endParaRPr lang="zh-CN" altLang="en-US"/>
+        </a:p>
+      </dgm:t>
     </dgm:pt>
     <dgm:pt modelId="{6D63AA1A-DA9B-43BE-9E5F-2027B01228E5}" type="pres">
       <dgm:prSet presAssocID="{5AF0A6EE-F08C-4D38-BDF7-08997C190E44}" presName="hierChild4" presStyleCnt="0"/>
@@ -7219,6 +9214,13 @@
     <dgm:pt modelId="{4F4BC0E0-81B0-4C9E-AD9A-760D55D4B0EF}" type="pres">
       <dgm:prSet presAssocID="{FE3A8E2D-4CE2-41A1-B816-8597F3FFE1F4}" presName="Name10" presStyleLbl="parChTrans1D2" presStyleIdx="3" presStyleCnt="4" custSzX="1603334"/>
       <dgm:spPr/>
+      <dgm:t>
+        <a:bodyPr/>
+        <a:lstStyle/>
+        <a:p>
+          <a:endParaRPr lang="zh-CN" altLang="en-US"/>
+        </a:p>
+      </dgm:t>
     </dgm:pt>
     <dgm:pt modelId="{78C0628C-6895-45DA-93A1-F18D0087F20F}" type="pres">
       <dgm:prSet presAssocID="{90C5D190-0FBB-4C4E-BA21-97B7187BEEC7}" presName="hierRoot2" presStyleCnt="0"/>
@@ -7239,6 +9241,13 @@
         </dgm:presLayoutVars>
       </dgm:prSet>
       <dgm:spPr/>
+      <dgm:t>
+        <a:bodyPr/>
+        <a:lstStyle/>
+        <a:p>
+          <a:endParaRPr lang="zh-CN" altLang="en-US"/>
+        </a:p>
+      </dgm:t>
     </dgm:pt>
     <dgm:pt modelId="{4C978469-56D3-4822-AD01-F9F873247964}" type="pres">
       <dgm:prSet presAssocID="{90C5D190-0FBB-4C4E-BA21-97B7187BEEC7}" presName="hierChild3" presStyleCnt="0"/>
@@ -7247,6 +9256,13 @@
     <dgm:pt modelId="{7BBEC3DB-939D-4CB4-98D8-7444E65C4433}" type="pres">
       <dgm:prSet presAssocID="{7784601C-C5AC-4799-B88F-19644818EF82}" presName="Name17" presStyleLbl="parChTrans1D3" presStyleIdx="2" presStyleCnt="3" custSzX="73300"/>
       <dgm:spPr/>
+      <dgm:t>
+        <a:bodyPr/>
+        <a:lstStyle/>
+        <a:p>
+          <a:endParaRPr lang="zh-CN" altLang="en-US"/>
+        </a:p>
+      </dgm:t>
     </dgm:pt>
     <dgm:pt modelId="{70129A59-6EB5-4BBB-AB7E-A3F43FE55EBE}" type="pres">
       <dgm:prSet presAssocID="{DA4936E9-91D7-428C-8AD0-0A2C6DF7576E}" presName="hierRoot3" presStyleCnt="0"/>
@@ -7267,6 +9283,13 @@
         </dgm:presLayoutVars>
       </dgm:prSet>
       <dgm:spPr/>
+      <dgm:t>
+        <a:bodyPr/>
+        <a:lstStyle/>
+        <a:p>
+          <a:endParaRPr lang="zh-CN" altLang="en-US"/>
+        </a:p>
+      </dgm:t>
     </dgm:pt>
     <dgm:pt modelId="{EFBBCA7B-CA8E-40ED-83D0-C85F919FAB85}" type="pres">
       <dgm:prSet presAssocID="{DA4936E9-91D7-428C-8AD0-0A2C6DF7576E}" presName="hierChild4" presStyleCnt="0"/>
@@ -7274,77 +9297,77 @@
     </dgm:pt>
   </dgm:ptLst>
   <dgm:cxnLst>
+    <dgm:cxn modelId="{0DF8EF23-77F4-4623-B796-49F26FA52141}" type="presOf" srcId="{496A1650-D4B2-4FAB-BB16-5D3FAC0118FA}" destId="{526D1326-10DC-44A0-8234-762420AB1122}" srcOrd="0" destOrd="0" presId="urn:microsoft.com/office/officeart/2005/8/layout/hierarchy1"/>
     <dgm:cxn modelId="{B1424861-7CC0-4F71-9290-076A97CA4C62}" srcId="{0C2C041E-1DA9-48EB-9991-124A0601F0F8}" destId="{90C5D190-0FBB-4C4E-BA21-97B7187BEEC7}" srcOrd="3" destOrd="0" parTransId="{FE3A8E2D-4CE2-41A1-B816-8597F3FFE1F4}" sibTransId="{7B59AD28-0D26-4306-AF3C-A1B80DAB7990}"/>
     <dgm:cxn modelId="{1CB5BDFF-7610-4435-8781-71ABCDE3A53D}" srcId="{0C2C041E-1DA9-48EB-9991-124A0601F0F8}" destId="{F4FB25D7-6B59-44F1-8A36-A164AED84318}" srcOrd="2" destOrd="0" parTransId="{4BD6959C-0E58-41CE-81E4-C978003DF486}" sibTransId="{E01B9DAC-3A2A-4DF1-832B-FAC42316216D}"/>
-    <dgm:cxn modelId="{3EE281E0-F9B7-4EE2-875A-4BEF081D3A8D}" type="presOf" srcId="{5AF0A6EE-F08C-4D38-BDF7-08997C190E44}" destId="{14741F2D-4DB5-40FD-A44E-C5DF30569396}" srcOrd="0" destOrd="0" presId="urn:microsoft.com/office/officeart/2005/8/layout/hierarchy1"/>
-    <dgm:cxn modelId="{79014690-7852-4903-95CE-9095661F3BD0}" type="presOf" srcId="{496A1650-D4B2-4FAB-BB16-5D3FAC0118FA}" destId="{526D1326-10DC-44A0-8234-762420AB1122}" srcOrd="0" destOrd="0" presId="urn:microsoft.com/office/officeart/2005/8/layout/hierarchy1"/>
-    <dgm:cxn modelId="{23B44F82-0738-4F38-AA01-30CA78B0223D}" type="presOf" srcId="{F75BCC82-376C-4B31-8E50-0E683347B470}" destId="{866AFC4B-602C-4301-BBD3-55FF22D2604E}" srcOrd="0" destOrd="0" presId="urn:microsoft.com/office/officeart/2005/8/layout/hierarchy1"/>
-    <dgm:cxn modelId="{C2FE39A6-49BC-449E-8FA6-A9AD196F3B23}" type="presOf" srcId="{4BD6959C-0E58-41CE-81E4-C978003DF486}" destId="{47E46EDD-AF39-4A71-9772-D16875DEF9C8}" srcOrd="0" destOrd="0" presId="urn:microsoft.com/office/officeart/2005/8/layout/hierarchy1"/>
-    <dgm:cxn modelId="{9F1CA597-2787-4BDD-B5FE-E0864E0EDBDC}" type="presOf" srcId="{84961C32-376E-456E-BE14-EAF9D85B2CD6}" destId="{67501D90-02E3-4413-B595-3B9A36E3DA47}" srcOrd="0" destOrd="0" presId="urn:microsoft.com/office/officeart/2005/8/layout/hierarchy1"/>
-    <dgm:cxn modelId="{F09E79ED-8542-4DDA-A415-D85E77AE5A75}" type="presOf" srcId="{F4FB25D7-6B59-44F1-8A36-A164AED84318}" destId="{6A79BD6D-5014-4F69-9C62-077C5A128280}" srcOrd="0" destOrd="0" presId="urn:microsoft.com/office/officeart/2005/8/layout/hierarchy1"/>
+    <dgm:cxn modelId="{9149A803-AF6F-4216-8FD9-E92093FDF5F0}" type="presOf" srcId="{5AF0A6EE-F08C-4D38-BDF7-08997C190E44}" destId="{14741F2D-4DB5-40FD-A44E-C5DF30569396}" srcOrd="0" destOrd="0" presId="urn:microsoft.com/office/officeart/2005/8/layout/hierarchy1"/>
+    <dgm:cxn modelId="{90A0F069-1A85-4B2C-B85D-F1BE457C5D89}" type="presOf" srcId="{2E5318C0-C597-4000-BCE6-2DC4CC45C716}" destId="{C51AA47C-B567-45C1-958D-EC58A49843F2}" srcOrd="0" destOrd="0" presId="urn:microsoft.com/office/officeart/2005/8/layout/hierarchy1"/>
+    <dgm:cxn modelId="{A01CCB73-FE6F-4B96-9F0E-0A88D2776A1A}" type="presOf" srcId="{84961C32-376E-456E-BE14-EAF9D85B2CD6}" destId="{67501D90-02E3-4413-B595-3B9A36E3DA47}" srcOrd="0" destOrd="0" presId="urn:microsoft.com/office/officeart/2005/8/layout/hierarchy1"/>
     <dgm:cxn modelId="{3E7135D6-8A7C-4B5F-9CD9-11BFC30EA2BC}" srcId="{90C5D190-0FBB-4C4E-BA21-97B7187BEEC7}" destId="{DA4936E9-91D7-428C-8AD0-0A2C6DF7576E}" srcOrd="0" destOrd="0" parTransId="{7784601C-C5AC-4799-B88F-19644818EF82}" sibTransId="{F9609D83-5C34-4EB2-A7CC-8FD22B05C3AF}"/>
-    <dgm:cxn modelId="{BF99DE16-20B9-43F9-AAE3-6EB6A8B0A90A}" type="presOf" srcId="{09EB92D2-15E1-42F5-96C2-F7A22AD942EE}" destId="{C3F54034-AAF6-4F44-8189-5D32C44BB9D7}" srcOrd="0" destOrd="0" presId="urn:microsoft.com/office/officeart/2005/8/layout/hierarchy1"/>
-    <dgm:cxn modelId="{51ED27A0-09DB-459C-833A-B97BE23EF1E6}" type="presOf" srcId="{0C2C041E-1DA9-48EB-9991-124A0601F0F8}" destId="{C9D64F54-6A31-448F-A241-DBFD21735A67}" srcOrd="0" destOrd="0" presId="urn:microsoft.com/office/officeart/2005/8/layout/hierarchy1"/>
-    <dgm:cxn modelId="{C5F22E43-C8AC-4FC0-9D6D-DAED8C255C3F}" type="presOf" srcId="{4BBA6591-B40D-4523-A7AF-FF6DCDC1133D}" destId="{93DF7D55-C54D-47D8-95CA-0919EE899EC7}" srcOrd="0" destOrd="0" presId="urn:microsoft.com/office/officeart/2005/8/layout/hierarchy1"/>
-    <dgm:cxn modelId="{546C6181-818F-4B20-9388-BA86828A8A11}" type="presOf" srcId="{4A4255B0-B405-47A2-B501-9B90FD3A22C0}" destId="{BB029CBF-1215-4A1F-8BDA-40CA00254221}" srcOrd="0" destOrd="0" presId="urn:microsoft.com/office/officeart/2005/8/layout/hierarchy1"/>
+    <dgm:cxn modelId="{DCD85E62-B805-4620-A148-F98A3C29CD62}" type="presOf" srcId="{4A4255B0-B405-47A2-B501-9B90FD3A22C0}" destId="{BB029CBF-1215-4A1F-8BDA-40CA00254221}" srcOrd="0" destOrd="0" presId="urn:microsoft.com/office/officeart/2005/8/layout/hierarchy1"/>
     <dgm:cxn modelId="{4A965B8E-C281-479A-80A3-85A93E4B53D4}" srcId="{F4FB25D7-6B59-44F1-8A36-A164AED84318}" destId="{5AF0A6EE-F08C-4D38-BDF7-08997C190E44}" srcOrd="0" destOrd="0" parTransId="{09EB92D2-15E1-42F5-96C2-F7A22AD942EE}" sibTransId="{72B248AD-10C3-42A1-8FE8-401FC0A66AC9}"/>
+    <dgm:cxn modelId="{AEEA3B01-2F92-4C15-B4B0-00B27B119F9D}" type="presOf" srcId="{0C2C041E-1DA9-48EB-9991-124A0601F0F8}" destId="{C9D64F54-6A31-448F-A241-DBFD21735A67}" srcOrd="0" destOrd="0" presId="urn:microsoft.com/office/officeart/2005/8/layout/hierarchy1"/>
     <dgm:cxn modelId="{15664B5B-869F-4B27-B417-3D67D4EBA10A}" srcId="{0C2C041E-1DA9-48EB-9991-124A0601F0F8}" destId="{2E5318C0-C597-4000-BCE6-2DC4CC45C716}" srcOrd="0" destOrd="0" parTransId="{F75BCC82-376C-4B31-8E50-0E683347B470}" sibTransId="{BD64FF7B-CAC5-4457-ADB3-F62C74557692}"/>
-    <dgm:cxn modelId="{C4EA33EC-532B-4337-A1E2-A92A982E863C}" type="presOf" srcId="{7784601C-C5AC-4799-B88F-19644818EF82}" destId="{7BBEC3DB-939D-4CB4-98D8-7444E65C4433}" srcOrd="0" destOrd="0" presId="urn:microsoft.com/office/officeart/2005/8/layout/hierarchy1"/>
-    <dgm:cxn modelId="{83EB213D-92CA-4A77-9361-53BB237A9CDB}" type="presOf" srcId="{2E5318C0-C597-4000-BCE6-2DC4CC45C716}" destId="{C51AA47C-B567-45C1-958D-EC58A49843F2}" srcOrd="0" destOrd="0" presId="urn:microsoft.com/office/officeart/2005/8/layout/hierarchy1"/>
+    <dgm:cxn modelId="{90777467-1804-46E9-B724-8695CB17FF78}" type="presOf" srcId="{F75BCC82-376C-4B31-8E50-0E683347B470}" destId="{866AFC4B-602C-4301-BBD3-55FF22D2604E}" srcOrd="0" destOrd="0" presId="urn:microsoft.com/office/officeart/2005/8/layout/hierarchy1"/>
+    <dgm:cxn modelId="{84C977CB-E020-4202-90A4-F20B58C1F3DA}" type="presOf" srcId="{7784601C-C5AC-4799-B88F-19644818EF82}" destId="{7BBEC3DB-939D-4CB4-98D8-7444E65C4433}" srcOrd="0" destOrd="0" presId="urn:microsoft.com/office/officeart/2005/8/layout/hierarchy1"/>
     <dgm:cxn modelId="{4C3229D6-4BD6-4DFE-9D20-5DD87A3115D6}" srcId="{59FC7C5B-58D3-4933-9AC3-D9CA32A23B4D}" destId="{4BBA6591-B40D-4523-A7AF-FF6DCDC1133D}" srcOrd="0" destOrd="0" parTransId="{84961C32-376E-456E-BE14-EAF9D85B2CD6}" sibTransId="{7D418E77-D3DB-4085-A5B1-F4ABCB504CC7}"/>
     <dgm:cxn modelId="{8666C546-2A22-4E87-94D8-BB9907B919BC}" srcId="{0C2C041E-1DA9-48EB-9991-124A0601F0F8}" destId="{59FC7C5B-58D3-4933-9AC3-D9CA32A23B4D}" srcOrd="1" destOrd="0" parTransId="{4A4255B0-B405-47A2-B501-9B90FD3A22C0}" sibTransId="{C5F53DD7-8122-4833-B9A2-3A176297CD47}"/>
-    <dgm:cxn modelId="{0D96A832-6F68-49B6-ACEA-ED6EAA8525F1}" type="presOf" srcId="{DA4936E9-91D7-428C-8AD0-0A2C6DF7576E}" destId="{F828A756-740E-42CC-848D-C9B67C882632}" srcOrd="0" destOrd="0" presId="urn:microsoft.com/office/officeart/2005/8/layout/hierarchy1"/>
-    <dgm:cxn modelId="{1D52F6FA-41FD-4C7C-A2E9-3ACC0EF11D3E}" type="presOf" srcId="{59FC7C5B-58D3-4933-9AC3-D9CA32A23B4D}" destId="{B41EE17B-519D-410F-BE91-80962240AFDA}" srcOrd="0" destOrd="0" presId="urn:microsoft.com/office/officeart/2005/8/layout/hierarchy1"/>
-    <dgm:cxn modelId="{1C9DC829-B368-458D-A656-FB2D6220A575}" type="presOf" srcId="{FE3A8E2D-4CE2-41A1-B816-8597F3FFE1F4}" destId="{4F4BC0E0-81B0-4C9E-AD9A-760D55D4B0EF}" srcOrd="0" destOrd="0" presId="urn:microsoft.com/office/officeart/2005/8/layout/hierarchy1"/>
-    <dgm:cxn modelId="{6B893D24-6B53-4196-8FAB-A079040867C6}" type="presOf" srcId="{90C5D190-0FBB-4C4E-BA21-97B7187BEEC7}" destId="{99824E9D-7A99-44B5-AE00-6CEE454FFA5C}" srcOrd="0" destOrd="0" presId="urn:microsoft.com/office/officeart/2005/8/layout/hierarchy1"/>
+    <dgm:cxn modelId="{EB524942-398D-4E4C-ADA1-CF8BB54EA172}" type="presOf" srcId="{59FC7C5B-58D3-4933-9AC3-D9CA32A23B4D}" destId="{B41EE17B-519D-410F-BE91-80962240AFDA}" srcOrd="0" destOrd="0" presId="urn:microsoft.com/office/officeart/2005/8/layout/hierarchy1"/>
+    <dgm:cxn modelId="{E4A71D9E-1F22-46CB-9E13-16D87F600E5D}" type="presOf" srcId="{4BBA6591-B40D-4523-A7AF-FF6DCDC1133D}" destId="{93DF7D55-C54D-47D8-95CA-0919EE899EC7}" srcOrd="0" destOrd="0" presId="urn:microsoft.com/office/officeart/2005/8/layout/hierarchy1"/>
+    <dgm:cxn modelId="{B4E6E3CF-A510-476C-824A-896AF4287844}" type="presOf" srcId="{09EB92D2-15E1-42F5-96C2-F7A22AD942EE}" destId="{C3F54034-AAF6-4F44-8189-5D32C44BB9D7}" srcOrd="0" destOrd="0" presId="urn:microsoft.com/office/officeart/2005/8/layout/hierarchy1"/>
+    <dgm:cxn modelId="{9E33D88A-FDA3-4CF9-8F01-B5388709C583}" type="presOf" srcId="{90C5D190-0FBB-4C4E-BA21-97B7187BEEC7}" destId="{99824E9D-7A99-44B5-AE00-6CEE454FFA5C}" srcOrd="0" destOrd="0" presId="urn:microsoft.com/office/officeart/2005/8/layout/hierarchy1"/>
+    <dgm:cxn modelId="{3F278694-F519-4E0B-879D-8C38BAC54CAE}" type="presOf" srcId="{DA4936E9-91D7-428C-8AD0-0A2C6DF7576E}" destId="{F828A756-740E-42CC-848D-C9B67C882632}" srcOrd="0" destOrd="0" presId="urn:microsoft.com/office/officeart/2005/8/layout/hierarchy1"/>
+    <dgm:cxn modelId="{05EC743E-E983-47A0-B4EA-D18D9A899184}" type="presOf" srcId="{4BD6959C-0E58-41CE-81E4-C978003DF486}" destId="{47E46EDD-AF39-4A71-9772-D16875DEF9C8}" srcOrd="0" destOrd="0" presId="urn:microsoft.com/office/officeart/2005/8/layout/hierarchy1"/>
+    <dgm:cxn modelId="{383534B2-76AC-445A-B4CE-ED8E5119CF4C}" type="presOf" srcId="{F4FB25D7-6B59-44F1-8A36-A164AED84318}" destId="{6A79BD6D-5014-4F69-9C62-077C5A128280}" srcOrd="0" destOrd="0" presId="urn:microsoft.com/office/officeart/2005/8/layout/hierarchy1"/>
     <dgm:cxn modelId="{8B6E9EEF-1755-422E-9B85-660265BA13FD}" srcId="{496A1650-D4B2-4FAB-BB16-5D3FAC0118FA}" destId="{0C2C041E-1DA9-48EB-9991-124A0601F0F8}" srcOrd="0" destOrd="0" parTransId="{701B92C2-D160-42E2-AF1A-A2E53B05DE63}" sibTransId="{CD657AC8-385B-43C0-AF2A-8E6A0AC358C9}"/>
-    <dgm:cxn modelId="{84EF95CF-C909-43BD-AD65-E474AE46B20F}" type="presParOf" srcId="{526D1326-10DC-44A0-8234-762420AB1122}" destId="{A0058F06-7573-460D-93E3-8E77A165EA4C}" srcOrd="0" destOrd="0" presId="urn:microsoft.com/office/officeart/2005/8/layout/hierarchy1"/>
-    <dgm:cxn modelId="{9F2F3FB1-03AF-45D7-B110-1DB6D97C8591}" type="presParOf" srcId="{A0058F06-7573-460D-93E3-8E77A165EA4C}" destId="{CFF8A5CD-F312-4180-9CE3-470F335C9761}" srcOrd="0" destOrd="0" presId="urn:microsoft.com/office/officeart/2005/8/layout/hierarchy1"/>
-    <dgm:cxn modelId="{E8337DDE-EDF5-4F0A-8119-040A68C74154}" type="presParOf" srcId="{CFF8A5CD-F312-4180-9CE3-470F335C9761}" destId="{F2B52A2D-60E6-4911-AF8F-24F48018DCEE}" srcOrd="0" destOrd="0" presId="urn:microsoft.com/office/officeart/2005/8/layout/hierarchy1"/>
-    <dgm:cxn modelId="{FC149D7D-B74D-4170-B353-473F793CCD04}" type="presParOf" srcId="{CFF8A5CD-F312-4180-9CE3-470F335C9761}" destId="{C9D64F54-6A31-448F-A241-DBFD21735A67}" srcOrd="1" destOrd="0" presId="urn:microsoft.com/office/officeart/2005/8/layout/hierarchy1"/>
-    <dgm:cxn modelId="{4DAF53EF-516C-4091-AAA9-66376373D789}" type="presParOf" srcId="{A0058F06-7573-460D-93E3-8E77A165EA4C}" destId="{2536962D-69DA-4640-850A-0A60A4CD0AAD}" srcOrd="1" destOrd="0" presId="urn:microsoft.com/office/officeart/2005/8/layout/hierarchy1"/>
-    <dgm:cxn modelId="{79B45F24-2270-4E57-84B9-BD6F80841EE7}" type="presParOf" srcId="{2536962D-69DA-4640-850A-0A60A4CD0AAD}" destId="{866AFC4B-602C-4301-BBD3-55FF22D2604E}" srcOrd="0" destOrd="0" presId="urn:microsoft.com/office/officeart/2005/8/layout/hierarchy1"/>
-    <dgm:cxn modelId="{E40801A3-91E2-4F25-8305-CB910CB438A2}" type="presParOf" srcId="{2536962D-69DA-4640-850A-0A60A4CD0AAD}" destId="{9A6E5679-B92A-4973-9BBA-C377FCC9138F}" srcOrd="1" destOrd="0" presId="urn:microsoft.com/office/officeart/2005/8/layout/hierarchy1"/>
-    <dgm:cxn modelId="{C0BE0872-E5F6-4CD5-9D4C-A5C4F94CFD42}" type="presParOf" srcId="{9A6E5679-B92A-4973-9BBA-C377FCC9138F}" destId="{C242A54D-D364-425C-9D55-29B101C455D8}" srcOrd="0" destOrd="0" presId="urn:microsoft.com/office/officeart/2005/8/layout/hierarchy1"/>
-    <dgm:cxn modelId="{1076EF7D-4B68-4CC7-AF00-DE21A56C5FF8}" type="presParOf" srcId="{C242A54D-D364-425C-9D55-29B101C455D8}" destId="{22D08A80-0A3B-4705-AF9C-D26930C91D08}" srcOrd="0" destOrd="0" presId="urn:microsoft.com/office/officeart/2005/8/layout/hierarchy1"/>
-    <dgm:cxn modelId="{D42EEC99-78B7-4968-8740-3FA806565623}" type="presParOf" srcId="{C242A54D-D364-425C-9D55-29B101C455D8}" destId="{C51AA47C-B567-45C1-958D-EC58A49843F2}" srcOrd="1" destOrd="0" presId="urn:microsoft.com/office/officeart/2005/8/layout/hierarchy1"/>
-    <dgm:cxn modelId="{1110F4D8-A709-457E-BD7B-165025EB19DD}" type="presParOf" srcId="{9A6E5679-B92A-4973-9BBA-C377FCC9138F}" destId="{B47D1C90-112E-469F-9F71-10AF60413229}" srcOrd="1" destOrd="0" presId="urn:microsoft.com/office/officeart/2005/8/layout/hierarchy1"/>
-    <dgm:cxn modelId="{252E5000-B68D-44F2-A14C-8F56647B80CE}" type="presParOf" srcId="{2536962D-69DA-4640-850A-0A60A4CD0AAD}" destId="{BB029CBF-1215-4A1F-8BDA-40CA00254221}" srcOrd="2" destOrd="0" presId="urn:microsoft.com/office/officeart/2005/8/layout/hierarchy1"/>
-    <dgm:cxn modelId="{4575217A-D351-45B4-B83C-3E096CF92798}" type="presParOf" srcId="{2536962D-69DA-4640-850A-0A60A4CD0AAD}" destId="{819F3706-9C51-4799-BF97-E656F623AA71}" srcOrd="3" destOrd="0" presId="urn:microsoft.com/office/officeart/2005/8/layout/hierarchy1"/>
-    <dgm:cxn modelId="{62CF8FDA-2870-43CE-8D67-5D764765AD23}" type="presParOf" srcId="{819F3706-9C51-4799-BF97-E656F623AA71}" destId="{4FED1B29-938A-4244-B135-8434C2A5273D}" srcOrd="0" destOrd="0" presId="urn:microsoft.com/office/officeart/2005/8/layout/hierarchy1"/>
-    <dgm:cxn modelId="{D4DA794E-589A-4EA9-9AD6-8A65E5121964}" type="presParOf" srcId="{4FED1B29-938A-4244-B135-8434C2A5273D}" destId="{B1AEF8A7-BC08-4B53-A04F-958A84A1DE36}" srcOrd="0" destOrd="0" presId="urn:microsoft.com/office/officeart/2005/8/layout/hierarchy1"/>
-    <dgm:cxn modelId="{C9632D68-5F9F-42DF-B2E2-89CC8E2B7DF6}" type="presParOf" srcId="{4FED1B29-938A-4244-B135-8434C2A5273D}" destId="{B41EE17B-519D-410F-BE91-80962240AFDA}" srcOrd="1" destOrd="0" presId="urn:microsoft.com/office/officeart/2005/8/layout/hierarchy1"/>
-    <dgm:cxn modelId="{53337C3C-898D-44A1-9D95-DFB9EFBD8AD7}" type="presParOf" srcId="{819F3706-9C51-4799-BF97-E656F623AA71}" destId="{E408B754-8FEB-46E4-BD29-D0305FC51C3F}" srcOrd="1" destOrd="0" presId="urn:microsoft.com/office/officeart/2005/8/layout/hierarchy1"/>
-    <dgm:cxn modelId="{F04631BF-8C1B-4E73-9574-1B22EDC81165}" type="presParOf" srcId="{E408B754-8FEB-46E4-BD29-D0305FC51C3F}" destId="{67501D90-02E3-4413-B595-3B9A36E3DA47}" srcOrd="0" destOrd="0" presId="urn:microsoft.com/office/officeart/2005/8/layout/hierarchy1"/>
-    <dgm:cxn modelId="{0F7F8EA7-D646-437C-A864-864E524FCAB9}" type="presParOf" srcId="{E408B754-8FEB-46E4-BD29-D0305FC51C3F}" destId="{17C9D98F-A545-46B8-8DDA-7F62AA7DEAF3}" srcOrd="1" destOrd="0" presId="urn:microsoft.com/office/officeart/2005/8/layout/hierarchy1"/>
-    <dgm:cxn modelId="{2D27C75F-A27B-4031-B715-20511B126A03}" type="presParOf" srcId="{17C9D98F-A545-46B8-8DDA-7F62AA7DEAF3}" destId="{6B1878DE-B892-49D8-871D-AC253566C3B7}" srcOrd="0" destOrd="0" presId="urn:microsoft.com/office/officeart/2005/8/layout/hierarchy1"/>
-    <dgm:cxn modelId="{F6493FB1-5D6C-42D3-9F62-781D8692E10D}" type="presParOf" srcId="{6B1878DE-B892-49D8-871D-AC253566C3B7}" destId="{5751746A-B48B-47C7-9D9C-2BE9A6B83067}" srcOrd="0" destOrd="0" presId="urn:microsoft.com/office/officeart/2005/8/layout/hierarchy1"/>
-    <dgm:cxn modelId="{0D918A34-4493-44BC-9505-5FEFEF774F13}" type="presParOf" srcId="{6B1878DE-B892-49D8-871D-AC253566C3B7}" destId="{93DF7D55-C54D-47D8-95CA-0919EE899EC7}" srcOrd="1" destOrd="0" presId="urn:microsoft.com/office/officeart/2005/8/layout/hierarchy1"/>
-    <dgm:cxn modelId="{2647DEB2-279B-4F92-85F1-9DE41D1E7D39}" type="presParOf" srcId="{17C9D98F-A545-46B8-8DDA-7F62AA7DEAF3}" destId="{7697D982-2BD2-4A23-83A9-ADA1E78E71D2}" srcOrd="1" destOrd="0" presId="urn:microsoft.com/office/officeart/2005/8/layout/hierarchy1"/>
-    <dgm:cxn modelId="{31BA59AB-5AB9-4CCB-9665-35B98BF19C66}" type="presParOf" srcId="{2536962D-69DA-4640-850A-0A60A4CD0AAD}" destId="{47E46EDD-AF39-4A71-9772-D16875DEF9C8}" srcOrd="4" destOrd="0" presId="urn:microsoft.com/office/officeart/2005/8/layout/hierarchy1"/>
-    <dgm:cxn modelId="{2C01287E-E6B6-40BA-A81C-50A93670C9F3}" type="presParOf" srcId="{2536962D-69DA-4640-850A-0A60A4CD0AAD}" destId="{92089D94-7884-4ABD-9C53-C7D79D904130}" srcOrd="5" destOrd="0" presId="urn:microsoft.com/office/officeart/2005/8/layout/hierarchy1"/>
-    <dgm:cxn modelId="{8FD64923-2075-48B3-89EF-85C77D24F625}" type="presParOf" srcId="{92089D94-7884-4ABD-9C53-C7D79D904130}" destId="{A887E220-9D5D-4375-8AD6-6EB744AD55E8}" srcOrd="0" destOrd="0" presId="urn:microsoft.com/office/officeart/2005/8/layout/hierarchy1"/>
-    <dgm:cxn modelId="{8FEE2113-35D3-410F-94D4-CF6BF52FFD7B}" type="presParOf" srcId="{A887E220-9D5D-4375-8AD6-6EB744AD55E8}" destId="{3F236F3A-FC4E-461A-9C29-CFE791F8709C}" srcOrd="0" destOrd="0" presId="urn:microsoft.com/office/officeart/2005/8/layout/hierarchy1"/>
-    <dgm:cxn modelId="{4336F0CA-0C8A-49FB-96FA-987D242E7420}" type="presParOf" srcId="{A887E220-9D5D-4375-8AD6-6EB744AD55E8}" destId="{6A79BD6D-5014-4F69-9C62-077C5A128280}" srcOrd="1" destOrd="0" presId="urn:microsoft.com/office/officeart/2005/8/layout/hierarchy1"/>
-    <dgm:cxn modelId="{EB8E1194-6E56-4463-810E-4C48E6D80FDE}" type="presParOf" srcId="{92089D94-7884-4ABD-9C53-C7D79D904130}" destId="{149193E8-99C9-440C-AE31-E8FF5DF5306D}" srcOrd="1" destOrd="0" presId="urn:microsoft.com/office/officeart/2005/8/layout/hierarchy1"/>
-    <dgm:cxn modelId="{63B3E750-F046-452A-8332-A011C594D789}" type="presParOf" srcId="{149193E8-99C9-440C-AE31-E8FF5DF5306D}" destId="{C3F54034-AAF6-4F44-8189-5D32C44BB9D7}" srcOrd="0" destOrd="0" presId="urn:microsoft.com/office/officeart/2005/8/layout/hierarchy1"/>
-    <dgm:cxn modelId="{6E423AF0-B7C1-458C-BD82-47388D021C30}" type="presParOf" srcId="{149193E8-99C9-440C-AE31-E8FF5DF5306D}" destId="{9977D9DC-76B4-495C-B957-E74FBBAD3203}" srcOrd="1" destOrd="0" presId="urn:microsoft.com/office/officeart/2005/8/layout/hierarchy1"/>
-    <dgm:cxn modelId="{D6E8DB6D-D9AB-44D1-925F-FEC95FD14786}" type="presParOf" srcId="{9977D9DC-76B4-495C-B957-E74FBBAD3203}" destId="{66DEE8B1-3135-4F5F-A57A-AF1B300DD6B5}" srcOrd="0" destOrd="0" presId="urn:microsoft.com/office/officeart/2005/8/layout/hierarchy1"/>
-    <dgm:cxn modelId="{8DFB53C5-3927-4EFC-B978-48A98AC65B7B}" type="presParOf" srcId="{66DEE8B1-3135-4F5F-A57A-AF1B300DD6B5}" destId="{C85BF7E5-F790-45B5-A9D7-3FB8B01D858E}" srcOrd="0" destOrd="0" presId="urn:microsoft.com/office/officeart/2005/8/layout/hierarchy1"/>
-    <dgm:cxn modelId="{CB8E6F26-7C13-49D7-8393-18574E59571C}" type="presParOf" srcId="{66DEE8B1-3135-4F5F-A57A-AF1B300DD6B5}" destId="{14741F2D-4DB5-40FD-A44E-C5DF30569396}" srcOrd="1" destOrd="0" presId="urn:microsoft.com/office/officeart/2005/8/layout/hierarchy1"/>
-    <dgm:cxn modelId="{8EAB2F80-06DD-4868-930B-1E2DB0017688}" type="presParOf" srcId="{9977D9DC-76B4-495C-B957-E74FBBAD3203}" destId="{6D63AA1A-DA9B-43BE-9E5F-2027B01228E5}" srcOrd="1" destOrd="0" presId="urn:microsoft.com/office/officeart/2005/8/layout/hierarchy1"/>
-    <dgm:cxn modelId="{637ECB4E-CBB0-4484-A320-4BB6BB3DB64F}" type="presParOf" srcId="{2536962D-69DA-4640-850A-0A60A4CD0AAD}" destId="{4F4BC0E0-81B0-4C9E-AD9A-760D55D4B0EF}" srcOrd="6" destOrd="0" presId="urn:microsoft.com/office/officeart/2005/8/layout/hierarchy1"/>
-    <dgm:cxn modelId="{7D996CF6-8E55-475D-AD88-443D86CD9412}" type="presParOf" srcId="{2536962D-69DA-4640-850A-0A60A4CD0AAD}" destId="{78C0628C-6895-45DA-93A1-F18D0087F20F}" srcOrd="7" destOrd="0" presId="urn:microsoft.com/office/officeart/2005/8/layout/hierarchy1"/>
-    <dgm:cxn modelId="{11A3595F-8D00-401E-AD83-6F4666D91285}" type="presParOf" srcId="{78C0628C-6895-45DA-93A1-F18D0087F20F}" destId="{6A9BFD07-8625-4F19-BEF4-D659168414AE}" srcOrd="0" destOrd="0" presId="urn:microsoft.com/office/officeart/2005/8/layout/hierarchy1"/>
-    <dgm:cxn modelId="{51E3753C-9A77-4B5E-A32E-053B95617776}" type="presParOf" srcId="{6A9BFD07-8625-4F19-BEF4-D659168414AE}" destId="{4A18834B-0277-4355-AD22-AADC2A883334}" srcOrd="0" destOrd="0" presId="urn:microsoft.com/office/officeart/2005/8/layout/hierarchy1"/>
-    <dgm:cxn modelId="{1E3457AE-244D-4BC9-BD30-3986E7D7228E}" type="presParOf" srcId="{6A9BFD07-8625-4F19-BEF4-D659168414AE}" destId="{99824E9D-7A99-44B5-AE00-6CEE454FFA5C}" srcOrd="1" destOrd="0" presId="urn:microsoft.com/office/officeart/2005/8/layout/hierarchy1"/>
-    <dgm:cxn modelId="{9234DABA-5CDB-42D7-8F3B-E9919AAD5050}" type="presParOf" srcId="{78C0628C-6895-45DA-93A1-F18D0087F20F}" destId="{4C978469-56D3-4822-AD01-F9F873247964}" srcOrd="1" destOrd="0" presId="urn:microsoft.com/office/officeart/2005/8/layout/hierarchy1"/>
-    <dgm:cxn modelId="{2B219728-37EF-4DBC-8A7E-AFAAC97ABA3F}" type="presParOf" srcId="{4C978469-56D3-4822-AD01-F9F873247964}" destId="{7BBEC3DB-939D-4CB4-98D8-7444E65C4433}" srcOrd="0" destOrd="0" presId="urn:microsoft.com/office/officeart/2005/8/layout/hierarchy1"/>
-    <dgm:cxn modelId="{733682E9-D0EA-483A-B7EA-AC308151C095}" type="presParOf" srcId="{4C978469-56D3-4822-AD01-F9F873247964}" destId="{70129A59-6EB5-4BBB-AB7E-A3F43FE55EBE}" srcOrd="1" destOrd="0" presId="urn:microsoft.com/office/officeart/2005/8/layout/hierarchy1"/>
-    <dgm:cxn modelId="{4CD2E154-1152-4FAC-8BA9-7C23603623B3}" type="presParOf" srcId="{70129A59-6EB5-4BBB-AB7E-A3F43FE55EBE}" destId="{DFDD32FB-562C-49B5-822F-C5EB42B1C3EE}" srcOrd="0" destOrd="0" presId="urn:microsoft.com/office/officeart/2005/8/layout/hierarchy1"/>
-    <dgm:cxn modelId="{F60859DA-87B6-429C-AFE6-F5F26F5FF498}" type="presParOf" srcId="{DFDD32FB-562C-49B5-822F-C5EB42B1C3EE}" destId="{455CC8A9-F29C-420C-9A9C-CDBDB0C2D590}" srcOrd="0" destOrd="0" presId="urn:microsoft.com/office/officeart/2005/8/layout/hierarchy1"/>
-    <dgm:cxn modelId="{B7C7DEE9-B53F-4CFD-8A72-13DE64BAC37F}" type="presParOf" srcId="{DFDD32FB-562C-49B5-822F-C5EB42B1C3EE}" destId="{F828A756-740E-42CC-848D-C9B67C882632}" srcOrd="1" destOrd="0" presId="urn:microsoft.com/office/officeart/2005/8/layout/hierarchy1"/>
-    <dgm:cxn modelId="{F069FE43-0E46-4C38-A8C9-21020F6C626A}" type="presParOf" srcId="{70129A59-6EB5-4BBB-AB7E-A3F43FE55EBE}" destId="{EFBBCA7B-CA8E-40ED-83D0-C85F919FAB85}" srcOrd="1" destOrd="0" presId="urn:microsoft.com/office/officeart/2005/8/layout/hierarchy1"/>
+    <dgm:cxn modelId="{8D7827FD-F390-47C3-ADF8-211F74B8C33E}" type="presOf" srcId="{FE3A8E2D-4CE2-41A1-B816-8597F3FFE1F4}" destId="{4F4BC0E0-81B0-4C9E-AD9A-760D55D4B0EF}" srcOrd="0" destOrd="0" presId="urn:microsoft.com/office/officeart/2005/8/layout/hierarchy1"/>
+    <dgm:cxn modelId="{9B585DC3-1677-4995-A375-631A4EA017DB}" type="presParOf" srcId="{526D1326-10DC-44A0-8234-762420AB1122}" destId="{A0058F06-7573-460D-93E3-8E77A165EA4C}" srcOrd="0" destOrd="0" presId="urn:microsoft.com/office/officeart/2005/8/layout/hierarchy1"/>
+    <dgm:cxn modelId="{53F8E103-25A2-4235-B25B-BDE5B36286B2}" type="presParOf" srcId="{A0058F06-7573-460D-93E3-8E77A165EA4C}" destId="{CFF8A5CD-F312-4180-9CE3-470F335C9761}" srcOrd="0" destOrd="0" presId="urn:microsoft.com/office/officeart/2005/8/layout/hierarchy1"/>
+    <dgm:cxn modelId="{27D057E2-FCDF-45D5-86DA-B2B52E13942E}" type="presParOf" srcId="{CFF8A5CD-F312-4180-9CE3-470F335C9761}" destId="{F2B52A2D-60E6-4911-AF8F-24F48018DCEE}" srcOrd="0" destOrd="0" presId="urn:microsoft.com/office/officeart/2005/8/layout/hierarchy1"/>
+    <dgm:cxn modelId="{ED148F7B-2128-42E9-9B3D-7AF22A8F8511}" type="presParOf" srcId="{CFF8A5CD-F312-4180-9CE3-470F335C9761}" destId="{C9D64F54-6A31-448F-A241-DBFD21735A67}" srcOrd="1" destOrd="0" presId="urn:microsoft.com/office/officeart/2005/8/layout/hierarchy1"/>
+    <dgm:cxn modelId="{ADEDE65C-4763-4AC2-AD97-555095004DBA}" type="presParOf" srcId="{A0058F06-7573-460D-93E3-8E77A165EA4C}" destId="{2536962D-69DA-4640-850A-0A60A4CD0AAD}" srcOrd="1" destOrd="0" presId="urn:microsoft.com/office/officeart/2005/8/layout/hierarchy1"/>
+    <dgm:cxn modelId="{DAF73FD1-736A-42C1-AC1C-7EDAB1D71FE0}" type="presParOf" srcId="{2536962D-69DA-4640-850A-0A60A4CD0AAD}" destId="{866AFC4B-602C-4301-BBD3-55FF22D2604E}" srcOrd="0" destOrd="0" presId="urn:microsoft.com/office/officeart/2005/8/layout/hierarchy1"/>
+    <dgm:cxn modelId="{4E0C46E6-7F74-4BC1-8D14-B87C3BB54E7D}" type="presParOf" srcId="{2536962D-69DA-4640-850A-0A60A4CD0AAD}" destId="{9A6E5679-B92A-4973-9BBA-C377FCC9138F}" srcOrd="1" destOrd="0" presId="urn:microsoft.com/office/officeart/2005/8/layout/hierarchy1"/>
+    <dgm:cxn modelId="{58D8B25F-02AA-47DC-9F40-FC31784336AB}" type="presParOf" srcId="{9A6E5679-B92A-4973-9BBA-C377FCC9138F}" destId="{C242A54D-D364-425C-9D55-29B101C455D8}" srcOrd="0" destOrd="0" presId="urn:microsoft.com/office/officeart/2005/8/layout/hierarchy1"/>
+    <dgm:cxn modelId="{5C2631F3-C06B-46F7-A56D-489B30BEBC9A}" type="presParOf" srcId="{C242A54D-D364-425C-9D55-29B101C455D8}" destId="{22D08A80-0A3B-4705-AF9C-D26930C91D08}" srcOrd="0" destOrd="0" presId="urn:microsoft.com/office/officeart/2005/8/layout/hierarchy1"/>
+    <dgm:cxn modelId="{A089CCCA-0964-42F9-8053-F7B274BB3BAD}" type="presParOf" srcId="{C242A54D-D364-425C-9D55-29B101C455D8}" destId="{C51AA47C-B567-45C1-958D-EC58A49843F2}" srcOrd="1" destOrd="0" presId="urn:microsoft.com/office/officeart/2005/8/layout/hierarchy1"/>
+    <dgm:cxn modelId="{55F3E946-AF60-4D24-A2CD-6F8F9158C068}" type="presParOf" srcId="{9A6E5679-B92A-4973-9BBA-C377FCC9138F}" destId="{B47D1C90-112E-469F-9F71-10AF60413229}" srcOrd="1" destOrd="0" presId="urn:microsoft.com/office/officeart/2005/8/layout/hierarchy1"/>
+    <dgm:cxn modelId="{98CF63AB-629E-4AA1-9885-47E094B5921A}" type="presParOf" srcId="{2536962D-69DA-4640-850A-0A60A4CD0AAD}" destId="{BB029CBF-1215-4A1F-8BDA-40CA00254221}" srcOrd="2" destOrd="0" presId="urn:microsoft.com/office/officeart/2005/8/layout/hierarchy1"/>
+    <dgm:cxn modelId="{51DDA8C5-D0CB-4C7B-B608-C94D66402DC6}" type="presParOf" srcId="{2536962D-69DA-4640-850A-0A60A4CD0AAD}" destId="{819F3706-9C51-4799-BF97-E656F623AA71}" srcOrd="3" destOrd="0" presId="urn:microsoft.com/office/officeart/2005/8/layout/hierarchy1"/>
+    <dgm:cxn modelId="{6F51E369-E5B9-4B3A-9B77-CCE178CE6556}" type="presParOf" srcId="{819F3706-9C51-4799-BF97-E656F623AA71}" destId="{4FED1B29-938A-4244-B135-8434C2A5273D}" srcOrd="0" destOrd="0" presId="urn:microsoft.com/office/officeart/2005/8/layout/hierarchy1"/>
+    <dgm:cxn modelId="{71B8B859-751D-42FF-BEF2-9E71B76529A7}" type="presParOf" srcId="{4FED1B29-938A-4244-B135-8434C2A5273D}" destId="{B1AEF8A7-BC08-4B53-A04F-958A84A1DE36}" srcOrd="0" destOrd="0" presId="urn:microsoft.com/office/officeart/2005/8/layout/hierarchy1"/>
+    <dgm:cxn modelId="{39E7560C-7473-4665-87F8-43187515FB99}" type="presParOf" srcId="{4FED1B29-938A-4244-B135-8434C2A5273D}" destId="{B41EE17B-519D-410F-BE91-80962240AFDA}" srcOrd="1" destOrd="0" presId="urn:microsoft.com/office/officeart/2005/8/layout/hierarchy1"/>
+    <dgm:cxn modelId="{0420D7F1-2F70-4686-9A5B-B4A8FA067C6D}" type="presParOf" srcId="{819F3706-9C51-4799-BF97-E656F623AA71}" destId="{E408B754-8FEB-46E4-BD29-D0305FC51C3F}" srcOrd="1" destOrd="0" presId="urn:microsoft.com/office/officeart/2005/8/layout/hierarchy1"/>
+    <dgm:cxn modelId="{9C368D22-3FC1-4BBD-B31D-7B45DD280E7A}" type="presParOf" srcId="{E408B754-8FEB-46E4-BD29-D0305FC51C3F}" destId="{67501D90-02E3-4413-B595-3B9A36E3DA47}" srcOrd="0" destOrd="0" presId="urn:microsoft.com/office/officeart/2005/8/layout/hierarchy1"/>
+    <dgm:cxn modelId="{2A7CFB7A-3D2E-4050-A64C-134E01F8B996}" type="presParOf" srcId="{E408B754-8FEB-46E4-BD29-D0305FC51C3F}" destId="{17C9D98F-A545-46B8-8DDA-7F62AA7DEAF3}" srcOrd="1" destOrd="0" presId="urn:microsoft.com/office/officeart/2005/8/layout/hierarchy1"/>
+    <dgm:cxn modelId="{A11B9B60-B6CE-4C09-95D3-E3C10685034E}" type="presParOf" srcId="{17C9D98F-A545-46B8-8DDA-7F62AA7DEAF3}" destId="{6B1878DE-B892-49D8-871D-AC253566C3B7}" srcOrd="0" destOrd="0" presId="urn:microsoft.com/office/officeart/2005/8/layout/hierarchy1"/>
+    <dgm:cxn modelId="{B6911C63-B7A4-4AC9-A557-98B61765553F}" type="presParOf" srcId="{6B1878DE-B892-49D8-871D-AC253566C3B7}" destId="{5751746A-B48B-47C7-9D9C-2BE9A6B83067}" srcOrd="0" destOrd="0" presId="urn:microsoft.com/office/officeart/2005/8/layout/hierarchy1"/>
+    <dgm:cxn modelId="{D74A5EB4-5F2F-4A9D-B10B-85067D0CEACB}" type="presParOf" srcId="{6B1878DE-B892-49D8-871D-AC253566C3B7}" destId="{93DF7D55-C54D-47D8-95CA-0919EE899EC7}" srcOrd="1" destOrd="0" presId="urn:microsoft.com/office/officeart/2005/8/layout/hierarchy1"/>
+    <dgm:cxn modelId="{69BBD168-C843-41C3-9706-0A7881B62C56}" type="presParOf" srcId="{17C9D98F-A545-46B8-8DDA-7F62AA7DEAF3}" destId="{7697D982-2BD2-4A23-83A9-ADA1E78E71D2}" srcOrd="1" destOrd="0" presId="urn:microsoft.com/office/officeart/2005/8/layout/hierarchy1"/>
+    <dgm:cxn modelId="{A9E3429D-7DA7-45A9-ABA4-133783CB9B07}" type="presParOf" srcId="{2536962D-69DA-4640-850A-0A60A4CD0AAD}" destId="{47E46EDD-AF39-4A71-9772-D16875DEF9C8}" srcOrd="4" destOrd="0" presId="urn:microsoft.com/office/officeart/2005/8/layout/hierarchy1"/>
+    <dgm:cxn modelId="{D9708953-8543-4F90-84BD-0908A410FA50}" type="presParOf" srcId="{2536962D-69DA-4640-850A-0A60A4CD0AAD}" destId="{92089D94-7884-4ABD-9C53-C7D79D904130}" srcOrd="5" destOrd="0" presId="urn:microsoft.com/office/officeart/2005/8/layout/hierarchy1"/>
+    <dgm:cxn modelId="{D356BBD2-4E17-4E7C-953E-0E9B0B8D2E2D}" type="presParOf" srcId="{92089D94-7884-4ABD-9C53-C7D79D904130}" destId="{A887E220-9D5D-4375-8AD6-6EB744AD55E8}" srcOrd="0" destOrd="0" presId="urn:microsoft.com/office/officeart/2005/8/layout/hierarchy1"/>
+    <dgm:cxn modelId="{13C5F83E-A111-44E0-8D68-15C51620676B}" type="presParOf" srcId="{A887E220-9D5D-4375-8AD6-6EB744AD55E8}" destId="{3F236F3A-FC4E-461A-9C29-CFE791F8709C}" srcOrd="0" destOrd="0" presId="urn:microsoft.com/office/officeart/2005/8/layout/hierarchy1"/>
+    <dgm:cxn modelId="{B3272560-ED1A-449B-9B36-91A8DE931B18}" type="presParOf" srcId="{A887E220-9D5D-4375-8AD6-6EB744AD55E8}" destId="{6A79BD6D-5014-4F69-9C62-077C5A128280}" srcOrd="1" destOrd="0" presId="urn:microsoft.com/office/officeart/2005/8/layout/hierarchy1"/>
+    <dgm:cxn modelId="{B444F8D8-0517-4525-8968-29467735B7EE}" type="presParOf" srcId="{92089D94-7884-4ABD-9C53-C7D79D904130}" destId="{149193E8-99C9-440C-AE31-E8FF5DF5306D}" srcOrd="1" destOrd="0" presId="urn:microsoft.com/office/officeart/2005/8/layout/hierarchy1"/>
+    <dgm:cxn modelId="{AE139E3A-BB41-4A50-A446-33F9B3033509}" type="presParOf" srcId="{149193E8-99C9-440C-AE31-E8FF5DF5306D}" destId="{C3F54034-AAF6-4F44-8189-5D32C44BB9D7}" srcOrd="0" destOrd="0" presId="urn:microsoft.com/office/officeart/2005/8/layout/hierarchy1"/>
+    <dgm:cxn modelId="{16020DC3-64F3-41C5-A68A-F6E7C1269E8C}" type="presParOf" srcId="{149193E8-99C9-440C-AE31-E8FF5DF5306D}" destId="{9977D9DC-76B4-495C-B957-E74FBBAD3203}" srcOrd="1" destOrd="0" presId="urn:microsoft.com/office/officeart/2005/8/layout/hierarchy1"/>
+    <dgm:cxn modelId="{D5DF847C-2199-4600-A636-519A5E47178A}" type="presParOf" srcId="{9977D9DC-76B4-495C-B957-E74FBBAD3203}" destId="{66DEE8B1-3135-4F5F-A57A-AF1B300DD6B5}" srcOrd="0" destOrd="0" presId="urn:microsoft.com/office/officeart/2005/8/layout/hierarchy1"/>
+    <dgm:cxn modelId="{BD91DAFB-ECE7-49A2-8C23-7F79E7ACCBC6}" type="presParOf" srcId="{66DEE8B1-3135-4F5F-A57A-AF1B300DD6B5}" destId="{C85BF7E5-F790-45B5-A9D7-3FB8B01D858E}" srcOrd="0" destOrd="0" presId="urn:microsoft.com/office/officeart/2005/8/layout/hierarchy1"/>
+    <dgm:cxn modelId="{8FA583EE-0E61-4283-BCA6-13B5111A725E}" type="presParOf" srcId="{66DEE8B1-3135-4F5F-A57A-AF1B300DD6B5}" destId="{14741F2D-4DB5-40FD-A44E-C5DF30569396}" srcOrd="1" destOrd="0" presId="urn:microsoft.com/office/officeart/2005/8/layout/hierarchy1"/>
+    <dgm:cxn modelId="{484DAB9E-6A2F-40DC-9E4E-E2F98807A07D}" type="presParOf" srcId="{9977D9DC-76B4-495C-B957-E74FBBAD3203}" destId="{6D63AA1A-DA9B-43BE-9E5F-2027B01228E5}" srcOrd="1" destOrd="0" presId="urn:microsoft.com/office/officeart/2005/8/layout/hierarchy1"/>
+    <dgm:cxn modelId="{E83BABB0-5014-4C22-8011-45E16423E1E7}" type="presParOf" srcId="{2536962D-69DA-4640-850A-0A60A4CD0AAD}" destId="{4F4BC0E0-81B0-4C9E-AD9A-760D55D4B0EF}" srcOrd="6" destOrd="0" presId="urn:microsoft.com/office/officeart/2005/8/layout/hierarchy1"/>
+    <dgm:cxn modelId="{788CCBB6-03AD-4270-AF62-6AB3A06F2DBF}" type="presParOf" srcId="{2536962D-69DA-4640-850A-0A60A4CD0AAD}" destId="{78C0628C-6895-45DA-93A1-F18D0087F20F}" srcOrd="7" destOrd="0" presId="urn:microsoft.com/office/officeart/2005/8/layout/hierarchy1"/>
+    <dgm:cxn modelId="{D848C71C-8D0E-4047-A9FA-D5594CDCA952}" type="presParOf" srcId="{78C0628C-6895-45DA-93A1-F18D0087F20F}" destId="{6A9BFD07-8625-4F19-BEF4-D659168414AE}" srcOrd="0" destOrd="0" presId="urn:microsoft.com/office/officeart/2005/8/layout/hierarchy1"/>
+    <dgm:cxn modelId="{2A09EDB5-C1FF-484A-9201-435355EEF683}" type="presParOf" srcId="{6A9BFD07-8625-4F19-BEF4-D659168414AE}" destId="{4A18834B-0277-4355-AD22-AADC2A883334}" srcOrd="0" destOrd="0" presId="urn:microsoft.com/office/officeart/2005/8/layout/hierarchy1"/>
+    <dgm:cxn modelId="{F32823AF-F80E-4E9C-A717-E11D20A5122A}" type="presParOf" srcId="{6A9BFD07-8625-4F19-BEF4-D659168414AE}" destId="{99824E9D-7A99-44B5-AE00-6CEE454FFA5C}" srcOrd="1" destOrd="0" presId="urn:microsoft.com/office/officeart/2005/8/layout/hierarchy1"/>
+    <dgm:cxn modelId="{FC5BDA6F-8BBA-4BA5-8784-73D1E6D69FDC}" type="presParOf" srcId="{78C0628C-6895-45DA-93A1-F18D0087F20F}" destId="{4C978469-56D3-4822-AD01-F9F873247964}" srcOrd="1" destOrd="0" presId="urn:microsoft.com/office/officeart/2005/8/layout/hierarchy1"/>
+    <dgm:cxn modelId="{02B9573A-7EC0-49CE-A19B-6F21F1EBA591}" type="presParOf" srcId="{4C978469-56D3-4822-AD01-F9F873247964}" destId="{7BBEC3DB-939D-4CB4-98D8-7444E65C4433}" srcOrd="0" destOrd="0" presId="urn:microsoft.com/office/officeart/2005/8/layout/hierarchy1"/>
+    <dgm:cxn modelId="{155E0570-8819-47E1-BDF7-12B4EA843CC9}" type="presParOf" srcId="{4C978469-56D3-4822-AD01-F9F873247964}" destId="{70129A59-6EB5-4BBB-AB7E-A3F43FE55EBE}" srcOrd="1" destOrd="0" presId="urn:microsoft.com/office/officeart/2005/8/layout/hierarchy1"/>
+    <dgm:cxn modelId="{D1B5B71D-28AC-4E66-AA21-E378AE40CE4B}" type="presParOf" srcId="{70129A59-6EB5-4BBB-AB7E-A3F43FE55EBE}" destId="{DFDD32FB-562C-49B5-822F-C5EB42B1C3EE}" srcOrd="0" destOrd="0" presId="urn:microsoft.com/office/officeart/2005/8/layout/hierarchy1"/>
+    <dgm:cxn modelId="{BB8F153E-B1EE-43B1-8B21-68F004557F3C}" type="presParOf" srcId="{DFDD32FB-562C-49B5-822F-C5EB42B1C3EE}" destId="{455CC8A9-F29C-420C-9A9C-CDBDB0C2D590}" srcOrd="0" destOrd="0" presId="urn:microsoft.com/office/officeart/2005/8/layout/hierarchy1"/>
+    <dgm:cxn modelId="{1D238F4B-2103-4F15-8BA5-34132F8468B9}" type="presParOf" srcId="{DFDD32FB-562C-49B5-822F-C5EB42B1C3EE}" destId="{F828A756-740E-42CC-848D-C9B67C882632}" srcOrd="1" destOrd="0" presId="urn:microsoft.com/office/officeart/2005/8/layout/hierarchy1"/>
+    <dgm:cxn modelId="{17A6B5BD-852F-431B-BEEC-FDA6BBE40CA1}" type="presParOf" srcId="{70129A59-6EB5-4BBB-AB7E-A3F43FE55EBE}" destId="{EFBBCA7B-CA8E-40ED-83D0-C85F919FAB85}" srcOrd="1" destOrd="0" presId="urn:microsoft.com/office/officeart/2005/8/layout/hierarchy1"/>
   </dgm:cxnLst>
   <dgm:bg/>
   <dgm:whole/>
@@ -7550,6 +9573,13 @@
         </dgm:presLayoutVars>
       </dgm:prSet>
       <dgm:spPr/>
+      <dgm:t>
+        <a:bodyPr/>
+        <a:lstStyle/>
+        <a:p>
+          <a:endParaRPr lang="zh-CN" altLang="en-US"/>
+        </a:p>
+      </dgm:t>
     </dgm:pt>
     <dgm:pt modelId="{24F5C7FA-2F30-4F18-9AB5-FFE7881FABFF}" type="pres">
       <dgm:prSet presAssocID="{C8756AFF-09D6-488C-A3BE-1A8F831D1954}" presName="sibTrans" presStyleCnt="0"/>
@@ -7591,24 +9621,24 @@
     </dgm:pt>
   </dgm:ptLst>
   <dgm:cxnLst>
+    <dgm:cxn modelId="{4E5AF922-AAD7-48A4-A9E3-E6E4FACD2FAB}" srcId="{A9F0C23B-44C6-462D-82E2-99031CE14109}" destId="{E80D6067-B15B-4618-A336-283A02E01036}" srcOrd="3" destOrd="0" parTransId="{51824193-CEB6-47FE-8252-3C1E050D173A}" sibTransId="{C5AF3DB5-0576-4208-9D7B-AD34B94D1D25}"/>
+    <dgm:cxn modelId="{2B914455-C392-4215-AF54-BB3833BA860D}" type="presOf" srcId="{0E57FD8A-E848-4D4D-83E1-2E57BC6BD534}" destId="{3B21AE83-BFF0-49D7-8730-F3088B21DAB1}" srcOrd="0" destOrd="0" presId="urn:microsoft.com/office/officeart/2005/8/layout/hProcess9"/>
     <dgm:cxn modelId="{BEBBC310-B16C-4785-A4CD-DB3259352F28}" srcId="{A9F0C23B-44C6-462D-82E2-99031CE14109}" destId="{883A7307-23A2-4D84-B32A-6924A94DFF6D}" srcOrd="0" destOrd="0" parTransId="{F465CC44-0B86-42E6-AEAA-5999C3A8260C}" sibTransId="{4CC2A8CB-3A81-4D59-B26F-2195F13B394A}"/>
-    <dgm:cxn modelId="{C4711FE6-47E2-4A3D-9CD3-F3512A48EF72}" type="presOf" srcId="{883A7307-23A2-4D84-B32A-6924A94DFF6D}" destId="{31E2C537-7CC5-4233-8188-1723C3AFEDA3}" srcOrd="0" destOrd="0" presId="urn:microsoft.com/office/officeart/2005/8/layout/hProcess9"/>
-    <dgm:cxn modelId="{8DD6BBE3-53D6-4A84-85A6-D81401019C7B}" type="presOf" srcId="{EC3A6883-71B6-4E44-BF89-8206F85444D1}" destId="{3A9A8C20-7E2A-4ADB-88BE-2939618C3C6B}" srcOrd="0" destOrd="0" presId="urn:microsoft.com/office/officeart/2005/8/layout/hProcess9"/>
-    <dgm:cxn modelId="{E005A77F-570E-4FEE-B03A-01C5086274E1}" type="presOf" srcId="{0E57FD8A-E848-4D4D-83E1-2E57BC6BD534}" destId="{3B21AE83-BFF0-49D7-8730-F3088B21DAB1}" srcOrd="0" destOrd="0" presId="urn:microsoft.com/office/officeart/2005/8/layout/hProcess9"/>
-    <dgm:cxn modelId="{A3E80D29-CDD9-4A7E-A9AB-66CF6607B728}" type="presOf" srcId="{E80D6067-B15B-4618-A336-283A02E01036}" destId="{DD4DABB9-BD3F-4F48-B6B4-DDF3397E623A}" srcOrd="0" destOrd="0" presId="urn:microsoft.com/office/officeart/2005/8/layout/hProcess9"/>
     <dgm:cxn modelId="{973C6952-886E-433B-BAF8-6EAAD6C6D9E1}" srcId="{A9F0C23B-44C6-462D-82E2-99031CE14109}" destId="{EC3A6883-71B6-4E44-BF89-8206F85444D1}" srcOrd="1" destOrd="0" parTransId="{52AC5E95-026D-407E-A1D5-E51DD2473DF0}" sibTransId="{C8756AFF-09D6-488C-A3BE-1A8F831D1954}"/>
-    <dgm:cxn modelId="{4E5AF922-AAD7-48A4-A9E3-E6E4FACD2FAB}" srcId="{A9F0C23B-44C6-462D-82E2-99031CE14109}" destId="{E80D6067-B15B-4618-A336-283A02E01036}" srcOrd="3" destOrd="0" parTransId="{51824193-CEB6-47FE-8252-3C1E050D173A}" sibTransId="{C5AF3DB5-0576-4208-9D7B-AD34B94D1D25}"/>
+    <dgm:cxn modelId="{C0256F80-0EA7-42E5-BB68-EEBCC644D7CB}" type="presOf" srcId="{883A7307-23A2-4D84-B32A-6924A94DFF6D}" destId="{31E2C537-7CC5-4233-8188-1723C3AFEDA3}" srcOrd="0" destOrd="0" presId="urn:microsoft.com/office/officeart/2005/8/layout/hProcess9"/>
+    <dgm:cxn modelId="{5F9C57D2-8FD0-42B5-956E-B33325D1ADA4}" type="presOf" srcId="{EC3A6883-71B6-4E44-BF89-8206F85444D1}" destId="{3A9A8C20-7E2A-4ADB-88BE-2939618C3C6B}" srcOrd="0" destOrd="0" presId="urn:microsoft.com/office/officeart/2005/8/layout/hProcess9"/>
+    <dgm:cxn modelId="{A3EAD863-1CB6-46B6-8087-74628B6293EB}" type="presOf" srcId="{A9F0C23B-44C6-462D-82E2-99031CE14109}" destId="{6835F03D-DAB9-44BE-9B51-075668E71255}" srcOrd="0" destOrd="0" presId="urn:microsoft.com/office/officeart/2005/8/layout/hProcess9"/>
+    <dgm:cxn modelId="{914DD266-BADC-4864-8578-6B07146E25C8}" type="presOf" srcId="{E80D6067-B15B-4618-A336-283A02E01036}" destId="{DD4DABB9-BD3F-4F48-B6B4-DDF3397E623A}" srcOrd="0" destOrd="0" presId="urn:microsoft.com/office/officeart/2005/8/layout/hProcess9"/>
     <dgm:cxn modelId="{56E61515-02BA-4015-88C8-0DB93C814899}" srcId="{A9F0C23B-44C6-462D-82E2-99031CE14109}" destId="{0E57FD8A-E848-4D4D-83E1-2E57BC6BD534}" srcOrd="2" destOrd="0" parTransId="{D1D5B9B4-DBFE-473E-A16E-BF56245CA429}" sibTransId="{CBBFFB38-5DE8-43BE-A594-07C3447862CB}"/>
-    <dgm:cxn modelId="{E405778A-0250-46C4-9294-CC4C7D526D58}" type="presOf" srcId="{A9F0C23B-44C6-462D-82E2-99031CE14109}" destId="{6835F03D-DAB9-44BE-9B51-075668E71255}" srcOrd="0" destOrd="0" presId="urn:microsoft.com/office/officeart/2005/8/layout/hProcess9"/>
-    <dgm:cxn modelId="{11C4648F-16B4-4582-90E2-499A774421D4}" type="presParOf" srcId="{6835F03D-DAB9-44BE-9B51-075668E71255}" destId="{9DAAC923-DA73-494C-9511-AD626E639B62}" srcOrd="0" destOrd="0" presId="urn:microsoft.com/office/officeart/2005/8/layout/hProcess9"/>
-    <dgm:cxn modelId="{BD904E39-1C10-4550-928A-7BDD0EC5A53C}" type="presParOf" srcId="{6835F03D-DAB9-44BE-9B51-075668E71255}" destId="{3085A71A-EE2D-4FE4-A8C4-86EBA05D012F}" srcOrd="1" destOrd="0" presId="urn:microsoft.com/office/officeart/2005/8/layout/hProcess9"/>
-    <dgm:cxn modelId="{9E60C4DF-ABE1-4A20-BD68-DB77A825114D}" type="presParOf" srcId="{3085A71A-EE2D-4FE4-A8C4-86EBA05D012F}" destId="{31E2C537-7CC5-4233-8188-1723C3AFEDA3}" srcOrd="0" destOrd="0" presId="urn:microsoft.com/office/officeart/2005/8/layout/hProcess9"/>
-    <dgm:cxn modelId="{236D10D2-E6B5-4A13-BF01-217AE6E148F1}" type="presParOf" srcId="{3085A71A-EE2D-4FE4-A8C4-86EBA05D012F}" destId="{36DDD209-8B34-4CAD-B05E-8502049748D6}" srcOrd="1" destOrd="0" presId="urn:microsoft.com/office/officeart/2005/8/layout/hProcess9"/>
-    <dgm:cxn modelId="{D70E86C1-5DED-4246-9B18-CEED07BEAAA8}" type="presParOf" srcId="{3085A71A-EE2D-4FE4-A8C4-86EBA05D012F}" destId="{3A9A8C20-7E2A-4ADB-88BE-2939618C3C6B}" srcOrd="2" destOrd="0" presId="urn:microsoft.com/office/officeart/2005/8/layout/hProcess9"/>
-    <dgm:cxn modelId="{FCEE2E19-387E-4C8A-8747-99BD6A24B329}" type="presParOf" srcId="{3085A71A-EE2D-4FE4-A8C4-86EBA05D012F}" destId="{24F5C7FA-2F30-4F18-9AB5-FFE7881FABFF}" srcOrd="3" destOrd="0" presId="urn:microsoft.com/office/officeart/2005/8/layout/hProcess9"/>
-    <dgm:cxn modelId="{D5B26F58-E8BB-48DF-AA6B-C5EA85D95B0A}" type="presParOf" srcId="{3085A71A-EE2D-4FE4-A8C4-86EBA05D012F}" destId="{3B21AE83-BFF0-49D7-8730-F3088B21DAB1}" srcOrd="4" destOrd="0" presId="urn:microsoft.com/office/officeart/2005/8/layout/hProcess9"/>
-    <dgm:cxn modelId="{4EB9CC53-7CCC-4B77-88CC-755AAF3230C2}" type="presParOf" srcId="{3085A71A-EE2D-4FE4-A8C4-86EBA05D012F}" destId="{CFCF7FE4-EFBC-40F1-B5E6-7D70024CC8C5}" srcOrd="5" destOrd="0" presId="urn:microsoft.com/office/officeart/2005/8/layout/hProcess9"/>
-    <dgm:cxn modelId="{AA9A3122-DA19-441C-9567-136F2D5F59D5}" type="presParOf" srcId="{3085A71A-EE2D-4FE4-A8C4-86EBA05D012F}" destId="{DD4DABB9-BD3F-4F48-B6B4-DDF3397E623A}" srcOrd="6" destOrd="0" presId="urn:microsoft.com/office/officeart/2005/8/layout/hProcess9"/>
+    <dgm:cxn modelId="{F523FE90-8F4E-4047-AEDD-BBE13190C8CE}" type="presParOf" srcId="{6835F03D-DAB9-44BE-9B51-075668E71255}" destId="{9DAAC923-DA73-494C-9511-AD626E639B62}" srcOrd="0" destOrd="0" presId="urn:microsoft.com/office/officeart/2005/8/layout/hProcess9"/>
+    <dgm:cxn modelId="{B9DF82B0-312E-4755-8B1D-5AED4C5442DB}" type="presParOf" srcId="{6835F03D-DAB9-44BE-9B51-075668E71255}" destId="{3085A71A-EE2D-4FE4-A8C4-86EBA05D012F}" srcOrd="1" destOrd="0" presId="urn:microsoft.com/office/officeart/2005/8/layout/hProcess9"/>
+    <dgm:cxn modelId="{89368ED8-1B7C-40E4-8677-7EFF441BE4E2}" type="presParOf" srcId="{3085A71A-EE2D-4FE4-A8C4-86EBA05D012F}" destId="{31E2C537-7CC5-4233-8188-1723C3AFEDA3}" srcOrd="0" destOrd="0" presId="urn:microsoft.com/office/officeart/2005/8/layout/hProcess9"/>
+    <dgm:cxn modelId="{FBCBD109-C46C-41D2-A19F-4CD4CA6C0E77}" type="presParOf" srcId="{3085A71A-EE2D-4FE4-A8C4-86EBA05D012F}" destId="{36DDD209-8B34-4CAD-B05E-8502049748D6}" srcOrd="1" destOrd="0" presId="urn:microsoft.com/office/officeart/2005/8/layout/hProcess9"/>
+    <dgm:cxn modelId="{5E28ABF1-A581-404B-8581-013529774E61}" type="presParOf" srcId="{3085A71A-EE2D-4FE4-A8C4-86EBA05D012F}" destId="{3A9A8C20-7E2A-4ADB-88BE-2939618C3C6B}" srcOrd="2" destOrd="0" presId="urn:microsoft.com/office/officeart/2005/8/layout/hProcess9"/>
+    <dgm:cxn modelId="{97DED0B4-1854-4921-8CEA-32BCBABF0D15}" type="presParOf" srcId="{3085A71A-EE2D-4FE4-A8C4-86EBA05D012F}" destId="{24F5C7FA-2F30-4F18-9AB5-FFE7881FABFF}" srcOrd="3" destOrd="0" presId="urn:microsoft.com/office/officeart/2005/8/layout/hProcess9"/>
+    <dgm:cxn modelId="{9EC2E82A-FBD6-43D2-AC89-9316B8F56A94}" type="presParOf" srcId="{3085A71A-EE2D-4FE4-A8C4-86EBA05D012F}" destId="{3B21AE83-BFF0-49D7-8730-F3088B21DAB1}" srcOrd="4" destOrd="0" presId="urn:microsoft.com/office/officeart/2005/8/layout/hProcess9"/>
+    <dgm:cxn modelId="{2B831A8A-8B74-4E60-AA52-58DE18396D1C}" type="presParOf" srcId="{3085A71A-EE2D-4FE4-A8C4-86EBA05D012F}" destId="{CFCF7FE4-EFBC-40F1-B5E6-7D70024CC8C5}" srcOrd="5" destOrd="0" presId="urn:microsoft.com/office/officeart/2005/8/layout/hProcess9"/>
+    <dgm:cxn modelId="{20C9DB9F-39E4-4B02-8C7E-D5FD710556A1}" type="presParOf" srcId="{3085A71A-EE2D-4FE4-A8C4-86EBA05D012F}" destId="{DD4DABB9-BD3F-4F48-B6B4-DDF3397E623A}" srcOrd="6" destOrd="0" presId="urn:microsoft.com/office/officeart/2005/8/layout/hProcess9"/>
   </dgm:cxnLst>
   <dgm:bg/>
   <dgm:whole/>
@@ -12504,7 +14534,7 @@
 </file>
 
 <file path=customXml/itemProps1.xml><?xml version="1.0" encoding="utf-8"?>
-<ds:datastoreItem xmlns:ds="http://schemas.openxmlformats.org/officeDocument/2006/customXml" ds:itemID="{D8154B80-9755-4E41-881C-FC9E78868941}">
+<ds:datastoreItem xmlns:ds="http://schemas.openxmlformats.org/officeDocument/2006/customXml" ds:itemID="{9803E804-570F-41CB-A234-CA3AD058AAA1}">
   <ds:schemaRefs>
     <ds:schemaRef ds:uri="http://schemas.openxmlformats.org/officeDocument/2006/bibliography"/>
   </ds:schemaRefs>

</xml_diff>

<commit_message>
Update issue 172 SASL:   Document updated.   Draft of paragraph 1 finished.
</commit_message>
<xml_diff>
--- a/doc/Shader Design/SASL Developer Tutorial(CHN).docx
+++ b/doc/Shader Design/SASL Developer Tutorial(CHN).docx
@@ -1159,10 +1159,10 @@
             <v:path o:extrusionok="f" gradientshapeok="t" o:connecttype="rect"/>
             <o:lock v:ext="edit" aspectratio="t"/>
           </v:shapetype>
-          <v:shape id="_x0000_i1025" type="#_x0000_t75" style="width:414.9pt;height:227.4pt" o:ole="">
+          <v:shape id="_x0000_i1025" type="#_x0000_t75" style="width:414.75pt;height:227.25pt" o:ole="">
             <v:imagedata r:id="rId19" o:title=""/>
           </v:shape>
-          <o:OLEObject Type="Embed" ProgID="Visio.Drawing.11" ShapeID="_x0000_i1025" DrawAspect="Content" ObjectID="_1393868988" r:id="rId20"/>
+          <o:OLEObject Type="Embed" ProgID="Visio.Drawing.11" ShapeID="_x0000_i1025" DrawAspect="Content" ObjectID="_1393914367" r:id="rId20"/>
         </w:object>
       </w:r>
     </w:p>
@@ -2189,10 +2189,10 @@
       </w:pPr>
       <w:r>
         <w:object w:dxaOrig="7527" w:dyaOrig="2767">
-          <v:shape id="_x0000_i1026" type="#_x0000_t75" style="width:376.4pt;height:137.6pt" o:ole="">
+          <v:shape id="_x0000_i1026" type="#_x0000_t75" style="width:376.5pt;height:138pt" o:ole="">
             <v:imagedata r:id="rId21" o:title=""/>
           </v:shape>
-          <o:OLEObject Type="Embed" ProgID="Visio.Drawing.11" ShapeID="_x0000_i1026" DrawAspect="Content" ObjectID="_1393868989" r:id="rId22"/>
+          <o:OLEObject Type="Embed" ProgID="Visio.Drawing.11" ShapeID="_x0000_i1026" DrawAspect="Content" ObjectID="_1393914368" r:id="rId22"/>
         </w:object>
       </w:r>
     </w:p>
@@ -2502,10 +2502,10 @@
       </w:pPr>
       <w:r>
         <w:object w:dxaOrig="7812" w:dyaOrig="2653">
-          <v:shape id="_x0000_i1027" type="#_x0000_t75" style="width:356.45pt;height:132.6pt" o:ole="">
+          <v:shape id="_x0000_i1027" type="#_x0000_t75" style="width:356.25pt;height:132.75pt" o:ole="">
             <v:imagedata r:id="rId24" o:title="" cropright="5786f"/>
           </v:shape>
-          <o:OLEObject Type="Embed" ProgID="Visio.Drawing.11" ShapeID="_x0000_i1027" DrawAspect="Content" ObjectID="_1393868990" r:id="rId25"/>
+          <o:OLEObject Type="Embed" ProgID="Visio.Drawing.11" ShapeID="_x0000_i1027" DrawAspect="Content" ObjectID="_1393914369" r:id="rId25"/>
         </w:object>
       </w:r>
     </w:p>
@@ -2985,10 +2985,10 @@
       </w:pPr>
       <w:r>
         <w:object w:dxaOrig="8153" w:dyaOrig="4864">
-          <v:shape id="_x0000_i1028" type="#_x0000_t75" style="width:372.1pt;height:176.1pt" o:ole="">
+          <v:shape id="_x0000_i1028" type="#_x0000_t75" style="width:372pt;height:176.25pt" o:ole="">
             <v:imagedata r:id="rId26" o:title="" croptop="809f" cropbottom="17193f" cropright="5783f"/>
           </v:shape>
-          <o:OLEObject Type="Embed" ProgID="Visio.Drawing.11" ShapeID="_x0000_i1028" DrawAspect="Content" ObjectID="_1393868991" r:id="rId27"/>
+          <o:OLEObject Type="Embed" ProgID="Visio.Drawing.11" ShapeID="_x0000_i1028" DrawAspect="Content" ObjectID="_1393914370" r:id="rId27"/>
         </w:object>
       </w:r>
     </w:p>
@@ -3951,10 +3951,10 @@
       </w:pPr>
       <w:r>
         <w:object w:dxaOrig="6470" w:dyaOrig="2133">
-          <v:shape id="_x0000_i1029" type="#_x0000_t75" style="width:303.7pt;height:106.95pt" o:ole="">
+          <v:shape id="_x0000_i1029" type="#_x0000_t75" style="width:303.75pt;height:107.25pt" o:ole="">
             <v:imagedata r:id="rId29" o:title="" cropright="4040f"/>
           </v:shape>
-          <o:OLEObject Type="Embed" ProgID="Visio.Drawing.11" ShapeID="_x0000_i1029" DrawAspect="Content" ObjectID="_1393868992" r:id="rId30"/>
+          <o:OLEObject Type="Embed" ProgID="Visio.Drawing.11" ShapeID="_x0000_i1029" DrawAspect="Content" ObjectID="_1393914371" r:id="rId30"/>
         </w:object>
       </w:r>
     </w:p>
@@ -4199,11 +4199,6 @@
       </w:r>
     </w:p>
     <w:p>
-      <w:pPr>
-        <w:rPr>
-          <w:rFonts w:hint="eastAsia"/>
-        </w:rPr>
-      </w:pPr>
       <w:r>
         <w:rPr>
           <w:rFonts w:hint="eastAsia"/>
@@ -4292,11 +4287,6 @@
       </w:r>
     </w:p>
     <w:p>
-      <w:pPr>
-        <w:rPr>
-          <w:rFonts w:hint="eastAsia"/>
-        </w:rPr>
-      </w:pPr>
       <w:r>
         <w:rPr>
           <w:rFonts w:hint="eastAsia"/>
@@ -4454,11 +4444,6 @@
       </w:r>
     </w:p>
     <w:p>
-      <w:pPr>
-        <w:rPr>
-          <w:rFonts w:hint="eastAsia"/>
-        </w:rPr>
-      </w:pPr>
       <w:r>
         <w:rPr>
           <w:rFonts w:hint="eastAsia"/>
@@ -4511,26 +4496,18 @@
       </w:r>
     </w:p>
     <w:p>
-      <w:pPr>
-        <w:rPr>
-          <w:rFonts w:hint="eastAsia"/>
-        </w:rPr>
-      </w:pPr>
       <w:r>
         <w:object w:dxaOrig="9505" w:dyaOrig="5858">
-          <v:shape id="_x0000_i1030" type="#_x0000_t75" style="width:414.9pt;height:255.9pt" o:ole="">
+          <v:shape id="_x0000_i1030" type="#_x0000_t75" style="width:414.75pt;height:255.75pt" o:ole="">
             <v:imagedata r:id="rId31" o:title=""/>
           </v:shape>
-          <o:OLEObject Type="Embed" ProgID="Visio.Drawing.11" ShapeID="_x0000_i1030" DrawAspect="Content" ObjectID="_1393868993" r:id="rId32"/>
+          <o:OLEObject Type="Embed" ProgID="Visio.Drawing.11" ShapeID="_x0000_i1030" DrawAspect="Content" ObjectID="_1393914372" r:id="rId32"/>
         </w:object>
       </w:r>
     </w:p>
     <w:p>
       <w:pPr>
         <w:pStyle w:val="a4"/>
-        <w:rPr>
-          <w:rFonts w:hint="eastAsia"/>
-        </w:rPr>
       </w:pPr>
       <w:r>
         <w:rPr>
@@ -4605,11 +4582,6 @@
       </w:r>
     </w:p>
     <w:p>
-      <w:pPr>
-        <w:rPr>
-          <w:rFonts w:hint="eastAsia"/>
-        </w:rPr>
-      </w:pPr>
       <w:r>
         <w:rPr>
           <w:rFonts w:hint="eastAsia"/>
@@ -4646,11 +4618,6 @@
       </w:r>
     </w:p>
     <w:p>
-      <w:pPr>
-        <w:rPr>
-          <w:rFonts w:hint="eastAsia"/>
-        </w:rPr>
-      </w:pPr>
       <w:r>
         <w:rPr>
           <w:rFonts w:hint="eastAsia"/>
@@ -4731,18 +4698,763 @@
         </w:rPr>
         <w:t>来表示所有语义信息。</w:t>
       </w:r>
-      <w:bookmarkStart w:id="2" w:name="_GoBack"/>
-      <w:bookmarkEnd w:id="2"/>
     </w:p>
     <w:p>
       <w:pPr>
         <w:pStyle w:val="3"/>
+        <w:rPr>
+          <w:rFonts w:hint="eastAsia"/>
+        </w:rPr>
       </w:pPr>
       <w:r>
         <w:rPr>
           <w:rFonts w:hint="eastAsia"/>
         </w:rPr>
         <w:t>代码生成</w:t>
+      </w:r>
+    </w:p>
+    <w:p>
+      <w:pPr>
+        <w:rPr>
+          <w:rFonts w:hint="eastAsia"/>
+        </w:rPr>
+      </w:pPr>
+      <w:r>
+        <w:rPr>
+          <w:rFonts w:hint="eastAsia"/>
+        </w:rPr>
+        <w:t>开门见山的说，针对现在的需求，</w:t>
+      </w:r>
+      <w:r>
+        <w:rPr>
+          <w:rFonts w:hint="eastAsia"/>
+        </w:rPr>
+        <w:t>SASL</w:t>
+      </w:r>
+      <w:r>
+        <w:rPr>
+          <w:rFonts w:hint="eastAsia"/>
+        </w:rPr>
+        <w:t>代码生成是个过度设计了。原先我们希望能支持多种虚拟机</w:t>
+      </w:r>
+      <w:r>
+        <w:rPr>
+          <w:rFonts w:hint="eastAsia"/>
+        </w:rPr>
+        <w:t>/</w:t>
+      </w:r>
+      <w:r>
+        <w:rPr>
+          <w:rFonts w:hint="eastAsia"/>
+        </w:rPr>
+        <w:t>后端，而实际上在目前来看，除了</w:t>
+      </w:r>
+      <w:r>
+        <w:rPr>
+          <w:rFonts w:hint="eastAsia"/>
+        </w:rPr>
+        <w:t>LLVM</w:t>
+      </w:r>
+      <w:r>
+        <w:rPr>
+          <w:rFonts w:hint="eastAsia"/>
+        </w:rPr>
+        <w:t>都不太可能有其他的后端了，包括原先在计划中的</w:t>
+      </w:r>
+      <w:r>
+        <w:rPr>
+          <w:rFonts w:hint="eastAsia"/>
+        </w:rPr>
+        <w:t>SAVM</w:t>
+      </w:r>
+      <w:r>
+        <w:rPr>
+          <w:rStyle w:val="af7"/>
+        </w:rPr>
+        <w:footnoteReference w:id="3"/>
+      </w:r>
+      <w:r>
+        <w:rPr>
+          <w:rFonts w:hint="eastAsia"/>
+        </w:rPr>
+        <w:t>短时间内也不会有什么进展。</w:t>
+      </w:r>
+    </w:p>
+    <w:p>
+      <w:pPr>
+        <w:jc w:val="center"/>
+        <w:rPr>
+          <w:rFonts w:hint="eastAsia"/>
+        </w:rPr>
+      </w:pPr>
+      <w:r>
+        <w:object w:dxaOrig="10535" w:dyaOrig="4213">
+          <v:shape id="_x0000_i1031" type="#_x0000_t75" style="width:387pt;height:165.75pt" o:ole="">
+            <v:imagedata r:id="rId33" o:title="" cropright="4385f"/>
+          </v:shape>
+          <o:OLEObject Type="Embed" ProgID="Visio.Drawing.11" ShapeID="_x0000_i1031" DrawAspect="Content" ObjectID="_1393914373" r:id="rId34"/>
+        </w:object>
+      </w:r>
+    </w:p>
+    <w:p>
+      <w:pPr>
+        <w:pStyle w:val="a4"/>
+        <w:rPr>
+          <w:rFonts w:hint="eastAsia"/>
+        </w:rPr>
+      </w:pPr>
+      <w:bookmarkStart w:id="2" w:name="_Ref320170377"/>
+      <w:r>
+        <w:rPr>
+          <w:rFonts w:hint="eastAsia"/>
+        </w:rPr>
+        <w:t>图</w:t>
+      </w:r>
+      <w:r>
+        <w:rPr>
+          <w:rFonts w:hint="eastAsia"/>
+        </w:rPr>
+        <w:t xml:space="preserve"> </w:t>
+      </w:r>
+      <w:r>
+        <w:fldChar w:fldCharType="begin"/>
+      </w:r>
+      <w:r>
+        <w:instrText xml:space="preserve"> </w:instrText>
+      </w:r>
+      <w:r>
+        <w:rPr>
+          <w:rFonts w:hint="eastAsia"/>
+        </w:rPr>
+        <w:instrText xml:space="preserve">SEQ </w:instrText>
+      </w:r>
+      <w:r>
+        <w:rPr>
+          <w:rFonts w:hint="eastAsia"/>
+        </w:rPr>
+        <w:instrText>图</w:instrText>
+      </w:r>
+      <w:r>
+        <w:rPr>
+          <w:rFonts w:hint="eastAsia"/>
+        </w:rPr>
+        <w:instrText xml:space="preserve"> \* ARABIC</w:instrText>
+      </w:r>
+      <w:r>
+        <w:instrText xml:space="preserve"> </w:instrText>
+      </w:r>
+      <w:r>
+        <w:fldChar w:fldCharType="separate"/>
+      </w:r>
+      <w:r>
+        <w:rPr>
+          <w:noProof/>
+        </w:rPr>
+        <w:t>11</w:t>
+      </w:r>
+      <w:r>
+        <w:fldChar w:fldCharType="end"/>
+      </w:r>
+      <w:bookmarkEnd w:id="2"/>
+      <w:r>
+        <w:rPr>
+          <w:rFonts w:hint="eastAsia"/>
+        </w:rPr>
+        <w:t xml:space="preserve"> Code Generator</w:t>
+      </w:r>
+      <w:r>
+        <w:rPr>
+          <w:rFonts w:hint="eastAsia"/>
+        </w:rPr>
+        <w:t>的继承体系</w:t>
+      </w:r>
+    </w:p>
+    <w:p>
+      <w:pPr>
+        <w:rPr>
+          <w:rFonts w:hint="eastAsia"/>
+        </w:rPr>
+      </w:pPr>
+      <w:r>
+        <w:fldChar w:fldCharType="begin"/>
+      </w:r>
+      <w:r>
+        <w:instrText xml:space="preserve"> REF _Ref320170377 \h </w:instrText>
+      </w:r>
+      <w:r>
+        <w:fldChar w:fldCharType="separate"/>
+      </w:r>
+      <w:r>
+        <w:rPr>
+          <w:rFonts w:hint="eastAsia"/>
+        </w:rPr>
+        <w:t>图</w:t>
+      </w:r>
+      <w:r>
+        <w:rPr>
+          <w:rFonts w:hint="eastAsia"/>
+        </w:rPr>
+        <w:t xml:space="preserve"> </w:t>
+      </w:r>
+      <w:r>
+        <w:rPr>
+          <w:noProof/>
+        </w:rPr>
+        <w:t>11</w:t>
+      </w:r>
+      <w:r>
+        <w:fldChar w:fldCharType="end"/>
+      </w:r>
+      <w:r>
+        <w:rPr>
+          <w:rFonts w:hint="eastAsia"/>
+        </w:rPr>
+        <w:t>为</w:t>
+      </w:r>
+      <w:r>
+        <w:rPr>
+          <w:rFonts w:hint="eastAsia"/>
+        </w:rPr>
+        <w:t>Code Generator</w:t>
+      </w:r>
+      <w:r>
+        <w:rPr>
+          <w:rFonts w:hint="eastAsia"/>
+        </w:rPr>
+        <w:t>的类及其继承结构。</w:t>
+      </w:r>
+      <w:r>
+        <w:rPr>
+          <w:rFonts w:hint="eastAsia"/>
+        </w:rPr>
+        <w:t>整个</w:t>
+      </w:r>
+      <w:r>
+        <w:rPr>
+          <w:rFonts w:hint="eastAsia"/>
+        </w:rPr>
+        <w:t>Generator</w:t>
+      </w:r>
+      <w:r>
+        <w:rPr>
+          <w:rFonts w:hint="eastAsia"/>
+        </w:rPr>
+        <w:t>类似于</w:t>
+      </w:r>
+      <w:r>
+        <w:rPr>
+          <w:rFonts w:hint="eastAsia"/>
+        </w:rPr>
+        <w:t>Bridge</w:t>
+      </w:r>
+      <w:r>
+        <w:rPr>
+          <w:rFonts w:hint="eastAsia"/>
+        </w:rPr>
+        <w:t>的手法，左侧负责将语法树在语义的指导下拆分成函数和指令</w:t>
+      </w:r>
+      <w:r>
+        <w:rPr>
+          <w:rFonts w:hint="eastAsia"/>
+        </w:rPr>
+        <w:t>，而右侧的</w:t>
+      </w:r>
+      <w:r>
+        <w:rPr>
+          <w:rFonts w:hint="eastAsia"/>
+        </w:rPr>
+        <w:t>service</w:t>
+      </w:r>
+      <w:r>
+        <w:rPr>
+          <w:rFonts w:hint="eastAsia"/>
+        </w:rPr>
+        <w:t>部分，则负责将这些拆分落实成平台相关的内容（例如调用</w:t>
+      </w:r>
+      <w:r>
+        <w:rPr>
+          <w:rFonts w:hint="eastAsia"/>
+        </w:rPr>
+        <w:t>LLVM</w:t>
+      </w:r>
+      <w:r>
+        <w:rPr>
+          <w:rFonts w:hint="eastAsia"/>
+        </w:rPr>
+        <w:t>的</w:t>
+      </w:r>
+      <w:r>
+        <w:rPr>
+          <w:rFonts w:hint="eastAsia"/>
+        </w:rPr>
+        <w:t>API</w:t>
+      </w:r>
+      <w:r>
+        <w:rPr>
+          <w:rFonts w:hint="eastAsia"/>
+        </w:rPr>
+        <w:t>生成</w:t>
+      </w:r>
+      <w:r>
+        <w:rPr>
+          <w:rFonts w:hint="eastAsia"/>
+        </w:rPr>
+        <w:t>LLVM IR</w:t>
+      </w:r>
+      <w:r>
+        <w:rPr>
+          <w:rFonts w:hint="eastAsia"/>
+        </w:rPr>
+        <w:t>）。</w:t>
+      </w:r>
+      <w:r>
+        <w:rPr>
+          <w:rFonts w:hint="eastAsia"/>
+        </w:rPr>
+        <w:t>这里使用继承主要目的是为了代码复用，因此选用了并不为大众所推荐</w:t>
+      </w:r>
+      <w:r>
+        <w:rPr>
+          <w:rFonts w:hint="eastAsia"/>
+        </w:rPr>
+        <w:t>的</w:t>
+      </w:r>
+      <w:r>
+        <w:rPr>
+          <w:rFonts w:hint="eastAsia"/>
+        </w:rPr>
+        <w:t>实现继承。</w:t>
+      </w:r>
+    </w:p>
+    <w:p>
+      <w:pPr>
+        <w:rPr>
+          <w:rFonts w:hint="eastAsia"/>
+        </w:rPr>
+      </w:pPr>
+      <w:r>
+        <w:rPr>
+          <w:rFonts w:hint="eastAsia"/>
+        </w:rPr>
+        <w:t>SISD</w:t>
+      </w:r>
+      <w:r>
+        <w:rPr>
+          <w:rFonts w:hint="eastAsia"/>
+        </w:rPr>
+        <w:t>和</w:t>
+      </w:r>
+      <w:r>
+        <w:rPr>
+          <w:rFonts w:hint="eastAsia"/>
+        </w:rPr>
+        <w:t>SIMD</w:t>
+      </w:r>
+      <w:r>
+        <w:rPr>
+          <w:rFonts w:hint="eastAsia"/>
+        </w:rPr>
+        <w:t>的问题，在之前的撰文中屡有说明，简单来说，</w:t>
+      </w:r>
+      <w:r>
+        <w:rPr>
+          <w:rFonts w:hint="eastAsia"/>
+        </w:rPr>
+        <w:t>SISD</w:t>
+      </w:r>
+      <w:r>
+        <w:rPr>
+          <w:rFonts w:hint="eastAsia"/>
+        </w:rPr>
+        <w:t>是类似于我们用的</w:t>
+      </w:r>
+      <w:r>
+        <w:rPr>
+          <w:rFonts w:hint="eastAsia"/>
+        </w:rPr>
+        <w:t>C</w:t>
+      </w:r>
+      <w:r>
+        <w:rPr>
+          <w:rFonts w:hint="eastAsia"/>
+        </w:rPr>
+        <w:t>的代码生成方式，而</w:t>
+      </w:r>
+      <w:r>
+        <w:rPr>
+          <w:rFonts w:hint="eastAsia"/>
+        </w:rPr>
+        <w:t>SIMD</w:t>
+      </w:r>
+      <w:r>
+        <w:rPr>
+          <w:rFonts w:hint="eastAsia"/>
+        </w:rPr>
+        <w:t>是为</w:t>
+      </w:r>
+      <w:r>
+        <w:rPr>
+          <w:rFonts w:hint="eastAsia"/>
+        </w:rPr>
+        <w:t xml:space="preserve">Pixel </w:t>
+      </w:r>
+      <w:proofErr w:type="spellStart"/>
+      <w:r>
+        <w:rPr>
+          <w:rFonts w:hint="eastAsia"/>
+        </w:rPr>
+        <w:t>Shader</w:t>
+      </w:r>
+      <w:proofErr w:type="spellEnd"/>
+      <w:r>
+        <w:rPr>
+          <w:rFonts w:hint="eastAsia"/>
+        </w:rPr>
+        <w:t>服务的，因为</w:t>
+      </w:r>
+      <w:proofErr w:type="spellStart"/>
+      <w:r>
+        <w:rPr>
+          <w:rFonts w:hint="eastAsia"/>
+        </w:rPr>
+        <w:t>ddx</w:t>
+      </w:r>
+      <w:proofErr w:type="spellEnd"/>
+      <w:r>
+        <w:rPr>
+          <w:rFonts w:hint="eastAsia"/>
+        </w:rPr>
+        <w:t>/</w:t>
+      </w:r>
+      <w:proofErr w:type="spellStart"/>
+      <w:r>
+        <w:rPr>
+          <w:rFonts w:hint="eastAsia"/>
+        </w:rPr>
+        <w:t>ddy</w:t>
+      </w:r>
+      <w:proofErr w:type="spellEnd"/>
+      <w:r>
+        <w:rPr>
+          <w:rFonts w:hint="eastAsia"/>
+        </w:rPr>
+        <w:t>的需要，我们需要确保对每条指令都同时在一个</w:t>
+      </w:r>
+      <w:r>
+        <w:rPr>
+          <w:rFonts w:hint="eastAsia"/>
+        </w:rPr>
+        <w:t>4x4</w:t>
+      </w:r>
+      <w:r>
+        <w:rPr>
+          <w:rFonts w:hint="eastAsia"/>
+        </w:rPr>
+        <w:t>的</w:t>
+      </w:r>
+      <w:r>
+        <w:rPr>
+          <w:rFonts w:hint="eastAsia"/>
+        </w:rPr>
+        <w:t>block</w:t>
+      </w:r>
+      <w:r>
+        <w:rPr>
+          <w:rFonts w:hint="eastAsia"/>
+        </w:rPr>
+        <w:t>上执行，再执行下一条指令。</w:t>
+      </w:r>
+      <w:r>
+        <w:rPr>
+          <w:rFonts w:hint="eastAsia"/>
+        </w:rPr>
+        <w:t>由于指令执行方式的不同，我们也调整了数据的组织方式。在</w:t>
+      </w:r>
+      <w:r>
+        <w:rPr>
+          <w:rFonts w:hint="eastAsia"/>
+        </w:rPr>
+        <w:t>SASL</w:t>
+      </w:r>
+      <w:r>
+        <w:rPr>
+          <w:rFonts w:hint="eastAsia"/>
+        </w:rPr>
+        <w:t>中，</w:t>
+      </w:r>
+      <w:r>
+        <w:rPr>
+          <w:rFonts w:hint="eastAsia"/>
+        </w:rPr>
+        <w:t xml:space="preserve"> </w:t>
+      </w:r>
+      <w:r>
+        <w:rPr>
+          <w:rFonts w:hint="eastAsia"/>
+        </w:rPr>
+        <w:t>这样的组织方式我们称之为</w:t>
+      </w:r>
+      <w:r>
+        <w:rPr>
+          <w:rFonts w:hint="eastAsia"/>
+        </w:rPr>
+        <w:t>ABI</w:t>
+      </w:r>
+      <w:r>
+        <w:rPr>
+          <w:rFonts w:hint="eastAsia"/>
+        </w:rPr>
+        <w:t>（</w:t>
+      </w:r>
+      <w:r>
+        <w:rPr>
+          <w:rFonts w:hint="eastAsia"/>
+        </w:rPr>
+        <w:t>Application Binary Interface</w:t>
+      </w:r>
+      <w:r>
+        <w:rPr>
+          <w:rFonts w:hint="eastAsia"/>
+        </w:rPr>
+        <w:t>）</w:t>
+      </w:r>
+      <w:r>
+        <w:rPr>
+          <w:rFonts w:hint="eastAsia"/>
+        </w:rPr>
+        <w:t>，因为它确实是与</w:t>
+      </w:r>
+      <w:r>
+        <w:rPr>
+          <w:rFonts w:hint="eastAsia"/>
+        </w:rPr>
+        <w:t>ABI</w:t>
+      </w:r>
+      <w:r>
+        <w:rPr>
+          <w:rFonts w:hint="eastAsia"/>
+        </w:rPr>
+        <w:t>相关的。在未来也许这个名字或许会更改为</w:t>
+      </w:r>
+      <w:r>
+        <w:rPr>
+          <w:rFonts w:hint="eastAsia"/>
+        </w:rPr>
+        <w:t>Data Layout Interface</w:t>
+      </w:r>
+      <w:r>
+        <w:rPr>
+          <w:rFonts w:hint="eastAsia"/>
+        </w:rPr>
+        <w:t>之类更加准确的描述</w:t>
+      </w:r>
+      <w:r>
+        <w:rPr>
+          <w:rFonts w:hint="eastAsia"/>
+        </w:rPr>
+        <w:t>。</w:t>
+      </w:r>
+      <w:r>
+        <w:rPr>
+          <w:rFonts w:hint="eastAsia"/>
+        </w:rPr>
+        <w:t>关于</w:t>
+      </w:r>
+      <w:r>
+        <w:rPr>
+          <w:rFonts w:hint="eastAsia"/>
+        </w:rPr>
+        <w:t>SIMD</w:t>
+      </w:r>
+      <w:r>
+        <w:rPr>
+          <w:rFonts w:hint="eastAsia"/>
+        </w:rPr>
+        <w:t>和</w:t>
+      </w:r>
+      <w:r>
+        <w:rPr>
+          <w:rFonts w:hint="eastAsia"/>
+        </w:rPr>
+        <w:t>SISD</w:t>
+      </w:r>
+      <w:r>
+        <w:rPr>
+          <w:rFonts w:hint="eastAsia"/>
+        </w:rPr>
+        <w:t>在数据组织上的不同，可以参见文档“</w:t>
+      </w:r>
+      <w:r>
+        <w:t xml:space="preserve">Design of </w:t>
+      </w:r>
+      <w:bookmarkStart w:id="3" w:name="_GoBack"/>
+      <w:proofErr w:type="spellStart"/>
+      <w:r>
+        <w:t>Shader</w:t>
+      </w:r>
+      <w:proofErr w:type="spellEnd"/>
+      <w:r>
+        <w:t xml:space="preserve"> </w:t>
+      </w:r>
+      <w:bookmarkEnd w:id="3"/>
+      <w:r>
+        <w:t>ABI(CHN)</w:t>
+      </w:r>
+      <w:r>
+        <w:rPr>
+          <w:rFonts w:hint="eastAsia"/>
+        </w:rPr>
+        <w:t>”</w:t>
+      </w:r>
+      <w:r>
+        <w:rPr>
+          <w:rStyle w:val="af7"/>
+        </w:rPr>
+        <w:footnoteReference w:id="4"/>
+      </w:r>
+      <w:r>
+        <w:rPr>
+          <w:rFonts w:hint="eastAsia"/>
+        </w:rPr>
+        <w:t>。</w:t>
+      </w:r>
+    </w:p>
+    <w:p>
+      <w:r>
+        <w:rPr>
+          <w:rFonts w:hint="eastAsia"/>
+        </w:rPr>
+        <w:t>关于</w:t>
+      </w:r>
+      <w:proofErr w:type="spellStart"/>
+      <w:r>
+        <w:rPr>
+          <w:rFonts w:hint="eastAsia"/>
+        </w:rPr>
+        <w:t>cgllvm_vs</w:t>
+      </w:r>
+      <w:proofErr w:type="spellEnd"/>
+      <w:r>
+        <w:rPr>
+          <w:rFonts w:hint="eastAsia"/>
+        </w:rPr>
+        <w:t>和</w:t>
+      </w:r>
+      <w:proofErr w:type="spellStart"/>
+      <w:r>
+        <w:rPr>
+          <w:rFonts w:hint="eastAsia"/>
+        </w:rPr>
+        <w:t>cgllvm_ps</w:t>
+      </w:r>
+      <w:proofErr w:type="spellEnd"/>
+      <w:r>
+        <w:rPr>
+          <w:rFonts w:hint="eastAsia"/>
+        </w:rPr>
+        <w:t>的问题，在</w:t>
+      </w:r>
+      <w:r>
+        <w:rPr>
+          <w:rFonts w:hint="eastAsia"/>
+        </w:rPr>
+        <w:t>PPT</w:t>
+      </w:r>
+      <w:r>
+        <w:rPr>
+          <w:rFonts w:hint="eastAsia"/>
+        </w:rPr>
+        <w:t>“</w:t>
+      </w:r>
+      <w:proofErr w:type="spellStart"/>
+      <w:r>
+        <w:rPr>
+          <w:rFonts w:hint="eastAsia"/>
+        </w:rPr>
+        <w:t>IntroToSALVIA</w:t>
+      </w:r>
+      <w:proofErr w:type="spellEnd"/>
+      <w:r>
+        <w:rPr>
+          <w:rFonts w:hint="eastAsia"/>
+        </w:rPr>
+        <w:t>”中，我曾经指出</w:t>
+      </w:r>
+      <w:r>
+        <w:rPr>
+          <w:rFonts w:hint="eastAsia"/>
+        </w:rPr>
+        <w:t>SASL</w:t>
+      </w:r>
+      <w:r>
+        <w:rPr>
+          <w:rFonts w:hint="eastAsia"/>
+        </w:rPr>
+        <w:t>需要处理管线的</w:t>
+      </w:r>
+      <w:r>
+        <w:rPr>
+          <w:rFonts w:hint="eastAsia"/>
+        </w:rPr>
+        <w:t>semantic</w:t>
+      </w:r>
+      <w:r>
+        <w:rPr>
+          <w:rFonts w:hint="eastAsia"/>
+        </w:rPr>
+        <w:t>信息，因而对</w:t>
+      </w:r>
+      <w:proofErr w:type="spellStart"/>
+      <w:r>
+        <w:rPr>
+          <w:rFonts w:hint="eastAsia"/>
+        </w:rPr>
+        <w:t>vs</w:t>
+      </w:r>
+      <w:proofErr w:type="spellEnd"/>
+      <w:r>
+        <w:rPr>
+          <w:rFonts w:hint="eastAsia"/>
+        </w:rPr>
+        <w:t>和</w:t>
+      </w:r>
+      <w:proofErr w:type="spellStart"/>
+      <w:r>
+        <w:rPr>
+          <w:rFonts w:hint="eastAsia"/>
+        </w:rPr>
+        <w:t>ps</w:t>
+      </w:r>
+      <w:proofErr w:type="spellEnd"/>
+      <w:r>
+        <w:rPr>
+          <w:rFonts w:hint="eastAsia"/>
+        </w:rPr>
+        <w:t>都设计了特殊的</w:t>
+      </w:r>
+      <w:r>
+        <w:rPr>
+          <w:rFonts w:hint="eastAsia"/>
+        </w:rPr>
+        <w:t>entry function</w:t>
+      </w:r>
+      <w:r>
+        <w:rPr>
+          <w:rFonts w:hint="eastAsia"/>
+        </w:rPr>
+        <w:t>供管线调用。这两个文件主要也是处理这</w:t>
+      </w:r>
+      <w:r>
+        <w:rPr>
+          <w:rFonts w:hint="eastAsia"/>
+        </w:rPr>
+        <w:t>entry function</w:t>
+      </w:r>
+      <w:r>
+        <w:rPr>
+          <w:rFonts w:hint="eastAsia"/>
+        </w:rPr>
+        <w:t>的问题。</w:t>
       </w:r>
     </w:p>
     <w:p>
@@ -4861,6 +5573,68 @@
           <w:rFonts w:hint="eastAsia"/>
         </w:rPr>
         <w:t>Name Mangling Syntax</w:t>
+      </w:r>
+    </w:p>
+  </w:footnote>
+  <w:footnote w:id="3">
+    <w:p>
+      <w:pPr>
+        <w:pStyle w:val="af6"/>
+        <w:rPr>
+          <w:rFonts w:hint="eastAsia"/>
+        </w:rPr>
+      </w:pPr>
+      <w:r>
+        <w:rPr>
+          <w:rStyle w:val="af7"/>
+        </w:rPr>
+        <w:footnoteRef/>
+      </w:r>
+      <w:r>
+        <w:t xml:space="preserve"> </w:t>
+      </w:r>
+      <w:r>
+        <w:rPr>
+          <w:rFonts w:hint="eastAsia"/>
+        </w:rPr>
+        <w:t>因此我的《实用编译器构建指南》也只好先放一放。</w:t>
+      </w:r>
+    </w:p>
+  </w:footnote>
+  <w:footnote w:id="4">
+    <w:p>
+      <w:pPr>
+        <w:pStyle w:val="af6"/>
+        <w:rPr>
+          <w:rFonts w:hint="eastAsia"/>
+        </w:rPr>
+      </w:pPr>
+      <w:r>
+        <w:rPr>
+          <w:rStyle w:val="af7"/>
+        </w:rPr>
+        <w:footnoteRef/>
+      </w:r>
+      <w:r>
+        <w:t xml:space="preserve"> </w:t>
+      </w:r>
+      <w:r>
+        <w:rPr>
+          <w:rFonts w:hint="eastAsia"/>
+        </w:rPr>
+        <w:t>所有未注明出处的文档，都在源代码目录的</w:t>
+      </w:r>
+      <w:r>
+        <w:rPr>
+          <w:rFonts w:hint="eastAsia"/>
+        </w:rPr>
+        <w:t>&lt;salvia&gt;/doc</w:t>
+      </w:r>
+      <w:r>
+        <w:rPr>
+          <w:rFonts w:hint="eastAsia"/>
+        </w:rPr>
+        <w:t>文件夹下。</w:t>
       </w:r>
     </w:p>
   </w:footnote>
@@ -9297,77 +10071,77 @@
     </dgm:pt>
   </dgm:ptLst>
   <dgm:cxnLst>
-    <dgm:cxn modelId="{0DF8EF23-77F4-4623-B796-49F26FA52141}" type="presOf" srcId="{496A1650-D4B2-4FAB-BB16-5D3FAC0118FA}" destId="{526D1326-10DC-44A0-8234-762420AB1122}" srcOrd="0" destOrd="0" presId="urn:microsoft.com/office/officeart/2005/8/layout/hierarchy1"/>
     <dgm:cxn modelId="{B1424861-7CC0-4F71-9290-076A97CA4C62}" srcId="{0C2C041E-1DA9-48EB-9991-124A0601F0F8}" destId="{90C5D190-0FBB-4C4E-BA21-97B7187BEEC7}" srcOrd="3" destOrd="0" parTransId="{FE3A8E2D-4CE2-41A1-B816-8597F3FFE1F4}" sibTransId="{7B59AD28-0D26-4306-AF3C-A1B80DAB7990}"/>
     <dgm:cxn modelId="{1CB5BDFF-7610-4435-8781-71ABCDE3A53D}" srcId="{0C2C041E-1DA9-48EB-9991-124A0601F0F8}" destId="{F4FB25D7-6B59-44F1-8A36-A164AED84318}" srcOrd="2" destOrd="0" parTransId="{4BD6959C-0E58-41CE-81E4-C978003DF486}" sibTransId="{E01B9DAC-3A2A-4DF1-832B-FAC42316216D}"/>
-    <dgm:cxn modelId="{9149A803-AF6F-4216-8FD9-E92093FDF5F0}" type="presOf" srcId="{5AF0A6EE-F08C-4D38-BDF7-08997C190E44}" destId="{14741F2D-4DB5-40FD-A44E-C5DF30569396}" srcOrd="0" destOrd="0" presId="urn:microsoft.com/office/officeart/2005/8/layout/hierarchy1"/>
-    <dgm:cxn modelId="{90A0F069-1A85-4B2C-B85D-F1BE457C5D89}" type="presOf" srcId="{2E5318C0-C597-4000-BCE6-2DC4CC45C716}" destId="{C51AA47C-B567-45C1-958D-EC58A49843F2}" srcOrd="0" destOrd="0" presId="urn:microsoft.com/office/officeart/2005/8/layout/hierarchy1"/>
-    <dgm:cxn modelId="{A01CCB73-FE6F-4B96-9F0E-0A88D2776A1A}" type="presOf" srcId="{84961C32-376E-456E-BE14-EAF9D85B2CD6}" destId="{67501D90-02E3-4413-B595-3B9A36E3DA47}" srcOrd="0" destOrd="0" presId="urn:microsoft.com/office/officeart/2005/8/layout/hierarchy1"/>
+    <dgm:cxn modelId="{13354C45-30DB-4E98-84B0-74EF5EDFB251}" type="presOf" srcId="{59FC7C5B-58D3-4933-9AC3-D9CA32A23B4D}" destId="{B41EE17B-519D-410F-BE91-80962240AFDA}" srcOrd="0" destOrd="0" presId="urn:microsoft.com/office/officeart/2005/8/layout/hierarchy1"/>
+    <dgm:cxn modelId="{00989B2C-9FCC-43D2-AB75-AF81971D375C}" type="presOf" srcId="{DA4936E9-91D7-428C-8AD0-0A2C6DF7576E}" destId="{F828A756-740E-42CC-848D-C9B67C882632}" srcOrd="0" destOrd="0" presId="urn:microsoft.com/office/officeart/2005/8/layout/hierarchy1"/>
+    <dgm:cxn modelId="{229CCFE3-B687-4B29-B630-F7769863ECF5}" type="presOf" srcId="{F75BCC82-376C-4B31-8E50-0E683347B470}" destId="{866AFC4B-602C-4301-BBD3-55FF22D2604E}" srcOrd="0" destOrd="0" presId="urn:microsoft.com/office/officeart/2005/8/layout/hierarchy1"/>
     <dgm:cxn modelId="{3E7135D6-8A7C-4B5F-9CD9-11BFC30EA2BC}" srcId="{90C5D190-0FBB-4C4E-BA21-97B7187BEEC7}" destId="{DA4936E9-91D7-428C-8AD0-0A2C6DF7576E}" srcOrd="0" destOrd="0" parTransId="{7784601C-C5AC-4799-B88F-19644818EF82}" sibTransId="{F9609D83-5C34-4EB2-A7CC-8FD22B05C3AF}"/>
-    <dgm:cxn modelId="{DCD85E62-B805-4620-A148-F98A3C29CD62}" type="presOf" srcId="{4A4255B0-B405-47A2-B501-9B90FD3A22C0}" destId="{BB029CBF-1215-4A1F-8BDA-40CA00254221}" srcOrd="0" destOrd="0" presId="urn:microsoft.com/office/officeart/2005/8/layout/hierarchy1"/>
+    <dgm:cxn modelId="{5C4DA948-3866-4050-879A-3880E6436F6C}" type="presOf" srcId="{90C5D190-0FBB-4C4E-BA21-97B7187BEEC7}" destId="{99824E9D-7A99-44B5-AE00-6CEE454FFA5C}" srcOrd="0" destOrd="0" presId="urn:microsoft.com/office/officeart/2005/8/layout/hierarchy1"/>
+    <dgm:cxn modelId="{EA1F8D4C-F6F3-4ACB-8D9B-D68938F7A70A}" type="presOf" srcId="{F4FB25D7-6B59-44F1-8A36-A164AED84318}" destId="{6A79BD6D-5014-4F69-9C62-077C5A128280}" srcOrd="0" destOrd="0" presId="urn:microsoft.com/office/officeart/2005/8/layout/hierarchy1"/>
     <dgm:cxn modelId="{4A965B8E-C281-479A-80A3-85A93E4B53D4}" srcId="{F4FB25D7-6B59-44F1-8A36-A164AED84318}" destId="{5AF0A6EE-F08C-4D38-BDF7-08997C190E44}" srcOrd="0" destOrd="0" parTransId="{09EB92D2-15E1-42F5-96C2-F7A22AD942EE}" sibTransId="{72B248AD-10C3-42A1-8FE8-401FC0A66AC9}"/>
-    <dgm:cxn modelId="{AEEA3B01-2F92-4C15-B4B0-00B27B119F9D}" type="presOf" srcId="{0C2C041E-1DA9-48EB-9991-124A0601F0F8}" destId="{C9D64F54-6A31-448F-A241-DBFD21735A67}" srcOrd="0" destOrd="0" presId="urn:microsoft.com/office/officeart/2005/8/layout/hierarchy1"/>
     <dgm:cxn modelId="{15664B5B-869F-4B27-B417-3D67D4EBA10A}" srcId="{0C2C041E-1DA9-48EB-9991-124A0601F0F8}" destId="{2E5318C0-C597-4000-BCE6-2DC4CC45C716}" srcOrd="0" destOrd="0" parTransId="{F75BCC82-376C-4B31-8E50-0E683347B470}" sibTransId="{BD64FF7B-CAC5-4457-ADB3-F62C74557692}"/>
-    <dgm:cxn modelId="{90777467-1804-46E9-B724-8695CB17FF78}" type="presOf" srcId="{F75BCC82-376C-4B31-8E50-0E683347B470}" destId="{866AFC4B-602C-4301-BBD3-55FF22D2604E}" srcOrd="0" destOrd="0" presId="urn:microsoft.com/office/officeart/2005/8/layout/hierarchy1"/>
-    <dgm:cxn modelId="{84C977CB-E020-4202-90A4-F20B58C1F3DA}" type="presOf" srcId="{7784601C-C5AC-4799-B88F-19644818EF82}" destId="{7BBEC3DB-939D-4CB4-98D8-7444E65C4433}" srcOrd="0" destOrd="0" presId="urn:microsoft.com/office/officeart/2005/8/layout/hierarchy1"/>
+    <dgm:cxn modelId="{E9B2F99C-9170-489F-A93F-471FCB7C77B9}" type="presOf" srcId="{4A4255B0-B405-47A2-B501-9B90FD3A22C0}" destId="{BB029CBF-1215-4A1F-8BDA-40CA00254221}" srcOrd="0" destOrd="0" presId="urn:microsoft.com/office/officeart/2005/8/layout/hierarchy1"/>
+    <dgm:cxn modelId="{1974F767-CDB3-457A-86CE-5C2AFEA2FF4B}" type="presOf" srcId="{496A1650-D4B2-4FAB-BB16-5D3FAC0118FA}" destId="{526D1326-10DC-44A0-8234-762420AB1122}" srcOrd="0" destOrd="0" presId="urn:microsoft.com/office/officeart/2005/8/layout/hierarchy1"/>
+    <dgm:cxn modelId="{0654B018-55F1-487B-A958-7383BBFEEAC2}" type="presOf" srcId="{4BD6959C-0E58-41CE-81E4-C978003DF486}" destId="{47E46EDD-AF39-4A71-9772-D16875DEF9C8}" srcOrd="0" destOrd="0" presId="urn:microsoft.com/office/officeart/2005/8/layout/hierarchy1"/>
+    <dgm:cxn modelId="{15F2269C-1F3A-4BBD-82B6-6492715BDBDB}" type="presOf" srcId="{84961C32-376E-456E-BE14-EAF9D85B2CD6}" destId="{67501D90-02E3-4413-B595-3B9A36E3DA47}" srcOrd="0" destOrd="0" presId="urn:microsoft.com/office/officeart/2005/8/layout/hierarchy1"/>
     <dgm:cxn modelId="{4C3229D6-4BD6-4DFE-9D20-5DD87A3115D6}" srcId="{59FC7C5B-58D3-4933-9AC3-D9CA32A23B4D}" destId="{4BBA6591-B40D-4523-A7AF-FF6DCDC1133D}" srcOrd="0" destOrd="0" parTransId="{84961C32-376E-456E-BE14-EAF9D85B2CD6}" sibTransId="{7D418E77-D3DB-4085-A5B1-F4ABCB504CC7}"/>
     <dgm:cxn modelId="{8666C546-2A22-4E87-94D8-BB9907B919BC}" srcId="{0C2C041E-1DA9-48EB-9991-124A0601F0F8}" destId="{59FC7C5B-58D3-4933-9AC3-D9CA32A23B4D}" srcOrd="1" destOrd="0" parTransId="{4A4255B0-B405-47A2-B501-9B90FD3A22C0}" sibTransId="{C5F53DD7-8122-4833-B9A2-3A176297CD47}"/>
-    <dgm:cxn modelId="{EB524942-398D-4E4C-ADA1-CF8BB54EA172}" type="presOf" srcId="{59FC7C5B-58D3-4933-9AC3-D9CA32A23B4D}" destId="{B41EE17B-519D-410F-BE91-80962240AFDA}" srcOrd="0" destOrd="0" presId="urn:microsoft.com/office/officeart/2005/8/layout/hierarchy1"/>
-    <dgm:cxn modelId="{E4A71D9E-1F22-46CB-9E13-16D87F600E5D}" type="presOf" srcId="{4BBA6591-B40D-4523-A7AF-FF6DCDC1133D}" destId="{93DF7D55-C54D-47D8-95CA-0919EE899EC7}" srcOrd="0" destOrd="0" presId="urn:microsoft.com/office/officeart/2005/8/layout/hierarchy1"/>
-    <dgm:cxn modelId="{B4E6E3CF-A510-476C-824A-896AF4287844}" type="presOf" srcId="{09EB92D2-15E1-42F5-96C2-F7A22AD942EE}" destId="{C3F54034-AAF6-4F44-8189-5D32C44BB9D7}" srcOrd="0" destOrd="0" presId="urn:microsoft.com/office/officeart/2005/8/layout/hierarchy1"/>
-    <dgm:cxn modelId="{9E33D88A-FDA3-4CF9-8F01-B5388709C583}" type="presOf" srcId="{90C5D190-0FBB-4C4E-BA21-97B7187BEEC7}" destId="{99824E9D-7A99-44B5-AE00-6CEE454FFA5C}" srcOrd="0" destOrd="0" presId="urn:microsoft.com/office/officeart/2005/8/layout/hierarchy1"/>
-    <dgm:cxn modelId="{3F278694-F519-4E0B-879D-8C38BAC54CAE}" type="presOf" srcId="{DA4936E9-91D7-428C-8AD0-0A2C6DF7576E}" destId="{F828A756-740E-42CC-848D-C9B67C882632}" srcOrd="0" destOrd="0" presId="urn:microsoft.com/office/officeart/2005/8/layout/hierarchy1"/>
-    <dgm:cxn modelId="{05EC743E-E983-47A0-B4EA-D18D9A899184}" type="presOf" srcId="{4BD6959C-0E58-41CE-81E4-C978003DF486}" destId="{47E46EDD-AF39-4A71-9772-D16875DEF9C8}" srcOrd="0" destOrd="0" presId="urn:microsoft.com/office/officeart/2005/8/layout/hierarchy1"/>
-    <dgm:cxn modelId="{383534B2-76AC-445A-B4CE-ED8E5119CF4C}" type="presOf" srcId="{F4FB25D7-6B59-44F1-8A36-A164AED84318}" destId="{6A79BD6D-5014-4F69-9C62-077C5A128280}" srcOrd="0" destOrd="0" presId="urn:microsoft.com/office/officeart/2005/8/layout/hierarchy1"/>
+    <dgm:cxn modelId="{61714F5A-782C-4E0A-AB3C-01FE5657C222}" type="presOf" srcId="{0C2C041E-1DA9-48EB-9991-124A0601F0F8}" destId="{C9D64F54-6A31-448F-A241-DBFD21735A67}" srcOrd="0" destOrd="0" presId="urn:microsoft.com/office/officeart/2005/8/layout/hierarchy1"/>
+    <dgm:cxn modelId="{8D97E456-7629-4D3C-9302-1895A2D5EEF1}" type="presOf" srcId="{5AF0A6EE-F08C-4D38-BDF7-08997C190E44}" destId="{14741F2D-4DB5-40FD-A44E-C5DF30569396}" srcOrd="0" destOrd="0" presId="urn:microsoft.com/office/officeart/2005/8/layout/hierarchy1"/>
+    <dgm:cxn modelId="{41A8D2CE-64E2-4B94-A45D-328BF771969E}" type="presOf" srcId="{FE3A8E2D-4CE2-41A1-B816-8597F3FFE1F4}" destId="{4F4BC0E0-81B0-4C9E-AD9A-760D55D4B0EF}" srcOrd="0" destOrd="0" presId="urn:microsoft.com/office/officeart/2005/8/layout/hierarchy1"/>
+    <dgm:cxn modelId="{ADCCBBE4-5A74-40A3-A881-723244EFE9CF}" type="presOf" srcId="{2E5318C0-C597-4000-BCE6-2DC4CC45C716}" destId="{C51AA47C-B567-45C1-958D-EC58A49843F2}" srcOrd="0" destOrd="0" presId="urn:microsoft.com/office/officeart/2005/8/layout/hierarchy1"/>
+    <dgm:cxn modelId="{267CEC90-CB4A-43EE-8D8C-D08F20B6FA6B}" type="presOf" srcId="{09EB92D2-15E1-42F5-96C2-F7A22AD942EE}" destId="{C3F54034-AAF6-4F44-8189-5D32C44BB9D7}" srcOrd="0" destOrd="0" presId="urn:microsoft.com/office/officeart/2005/8/layout/hierarchy1"/>
     <dgm:cxn modelId="{8B6E9EEF-1755-422E-9B85-660265BA13FD}" srcId="{496A1650-D4B2-4FAB-BB16-5D3FAC0118FA}" destId="{0C2C041E-1DA9-48EB-9991-124A0601F0F8}" srcOrd="0" destOrd="0" parTransId="{701B92C2-D160-42E2-AF1A-A2E53B05DE63}" sibTransId="{CD657AC8-385B-43C0-AF2A-8E6A0AC358C9}"/>
-    <dgm:cxn modelId="{8D7827FD-F390-47C3-ADF8-211F74B8C33E}" type="presOf" srcId="{FE3A8E2D-4CE2-41A1-B816-8597F3FFE1F4}" destId="{4F4BC0E0-81B0-4C9E-AD9A-760D55D4B0EF}" srcOrd="0" destOrd="0" presId="urn:microsoft.com/office/officeart/2005/8/layout/hierarchy1"/>
-    <dgm:cxn modelId="{9B585DC3-1677-4995-A375-631A4EA017DB}" type="presParOf" srcId="{526D1326-10DC-44A0-8234-762420AB1122}" destId="{A0058F06-7573-460D-93E3-8E77A165EA4C}" srcOrd="0" destOrd="0" presId="urn:microsoft.com/office/officeart/2005/8/layout/hierarchy1"/>
-    <dgm:cxn modelId="{53F8E103-25A2-4235-B25B-BDE5B36286B2}" type="presParOf" srcId="{A0058F06-7573-460D-93E3-8E77A165EA4C}" destId="{CFF8A5CD-F312-4180-9CE3-470F335C9761}" srcOrd="0" destOrd="0" presId="urn:microsoft.com/office/officeart/2005/8/layout/hierarchy1"/>
-    <dgm:cxn modelId="{27D057E2-FCDF-45D5-86DA-B2B52E13942E}" type="presParOf" srcId="{CFF8A5CD-F312-4180-9CE3-470F335C9761}" destId="{F2B52A2D-60E6-4911-AF8F-24F48018DCEE}" srcOrd="0" destOrd="0" presId="urn:microsoft.com/office/officeart/2005/8/layout/hierarchy1"/>
-    <dgm:cxn modelId="{ED148F7B-2128-42E9-9B3D-7AF22A8F8511}" type="presParOf" srcId="{CFF8A5CD-F312-4180-9CE3-470F335C9761}" destId="{C9D64F54-6A31-448F-A241-DBFD21735A67}" srcOrd="1" destOrd="0" presId="urn:microsoft.com/office/officeart/2005/8/layout/hierarchy1"/>
-    <dgm:cxn modelId="{ADEDE65C-4763-4AC2-AD97-555095004DBA}" type="presParOf" srcId="{A0058F06-7573-460D-93E3-8E77A165EA4C}" destId="{2536962D-69DA-4640-850A-0A60A4CD0AAD}" srcOrd="1" destOrd="0" presId="urn:microsoft.com/office/officeart/2005/8/layout/hierarchy1"/>
-    <dgm:cxn modelId="{DAF73FD1-736A-42C1-AC1C-7EDAB1D71FE0}" type="presParOf" srcId="{2536962D-69DA-4640-850A-0A60A4CD0AAD}" destId="{866AFC4B-602C-4301-BBD3-55FF22D2604E}" srcOrd="0" destOrd="0" presId="urn:microsoft.com/office/officeart/2005/8/layout/hierarchy1"/>
-    <dgm:cxn modelId="{4E0C46E6-7F74-4BC1-8D14-B87C3BB54E7D}" type="presParOf" srcId="{2536962D-69DA-4640-850A-0A60A4CD0AAD}" destId="{9A6E5679-B92A-4973-9BBA-C377FCC9138F}" srcOrd="1" destOrd="0" presId="urn:microsoft.com/office/officeart/2005/8/layout/hierarchy1"/>
-    <dgm:cxn modelId="{58D8B25F-02AA-47DC-9F40-FC31784336AB}" type="presParOf" srcId="{9A6E5679-B92A-4973-9BBA-C377FCC9138F}" destId="{C242A54D-D364-425C-9D55-29B101C455D8}" srcOrd="0" destOrd="0" presId="urn:microsoft.com/office/officeart/2005/8/layout/hierarchy1"/>
-    <dgm:cxn modelId="{5C2631F3-C06B-46F7-A56D-489B30BEBC9A}" type="presParOf" srcId="{C242A54D-D364-425C-9D55-29B101C455D8}" destId="{22D08A80-0A3B-4705-AF9C-D26930C91D08}" srcOrd="0" destOrd="0" presId="urn:microsoft.com/office/officeart/2005/8/layout/hierarchy1"/>
-    <dgm:cxn modelId="{A089CCCA-0964-42F9-8053-F7B274BB3BAD}" type="presParOf" srcId="{C242A54D-D364-425C-9D55-29B101C455D8}" destId="{C51AA47C-B567-45C1-958D-EC58A49843F2}" srcOrd="1" destOrd="0" presId="urn:microsoft.com/office/officeart/2005/8/layout/hierarchy1"/>
-    <dgm:cxn modelId="{55F3E946-AF60-4D24-A2CD-6F8F9158C068}" type="presParOf" srcId="{9A6E5679-B92A-4973-9BBA-C377FCC9138F}" destId="{B47D1C90-112E-469F-9F71-10AF60413229}" srcOrd="1" destOrd="0" presId="urn:microsoft.com/office/officeart/2005/8/layout/hierarchy1"/>
-    <dgm:cxn modelId="{98CF63AB-629E-4AA1-9885-47E094B5921A}" type="presParOf" srcId="{2536962D-69DA-4640-850A-0A60A4CD0AAD}" destId="{BB029CBF-1215-4A1F-8BDA-40CA00254221}" srcOrd="2" destOrd="0" presId="urn:microsoft.com/office/officeart/2005/8/layout/hierarchy1"/>
-    <dgm:cxn modelId="{51DDA8C5-D0CB-4C7B-B608-C94D66402DC6}" type="presParOf" srcId="{2536962D-69DA-4640-850A-0A60A4CD0AAD}" destId="{819F3706-9C51-4799-BF97-E656F623AA71}" srcOrd="3" destOrd="0" presId="urn:microsoft.com/office/officeart/2005/8/layout/hierarchy1"/>
-    <dgm:cxn modelId="{6F51E369-E5B9-4B3A-9B77-CCE178CE6556}" type="presParOf" srcId="{819F3706-9C51-4799-BF97-E656F623AA71}" destId="{4FED1B29-938A-4244-B135-8434C2A5273D}" srcOrd="0" destOrd="0" presId="urn:microsoft.com/office/officeart/2005/8/layout/hierarchy1"/>
-    <dgm:cxn modelId="{71B8B859-751D-42FF-BEF2-9E71B76529A7}" type="presParOf" srcId="{4FED1B29-938A-4244-B135-8434C2A5273D}" destId="{B1AEF8A7-BC08-4B53-A04F-958A84A1DE36}" srcOrd="0" destOrd="0" presId="urn:microsoft.com/office/officeart/2005/8/layout/hierarchy1"/>
-    <dgm:cxn modelId="{39E7560C-7473-4665-87F8-43187515FB99}" type="presParOf" srcId="{4FED1B29-938A-4244-B135-8434C2A5273D}" destId="{B41EE17B-519D-410F-BE91-80962240AFDA}" srcOrd="1" destOrd="0" presId="urn:microsoft.com/office/officeart/2005/8/layout/hierarchy1"/>
-    <dgm:cxn modelId="{0420D7F1-2F70-4686-9A5B-B4A8FA067C6D}" type="presParOf" srcId="{819F3706-9C51-4799-BF97-E656F623AA71}" destId="{E408B754-8FEB-46E4-BD29-D0305FC51C3F}" srcOrd="1" destOrd="0" presId="urn:microsoft.com/office/officeart/2005/8/layout/hierarchy1"/>
-    <dgm:cxn modelId="{9C368D22-3FC1-4BBD-B31D-7B45DD280E7A}" type="presParOf" srcId="{E408B754-8FEB-46E4-BD29-D0305FC51C3F}" destId="{67501D90-02E3-4413-B595-3B9A36E3DA47}" srcOrd="0" destOrd="0" presId="urn:microsoft.com/office/officeart/2005/8/layout/hierarchy1"/>
-    <dgm:cxn modelId="{2A7CFB7A-3D2E-4050-A64C-134E01F8B996}" type="presParOf" srcId="{E408B754-8FEB-46E4-BD29-D0305FC51C3F}" destId="{17C9D98F-A545-46B8-8DDA-7F62AA7DEAF3}" srcOrd="1" destOrd="0" presId="urn:microsoft.com/office/officeart/2005/8/layout/hierarchy1"/>
-    <dgm:cxn modelId="{A11B9B60-B6CE-4C09-95D3-E3C10685034E}" type="presParOf" srcId="{17C9D98F-A545-46B8-8DDA-7F62AA7DEAF3}" destId="{6B1878DE-B892-49D8-871D-AC253566C3B7}" srcOrd="0" destOrd="0" presId="urn:microsoft.com/office/officeart/2005/8/layout/hierarchy1"/>
-    <dgm:cxn modelId="{B6911C63-B7A4-4AC9-A557-98B61765553F}" type="presParOf" srcId="{6B1878DE-B892-49D8-871D-AC253566C3B7}" destId="{5751746A-B48B-47C7-9D9C-2BE9A6B83067}" srcOrd="0" destOrd="0" presId="urn:microsoft.com/office/officeart/2005/8/layout/hierarchy1"/>
-    <dgm:cxn modelId="{D74A5EB4-5F2F-4A9D-B10B-85067D0CEACB}" type="presParOf" srcId="{6B1878DE-B892-49D8-871D-AC253566C3B7}" destId="{93DF7D55-C54D-47D8-95CA-0919EE899EC7}" srcOrd="1" destOrd="0" presId="urn:microsoft.com/office/officeart/2005/8/layout/hierarchy1"/>
-    <dgm:cxn modelId="{69BBD168-C843-41C3-9706-0A7881B62C56}" type="presParOf" srcId="{17C9D98F-A545-46B8-8DDA-7F62AA7DEAF3}" destId="{7697D982-2BD2-4A23-83A9-ADA1E78E71D2}" srcOrd="1" destOrd="0" presId="urn:microsoft.com/office/officeart/2005/8/layout/hierarchy1"/>
-    <dgm:cxn modelId="{A9E3429D-7DA7-45A9-ABA4-133783CB9B07}" type="presParOf" srcId="{2536962D-69DA-4640-850A-0A60A4CD0AAD}" destId="{47E46EDD-AF39-4A71-9772-D16875DEF9C8}" srcOrd="4" destOrd="0" presId="urn:microsoft.com/office/officeart/2005/8/layout/hierarchy1"/>
-    <dgm:cxn modelId="{D9708953-8543-4F90-84BD-0908A410FA50}" type="presParOf" srcId="{2536962D-69DA-4640-850A-0A60A4CD0AAD}" destId="{92089D94-7884-4ABD-9C53-C7D79D904130}" srcOrd="5" destOrd="0" presId="urn:microsoft.com/office/officeart/2005/8/layout/hierarchy1"/>
-    <dgm:cxn modelId="{D356BBD2-4E17-4E7C-953E-0E9B0B8D2E2D}" type="presParOf" srcId="{92089D94-7884-4ABD-9C53-C7D79D904130}" destId="{A887E220-9D5D-4375-8AD6-6EB744AD55E8}" srcOrd="0" destOrd="0" presId="urn:microsoft.com/office/officeart/2005/8/layout/hierarchy1"/>
-    <dgm:cxn modelId="{13C5F83E-A111-44E0-8D68-15C51620676B}" type="presParOf" srcId="{A887E220-9D5D-4375-8AD6-6EB744AD55E8}" destId="{3F236F3A-FC4E-461A-9C29-CFE791F8709C}" srcOrd="0" destOrd="0" presId="urn:microsoft.com/office/officeart/2005/8/layout/hierarchy1"/>
-    <dgm:cxn modelId="{B3272560-ED1A-449B-9B36-91A8DE931B18}" type="presParOf" srcId="{A887E220-9D5D-4375-8AD6-6EB744AD55E8}" destId="{6A79BD6D-5014-4F69-9C62-077C5A128280}" srcOrd="1" destOrd="0" presId="urn:microsoft.com/office/officeart/2005/8/layout/hierarchy1"/>
-    <dgm:cxn modelId="{B444F8D8-0517-4525-8968-29467735B7EE}" type="presParOf" srcId="{92089D94-7884-4ABD-9C53-C7D79D904130}" destId="{149193E8-99C9-440C-AE31-E8FF5DF5306D}" srcOrd="1" destOrd="0" presId="urn:microsoft.com/office/officeart/2005/8/layout/hierarchy1"/>
-    <dgm:cxn modelId="{AE139E3A-BB41-4A50-A446-33F9B3033509}" type="presParOf" srcId="{149193E8-99C9-440C-AE31-E8FF5DF5306D}" destId="{C3F54034-AAF6-4F44-8189-5D32C44BB9D7}" srcOrd="0" destOrd="0" presId="urn:microsoft.com/office/officeart/2005/8/layout/hierarchy1"/>
-    <dgm:cxn modelId="{16020DC3-64F3-41C5-A68A-F6E7C1269E8C}" type="presParOf" srcId="{149193E8-99C9-440C-AE31-E8FF5DF5306D}" destId="{9977D9DC-76B4-495C-B957-E74FBBAD3203}" srcOrd="1" destOrd="0" presId="urn:microsoft.com/office/officeart/2005/8/layout/hierarchy1"/>
-    <dgm:cxn modelId="{D5DF847C-2199-4600-A636-519A5E47178A}" type="presParOf" srcId="{9977D9DC-76B4-495C-B957-E74FBBAD3203}" destId="{66DEE8B1-3135-4F5F-A57A-AF1B300DD6B5}" srcOrd="0" destOrd="0" presId="urn:microsoft.com/office/officeart/2005/8/layout/hierarchy1"/>
-    <dgm:cxn modelId="{BD91DAFB-ECE7-49A2-8C23-7F79E7ACCBC6}" type="presParOf" srcId="{66DEE8B1-3135-4F5F-A57A-AF1B300DD6B5}" destId="{C85BF7E5-F790-45B5-A9D7-3FB8B01D858E}" srcOrd="0" destOrd="0" presId="urn:microsoft.com/office/officeart/2005/8/layout/hierarchy1"/>
-    <dgm:cxn modelId="{8FA583EE-0E61-4283-BCA6-13B5111A725E}" type="presParOf" srcId="{66DEE8B1-3135-4F5F-A57A-AF1B300DD6B5}" destId="{14741F2D-4DB5-40FD-A44E-C5DF30569396}" srcOrd="1" destOrd="0" presId="urn:microsoft.com/office/officeart/2005/8/layout/hierarchy1"/>
-    <dgm:cxn modelId="{484DAB9E-6A2F-40DC-9E4E-E2F98807A07D}" type="presParOf" srcId="{9977D9DC-76B4-495C-B957-E74FBBAD3203}" destId="{6D63AA1A-DA9B-43BE-9E5F-2027B01228E5}" srcOrd="1" destOrd="0" presId="urn:microsoft.com/office/officeart/2005/8/layout/hierarchy1"/>
-    <dgm:cxn modelId="{E83BABB0-5014-4C22-8011-45E16423E1E7}" type="presParOf" srcId="{2536962D-69DA-4640-850A-0A60A4CD0AAD}" destId="{4F4BC0E0-81B0-4C9E-AD9A-760D55D4B0EF}" srcOrd="6" destOrd="0" presId="urn:microsoft.com/office/officeart/2005/8/layout/hierarchy1"/>
-    <dgm:cxn modelId="{788CCBB6-03AD-4270-AF62-6AB3A06F2DBF}" type="presParOf" srcId="{2536962D-69DA-4640-850A-0A60A4CD0AAD}" destId="{78C0628C-6895-45DA-93A1-F18D0087F20F}" srcOrd="7" destOrd="0" presId="urn:microsoft.com/office/officeart/2005/8/layout/hierarchy1"/>
-    <dgm:cxn modelId="{D848C71C-8D0E-4047-A9FA-D5594CDCA952}" type="presParOf" srcId="{78C0628C-6895-45DA-93A1-F18D0087F20F}" destId="{6A9BFD07-8625-4F19-BEF4-D659168414AE}" srcOrd="0" destOrd="0" presId="urn:microsoft.com/office/officeart/2005/8/layout/hierarchy1"/>
-    <dgm:cxn modelId="{2A09EDB5-C1FF-484A-9201-435355EEF683}" type="presParOf" srcId="{6A9BFD07-8625-4F19-BEF4-D659168414AE}" destId="{4A18834B-0277-4355-AD22-AADC2A883334}" srcOrd="0" destOrd="0" presId="urn:microsoft.com/office/officeart/2005/8/layout/hierarchy1"/>
-    <dgm:cxn modelId="{F32823AF-F80E-4E9C-A717-E11D20A5122A}" type="presParOf" srcId="{6A9BFD07-8625-4F19-BEF4-D659168414AE}" destId="{99824E9D-7A99-44B5-AE00-6CEE454FFA5C}" srcOrd="1" destOrd="0" presId="urn:microsoft.com/office/officeart/2005/8/layout/hierarchy1"/>
-    <dgm:cxn modelId="{FC5BDA6F-8BBA-4BA5-8784-73D1E6D69FDC}" type="presParOf" srcId="{78C0628C-6895-45DA-93A1-F18D0087F20F}" destId="{4C978469-56D3-4822-AD01-F9F873247964}" srcOrd="1" destOrd="0" presId="urn:microsoft.com/office/officeart/2005/8/layout/hierarchy1"/>
-    <dgm:cxn modelId="{02B9573A-7EC0-49CE-A19B-6F21F1EBA591}" type="presParOf" srcId="{4C978469-56D3-4822-AD01-F9F873247964}" destId="{7BBEC3DB-939D-4CB4-98D8-7444E65C4433}" srcOrd="0" destOrd="0" presId="urn:microsoft.com/office/officeart/2005/8/layout/hierarchy1"/>
-    <dgm:cxn modelId="{155E0570-8819-47E1-BDF7-12B4EA843CC9}" type="presParOf" srcId="{4C978469-56D3-4822-AD01-F9F873247964}" destId="{70129A59-6EB5-4BBB-AB7E-A3F43FE55EBE}" srcOrd="1" destOrd="0" presId="urn:microsoft.com/office/officeart/2005/8/layout/hierarchy1"/>
-    <dgm:cxn modelId="{D1B5B71D-28AC-4E66-AA21-E378AE40CE4B}" type="presParOf" srcId="{70129A59-6EB5-4BBB-AB7E-A3F43FE55EBE}" destId="{DFDD32FB-562C-49B5-822F-C5EB42B1C3EE}" srcOrd="0" destOrd="0" presId="urn:microsoft.com/office/officeart/2005/8/layout/hierarchy1"/>
-    <dgm:cxn modelId="{BB8F153E-B1EE-43B1-8B21-68F004557F3C}" type="presParOf" srcId="{DFDD32FB-562C-49B5-822F-C5EB42B1C3EE}" destId="{455CC8A9-F29C-420C-9A9C-CDBDB0C2D590}" srcOrd="0" destOrd="0" presId="urn:microsoft.com/office/officeart/2005/8/layout/hierarchy1"/>
-    <dgm:cxn modelId="{1D238F4B-2103-4F15-8BA5-34132F8468B9}" type="presParOf" srcId="{DFDD32FB-562C-49B5-822F-C5EB42B1C3EE}" destId="{F828A756-740E-42CC-848D-C9B67C882632}" srcOrd="1" destOrd="0" presId="urn:microsoft.com/office/officeart/2005/8/layout/hierarchy1"/>
-    <dgm:cxn modelId="{17A6B5BD-852F-431B-BEEC-FDA6BBE40CA1}" type="presParOf" srcId="{70129A59-6EB5-4BBB-AB7E-A3F43FE55EBE}" destId="{EFBBCA7B-CA8E-40ED-83D0-C85F919FAB85}" srcOrd="1" destOrd="0" presId="urn:microsoft.com/office/officeart/2005/8/layout/hierarchy1"/>
+    <dgm:cxn modelId="{00712609-7A83-47E0-AB07-63D5C1B307A7}" type="presOf" srcId="{4BBA6591-B40D-4523-A7AF-FF6DCDC1133D}" destId="{93DF7D55-C54D-47D8-95CA-0919EE899EC7}" srcOrd="0" destOrd="0" presId="urn:microsoft.com/office/officeart/2005/8/layout/hierarchy1"/>
+    <dgm:cxn modelId="{061AF6F4-A5F7-4504-B243-932135A21B36}" type="presOf" srcId="{7784601C-C5AC-4799-B88F-19644818EF82}" destId="{7BBEC3DB-939D-4CB4-98D8-7444E65C4433}" srcOrd="0" destOrd="0" presId="urn:microsoft.com/office/officeart/2005/8/layout/hierarchy1"/>
+    <dgm:cxn modelId="{E5EA1448-DD31-4F6C-972F-3F277B61E88D}" type="presParOf" srcId="{526D1326-10DC-44A0-8234-762420AB1122}" destId="{A0058F06-7573-460D-93E3-8E77A165EA4C}" srcOrd="0" destOrd="0" presId="urn:microsoft.com/office/officeart/2005/8/layout/hierarchy1"/>
+    <dgm:cxn modelId="{7D701F56-1C4D-44E2-B0FC-01BE9ECA496D}" type="presParOf" srcId="{A0058F06-7573-460D-93E3-8E77A165EA4C}" destId="{CFF8A5CD-F312-4180-9CE3-470F335C9761}" srcOrd="0" destOrd="0" presId="urn:microsoft.com/office/officeart/2005/8/layout/hierarchy1"/>
+    <dgm:cxn modelId="{D0158C41-72D4-4151-B1A7-947B3B23E619}" type="presParOf" srcId="{CFF8A5CD-F312-4180-9CE3-470F335C9761}" destId="{F2B52A2D-60E6-4911-AF8F-24F48018DCEE}" srcOrd="0" destOrd="0" presId="urn:microsoft.com/office/officeart/2005/8/layout/hierarchy1"/>
+    <dgm:cxn modelId="{9D044BEC-7BA1-4F8D-972D-ADBD2E717607}" type="presParOf" srcId="{CFF8A5CD-F312-4180-9CE3-470F335C9761}" destId="{C9D64F54-6A31-448F-A241-DBFD21735A67}" srcOrd="1" destOrd="0" presId="urn:microsoft.com/office/officeart/2005/8/layout/hierarchy1"/>
+    <dgm:cxn modelId="{AEC59D95-11BA-4791-8F0B-D6BE25BFF47B}" type="presParOf" srcId="{A0058F06-7573-460D-93E3-8E77A165EA4C}" destId="{2536962D-69DA-4640-850A-0A60A4CD0AAD}" srcOrd="1" destOrd="0" presId="urn:microsoft.com/office/officeart/2005/8/layout/hierarchy1"/>
+    <dgm:cxn modelId="{27F7FB33-13DD-47EE-8AC5-72D024D36F9D}" type="presParOf" srcId="{2536962D-69DA-4640-850A-0A60A4CD0AAD}" destId="{866AFC4B-602C-4301-BBD3-55FF22D2604E}" srcOrd="0" destOrd="0" presId="urn:microsoft.com/office/officeart/2005/8/layout/hierarchy1"/>
+    <dgm:cxn modelId="{096A9938-0BC7-4247-8594-594BA1E4A423}" type="presParOf" srcId="{2536962D-69DA-4640-850A-0A60A4CD0AAD}" destId="{9A6E5679-B92A-4973-9BBA-C377FCC9138F}" srcOrd="1" destOrd="0" presId="urn:microsoft.com/office/officeart/2005/8/layout/hierarchy1"/>
+    <dgm:cxn modelId="{BFF45D65-1BEE-41FE-AE60-D92FE75B3245}" type="presParOf" srcId="{9A6E5679-B92A-4973-9BBA-C377FCC9138F}" destId="{C242A54D-D364-425C-9D55-29B101C455D8}" srcOrd="0" destOrd="0" presId="urn:microsoft.com/office/officeart/2005/8/layout/hierarchy1"/>
+    <dgm:cxn modelId="{68F1F56E-6BDF-4124-B935-A8683E9E1CE7}" type="presParOf" srcId="{C242A54D-D364-425C-9D55-29B101C455D8}" destId="{22D08A80-0A3B-4705-AF9C-D26930C91D08}" srcOrd="0" destOrd="0" presId="urn:microsoft.com/office/officeart/2005/8/layout/hierarchy1"/>
+    <dgm:cxn modelId="{1DFB9A7B-8C24-413C-A832-5AA6DB4302E4}" type="presParOf" srcId="{C242A54D-D364-425C-9D55-29B101C455D8}" destId="{C51AA47C-B567-45C1-958D-EC58A49843F2}" srcOrd="1" destOrd="0" presId="urn:microsoft.com/office/officeart/2005/8/layout/hierarchy1"/>
+    <dgm:cxn modelId="{701CE718-FD34-4B0C-9F35-16075D17A9FB}" type="presParOf" srcId="{9A6E5679-B92A-4973-9BBA-C377FCC9138F}" destId="{B47D1C90-112E-469F-9F71-10AF60413229}" srcOrd="1" destOrd="0" presId="urn:microsoft.com/office/officeart/2005/8/layout/hierarchy1"/>
+    <dgm:cxn modelId="{A703AF95-0E1F-4A71-8C07-6082121A6C6A}" type="presParOf" srcId="{2536962D-69DA-4640-850A-0A60A4CD0AAD}" destId="{BB029CBF-1215-4A1F-8BDA-40CA00254221}" srcOrd="2" destOrd="0" presId="urn:microsoft.com/office/officeart/2005/8/layout/hierarchy1"/>
+    <dgm:cxn modelId="{A00ECD94-474C-4AF1-A025-850ABEEAB03F}" type="presParOf" srcId="{2536962D-69DA-4640-850A-0A60A4CD0AAD}" destId="{819F3706-9C51-4799-BF97-E656F623AA71}" srcOrd="3" destOrd="0" presId="urn:microsoft.com/office/officeart/2005/8/layout/hierarchy1"/>
+    <dgm:cxn modelId="{8B3E66FF-9D21-4735-B6A0-4A8C99EB0214}" type="presParOf" srcId="{819F3706-9C51-4799-BF97-E656F623AA71}" destId="{4FED1B29-938A-4244-B135-8434C2A5273D}" srcOrd="0" destOrd="0" presId="urn:microsoft.com/office/officeart/2005/8/layout/hierarchy1"/>
+    <dgm:cxn modelId="{56918AD0-F05F-4A1B-975C-30452AA13F95}" type="presParOf" srcId="{4FED1B29-938A-4244-B135-8434C2A5273D}" destId="{B1AEF8A7-BC08-4B53-A04F-958A84A1DE36}" srcOrd="0" destOrd="0" presId="urn:microsoft.com/office/officeart/2005/8/layout/hierarchy1"/>
+    <dgm:cxn modelId="{54AC62DA-74FB-4092-9ECB-4A9243803153}" type="presParOf" srcId="{4FED1B29-938A-4244-B135-8434C2A5273D}" destId="{B41EE17B-519D-410F-BE91-80962240AFDA}" srcOrd="1" destOrd="0" presId="urn:microsoft.com/office/officeart/2005/8/layout/hierarchy1"/>
+    <dgm:cxn modelId="{99109E08-5B1E-43BA-B1DF-4438E3C71546}" type="presParOf" srcId="{819F3706-9C51-4799-BF97-E656F623AA71}" destId="{E408B754-8FEB-46E4-BD29-D0305FC51C3F}" srcOrd="1" destOrd="0" presId="urn:microsoft.com/office/officeart/2005/8/layout/hierarchy1"/>
+    <dgm:cxn modelId="{A4CF4D60-7ABA-4E50-AFB1-CF472EC748DC}" type="presParOf" srcId="{E408B754-8FEB-46E4-BD29-D0305FC51C3F}" destId="{67501D90-02E3-4413-B595-3B9A36E3DA47}" srcOrd="0" destOrd="0" presId="urn:microsoft.com/office/officeart/2005/8/layout/hierarchy1"/>
+    <dgm:cxn modelId="{79914988-D5FC-478D-ABE0-966635B2CA3B}" type="presParOf" srcId="{E408B754-8FEB-46E4-BD29-D0305FC51C3F}" destId="{17C9D98F-A545-46B8-8DDA-7F62AA7DEAF3}" srcOrd="1" destOrd="0" presId="urn:microsoft.com/office/officeart/2005/8/layout/hierarchy1"/>
+    <dgm:cxn modelId="{51A08209-0DC8-415D-8552-D95B9169FBD3}" type="presParOf" srcId="{17C9D98F-A545-46B8-8DDA-7F62AA7DEAF3}" destId="{6B1878DE-B892-49D8-871D-AC253566C3B7}" srcOrd="0" destOrd="0" presId="urn:microsoft.com/office/officeart/2005/8/layout/hierarchy1"/>
+    <dgm:cxn modelId="{FF42D887-0EDB-477E-B2E8-3D1ABB2DD31E}" type="presParOf" srcId="{6B1878DE-B892-49D8-871D-AC253566C3B7}" destId="{5751746A-B48B-47C7-9D9C-2BE9A6B83067}" srcOrd="0" destOrd="0" presId="urn:microsoft.com/office/officeart/2005/8/layout/hierarchy1"/>
+    <dgm:cxn modelId="{DE79370D-2BBC-457A-B902-0A36A74654F7}" type="presParOf" srcId="{6B1878DE-B892-49D8-871D-AC253566C3B7}" destId="{93DF7D55-C54D-47D8-95CA-0919EE899EC7}" srcOrd="1" destOrd="0" presId="urn:microsoft.com/office/officeart/2005/8/layout/hierarchy1"/>
+    <dgm:cxn modelId="{5F38F6C2-B0BF-42D9-A0D1-D01ED2729053}" type="presParOf" srcId="{17C9D98F-A545-46B8-8DDA-7F62AA7DEAF3}" destId="{7697D982-2BD2-4A23-83A9-ADA1E78E71D2}" srcOrd="1" destOrd="0" presId="urn:microsoft.com/office/officeart/2005/8/layout/hierarchy1"/>
+    <dgm:cxn modelId="{88332F53-9766-49B3-ACE9-39193DF24889}" type="presParOf" srcId="{2536962D-69DA-4640-850A-0A60A4CD0AAD}" destId="{47E46EDD-AF39-4A71-9772-D16875DEF9C8}" srcOrd="4" destOrd="0" presId="urn:microsoft.com/office/officeart/2005/8/layout/hierarchy1"/>
+    <dgm:cxn modelId="{54A7B78E-7953-4F73-BC5B-43759981D160}" type="presParOf" srcId="{2536962D-69DA-4640-850A-0A60A4CD0AAD}" destId="{92089D94-7884-4ABD-9C53-C7D79D904130}" srcOrd="5" destOrd="0" presId="urn:microsoft.com/office/officeart/2005/8/layout/hierarchy1"/>
+    <dgm:cxn modelId="{0637D1B3-A92E-4676-A2CD-4566995BD065}" type="presParOf" srcId="{92089D94-7884-4ABD-9C53-C7D79D904130}" destId="{A887E220-9D5D-4375-8AD6-6EB744AD55E8}" srcOrd="0" destOrd="0" presId="urn:microsoft.com/office/officeart/2005/8/layout/hierarchy1"/>
+    <dgm:cxn modelId="{DBC04C3D-4638-4C72-9269-8438D3D5FF4B}" type="presParOf" srcId="{A887E220-9D5D-4375-8AD6-6EB744AD55E8}" destId="{3F236F3A-FC4E-461A-9C29-CFE791F8709C}" srcOrd="0" destOrd="0" presId="urn:microsoft.com/office/officeart/2005/8/layout/hierarchy1"/>
+    <dgm:cxn modelId="{F8EB3F6D-7EEE-469F-A239-45E862224F12}" type="presParOf" srcId="{A887E220-9D5D-4375-8AD6-6EB744AD55E8}" destId="{6A79BD6D-5014-4F69-9C62-077C5A128280}" srcOrd="1" destOrd="0" presId="urn:microsoft.com/office/officeart/2005/8/layout/hierarchy1"/>
+    <dgm:cxn modelId="{FFDA6D8D-7766-4EBB-B716-A6BCFEAB06D1}" type="presParOf" srcId="{92089D94-7884-4ABD-9C53-C7D79D904130}" destId="{149193E8-99C9-440C-AE31-E8FF5DF5306D}" srcOrd="1" destOrd="0" presId="urn:microsoft.com/office/officeart/2005/8/layout/hierarchy1"/>
+    <dgm:cxn modelId="{CF9E3E1C-4972-494D-A816-EA5DAFB536F0}" type="presParOf" srcId="{149193E8-99C9-440C-AE31-E8FF5DF5306D}" destId="{C3F54034-AAF6-4F44-8189-5D32C44BB9D7}" srcOrd="0" destOrd="0" presId="urn:microsoft.com/office/officeart/2005/8/layout/hierarchy1"/>
+    <dgm:cxn modelId="{10427F1B-AAA8-4ECE-ADBB-D0A8D1DF8A87}" type="presParOf" srcId="{149193E8-99C9-440C-AE31-E8FF5DF5306D}" destId="{9977D9DC-76B4-495C-B957-E74FBBAD3203}" srcOrd="1" destOrd="0" presId="urn:microsoft.com/office/officeart/2005/8/layout/hierarchy1"/>
+    <dgm:cxn modelId="{0DD8AD09-2370-4976-BF03-71E2223C681E}" type="presParOf" srcId="{9977D9DC-76B4-495C-B957-E74FBBAD3203}" destId="{66DEE8B1-3135-4F5F-A57A-AF1B300DD6B5}" srcOrd="0" destOrd="0" presId="urn:microsoft.com/office/officeart/2005/8/layout/hierarchy1"/>
+    <dgm:cxn modelId="{53F91AD2-C41C-4755-8C18-8367FCAB8D32}" type="presParOf" srcId="{66DEE8B1-3135-4F5F-A57A-AF1B300DD6B5}" destId="{C85BF7E5-F790-45B5-A9D7-3FB8B01D858E}" srcOrd="0" destOrd="0" presId="urn:microsoft.com/office/officeart/2005/8/layout/hierarchy1"/>
+    <dgm:cxn modelId="{CB556962-1B58-4553-9295-0357967FF44C}" type="presParOf" srcId="{66DEE8B1-3135-4F5F-A57A-AF1B300DD6B5}" destId="{14741F2D-4DB5-40FD-A44E-C5DF30569396}" srcOrd="1" destOrd="0" presId="urn:microsoft.com/office/officeart/2005/8/layout/hierarchy1"/>
+    <dgm:cxn modelId="{08CEEF9C-6D07-4969-B1BA-1C79D90C2380}" type="presParOf" srcId="{9977D9DC-76B4-495C-B957-E74FBBAD3203}" destId="{6D63AA1A-DA9B-43BE-9E5F-2027B01228E5}" srcOrd="1" destOrd="0" presId="urn:microsoft.com/office/officeart/2005/8/layout/hierarchy1"/>
+    <dgm:cxn modelId="{5455796F-5889-47E6-A103-717B5CB9B231}" type="presParOf" srcId="{2536962D-69DA-4640-850A-0A60A4CD0AAD}" destId="{4F4BC0E0-81B0-4C9E-AD9A-760D55D4B0EF}" srcOrd="6" destOrd="0" presId="urn:microsoft.com/office/officeart/2005/8/layout/hierarchy1"/>
+    <dgm:cxn modelId="{3E533BAF-5074-4A83-8FE0-8B230CC9A7F2}" type="presParOf" srcId="{2536962D-69DA-4640-850A-0A60A4CD0AAD}" destId="{78C0628C-6895-45DA-93A1-F18D0087F20F}" srcOrd="7" destOrd="0" presId="urn:microsoft.com/office/officeart/2005/8/layout/hierarchy1"/>
+    <dgm:cxn modelId="{5372399B-1B77-41E6-8DF1-AFDDD5D751DA}" type="presParOf" srcId="{78C0628C-6895-45DA-93A1-F18D0087F20F}" destId="{6A9BFD07-8625-4F19-BEF4-D659168414AE}" srcOrd="0" destOrd="0" presId="urn:microsoft.com/office/officeart/2005/8/layout/hierarchy1"/>
+    <dgm:cxn modelId="{35965860-45B9-4354-991E-12CE4AE2CDFB}" type="presParOf" srcId="{6A9BFD07-8625-4F19-BEF4-D659168414AE}" destId="{4A18834B-0277-4355-AD22-AADC2A883334}" srcOrd="0" destOrd="0" presId="urn:microsoft.com/office/officeart/2005/8/layout/hierarchy1"/>
+    <dgm:cxn modelId="{583A5C07-0503-40A6-9972-596049E795AC}" type="presParOf" srcId="{6A9BFD07-8625-4F19-BEF4-D659168414AE}" destId="{99824E9D-7A99-44B5-AE00-6CEE454FFA5C}" srcOrd="1" destOrd="0" presId="urn:microsoft.com/office/officeart/2005/8/layout/hierarchy1"/>
+    <dgm:cxn modelId="{A5ADCAC6-36D0-4833-AF42-788CC51676E2}" type="presParOf" srcId="{78C0628C-6895-45DA-93A1-F18D0087F20F}" destId="{4C978469-56D3-4822-AD01-F9F873247964}" srcOrd="1" destOrd="0" presId="urn:microsoft.com/office/officeart/2005/8/layout/hierarchy1"/>
+    <dgm:cxn modelId="{FDF6835A-206C-46A3-9A8A-FEEC47F5CBDC}" type="presParOf" srcId="{4C978469-56D3-4822-AD01-F9F873247964}" destId="{7BBEC3DB-939D-4CB4-98D8-7444E65C4433}" srcOrd="0" destOrd="0" presId="urn:microsoft.com/office/officeart/2005/8/layout/hierarchy1"/>
+    <dgm:cxn modelId="{8990C085-85D4-4E6D-9135-C014DFA50DBC}" type="presParOf" srcId="{4C978469-56D3-4822-AD01-F9F873247964}" destId="{70129A59-6EB5-4BBB-AB7E-A3F43FE55EBE}" srcOrd="1" destOrd="0" presId="urn:microsoft.com/office/officeart/2005/8/layout/hierarchy1"/>
+    <dgm:cxn modelId="{A81E56C2-F470-4822-A9BF-933DD9639C27}" type="presParOf" srcId="{70129A59-6EB5-4BBB-AB7E-A3F43FE55EBE}" destId="{DFDD32FB-562C-49B5-822F-C5EB42B1C3EE}" srcOrd="0" destOrd="0" presId="urn:microsoft.com/office/officeart/2005/8/layout/hierarchy1"/>
+    <dgm:cxn modelId="{EF415511-5955-498C-AC37-7C60CB68D9F8}" type="presParOf" srcId="{DFDD32FB-562C-49B5-822F-C5EB42B1C3EE}" destId="{455CC8A9-F29C-420C-9A9C-CDBDB0C2D590}" srcOrd="0" destOrd="0" presId="urn:microsoft.com/office/officeart/2005/8/layout/hierarchy1"/>
+    <dgm:cxn modelId="{AF4EFB03-4EE7-4D51-87A8-4AFB738D0005}" type="presParOf" srcId="{DFDD32FB-562C-49B5-822F-C5EB42B1C3EE}" destId="{F828A756-740E-42CC-848D-C9B67C882632}" srcOrd="1" destOrd="0" presId="urn:microsoft.com/office/officeart/2005/8/layout/hierarchy1"/>
+    <dgm:cxn modelId="{AE81C389-CF4D-4ED1-8363-40563B523081}" type="presParOf" srcId="{70129A59-6EB5-4BBB-AB7E-A3F43FE55EBE}" destId="{EFBBCA7B-CA8E-40ED-83D0-C85F919FAB85}" srcOrd="1" destOrd="0" presId="urn:microsoft.com/office/officeart/2005/8/layout/hierarchy1"/>
   </dgm:cxnLst>
   <dgm:bg/>
   <dgm:whole/>
@@ -9622,23 +10396,23 @@
   </dgm:ptLst>
   <dgm:cxnLst>
     <dgm:cxn modelId="{4E5AF922-AAD7-48A4-A9E3-E6E4FACD2FAB}" srcId="{A9F0C23B-44C6-462D-82E2-99031CE14109}" destId="{E80D6067-B15B-4618-A336-283A02E01036}" srcOrd="3" destOrd="0" parTransId="{51824193-CEB6-47FE-8252-3C1E050D173A}" sibTransId="{C5AF3DB5-0576-4208-9D7B-AD34B94D1D25}"/>
-    <dgm:cxn modelId="{2B914455-C392-4215-AF54-BB3833BA860D}" type="presOf" srcId="{0E57FD8A-E848-4D4D-83E1-2E57BC6BD534}" destId="{3B21AE83-BFF0-49D7-8730-F3088B21DAB1}" srcOrd="0" destOrd="0" presId="urn:microsoft.com/office/officeart/2005/8/layout/hProcess9"/>
+    <dgm:cxn modelId="{99A2ABC6-4370-46EF-9FD2-5C135F7BAD20}" type="presOf" srcId="{A9F0C23B-44C6-462D-82E2-99031CE14109}" destId="{6835F03D-DAB9-44BE-9B51-075668E71255}" srcOrd="0" destOrd="0" presId="urn:microsoft.com/office/officeart/2005/8/layout/hProcess9"/>
+    <dgm:cxn modelId="{81F6BE8D-E7C9-4078-B656-764B1896A29D}" type="presOf" srcId="{0E57FD8A-E848-4D4D-83E1-2E57BC6BD534}" destId="{3B21AE83-BFF0-49D7-8730-F3088B21DAB1}" srcOrd="0" destOrd="0" presId="urn:microsoft.com/office/officeart/2005/8/layout/hProcess9"/>
     <dgm:cxn modelId="{BEBBC310-B16C-4785-A4CD-DB3259352F28}" srcId="{A9F0C23B-44C6-462D-82E2-99031CE14109}" destId="{883A7307-23A2-4D84-B32A-6924A94DFF6D}" srcOrd="0" destOrd="0" parTransId="{F465CC44-0B86-42E6-AEAA-5999C3A8260C}" sibTransId="{4CC2A8CB-3A81-4D59-B26F-2195F13B394A}"/>
     <dgm:cxn modelId="{973C6952-886E-433B-BAF8-6EAAD6C6D9E1}" srcId="{A9F0C23B-44C6-462D-82E2-99031CE14109}" destId="{EC3A6883-71B6-4E44-BF89-8206F85444D1}" srcOrd="1" destOrd="0" parTransId="{52AC5E95-026D-407E-A1D5-E51DD2473DF0}" sibTransId="{C8756AFF-09D6-488C-A3BE-1A8F831D1954}"/>
-    <dgm:cxn modelId="{C0256F80-0EA7-42E5-BB68-EEBCC644D7CB}" type="presOf" srcId="{883A7307-23A2-4D84-B32A-6924A94DFF6D}" destId="{31E2C537-7CC5-4233-8188-1723C3AFEDA3}" srcOrd="0" destOrd="0" presId="urn:microsoft.com/office/officeart/2005/8/layout/hProcess9"/>
-    <dgm:cxn modelId="{5F9C57D2-8FD0-42B5-956E-B33325D1ADA4}" type="presOf" srcId="{EC3A6883-71B6-4E44-BF89-8206F85444D1}" destId="{3A9A8C20-7E2A-4ADB-88BE-2939618C3C6B}" srcOrd="0" destOrd="0" presId="urn:microsoft.com/office/officeart/2005/8/layout/hProcess9"/>
-    <dgm:cxn modelId="{A3EAD863-1CB6-46B6-8087-74628B6293EB}" type="presOf" srcId="{A9F0C23B-44C6-462D-82E2-99031CE14109}" destId="{6835F03D-DAB9-44BE-9B51-075668E71255}" srcOrd="0" destOrd="0" presId="urn:microsoft.com/office/officeart/2005/8/layout/hProcess9"/>
-    <dgm:cxn modelId="{914DD266-BADC-4864-8578-6B07146E25C8}" type="presOf" srcId="{E80D6067-B15B-4618-A336-283A02E01036}" destId="{DD4DABB9-BD3F-4F48-B6B4-DDF3397E623A}" srcOrd="0" destOrd="0" presId="urn:microsoft.com/office/officeart/2005/8/layout/hProcess9"/>
+    <dgm:cxn modelId="{B452FA88-D7DD-445D-BBDB-C54E3DB84D5B}" type="presOf" srcId="{E80D6067-B15B-4618-A336-283A02E01036}" destId="{DD4DABB9-BD3F-4F48-B6B4-DDF3397E623A}" srcOrd="0" destOrd="0" presId="urn:microsoft.com/office/officeart/2005/8/layout/hProcess9"/>
+    <dgm:cxn modelId="{5D0315A2-1C84-4040-814E-DCCF923FC6BB}" type="presOf" srcId="{883A7307-23A2-4D84-B32A-6924A94DFF6D}" destId="{31E2C537-7CC5-4233-8188-1723C3AFEDA3}" srcOrd="0" destOrd="0" presId="urn:microsoft.com/office/officeart/2005/8/layout/hProcess9"/>
+    <dgm:cxn modelId="{66B9AC9E-E839-4A3F-B0ED-1F9C16B2EED6}" type="presOf" srcId="{EC3A6883-71B6-4E44-BF89-8206F85444D1}" destId="{3A9A8C20-7E2A-4ADB-88BE-2939618C3C6B}" srcOrd="0" destOrd="0" presId="urn:microsoft.com/office/officeart/2005/8/layout/hProcess9"/>
     <dgm:cxn modelId="{56E61515-02BA-4015-88C8-0DB93C814899}" srcId="{A9F0C23B-44C6-462D-82E2-99031CE14109}" destId="{0E57FD8A-E848-4D4D-83E1-2E57BC6BD534}" srcOrd="2" destOrd="0" parTransId="{D1D5B9B4-DBFE-473E-A16E-BF56245CA429}" sibTransId="{CBBFFB38-5DE8-43BE-A594-07C3447862CB}"/>
-    <dgm:cxn modelId="{F523FE90-8F4E-4047-AEDD-BBE13190C8CE}" type="presParOf" srcId="{6835F03D-DAB9-44BE-9B51-075668E71255}" destId="{9DAAC923-DA73-494C-9511-AD626E639B62}" srcOrd="0" destOrd="0" presId="urn:microsoft.com/office/officeart/2005/8/layout/hProcess9"/>
-    <dgm:cxn modelId="{B9DF82B0-312E-4755-8B1D-5AED4C5442DB}" type="presParOf" srcId="{6835F03D-DAB9-44BE-9B51-075668E71255}" destId="{3085A71A-EE2D-4FE4-A8C4-86EBA05D012F}" srcOrd="1" destOrd="0" presId="urn:microsoft.com/office/officeart/2005/8/layout/hProcess9"/>
-    <dgm:cxn modelId="{89368ED8-1B7C-40E4-8677-7EFF441BE4E2}" type="presParOf" srcId="{3085A71A-EE2D-4FE4-A8C4-86EBA05D012F}" destId="{31E2C537-7CC5-4233-8188-1723C3AFEDA3}" srcOrd="0" destOrd="0" presId="urn:microsoft.com/office/officeart/2005/8/layout/hProcess9"/>
-    <dgm:cxn modelId="{FBCBD109-C46C-41D2-A19F-4CD4CA6C0E77}" type="presParOf" srcId="{3085A71A-EE2D-4FE4-A8C4-86EBA05D012F}" destId="{36DDD209-8B34-4CAD-B05E-8502049748D6}" srcOrd="1" destOrd="0" presId="urn:microsoft.com/office/officeart/2005/8/layout/hProcess9"/>
-    <dgm:cxn modelId="{5E28ABF1-A581-404B-8581-013529774E61}" type="presParOf" srcId="{3085A71A-EE2D-4FE4-A8C4-86EBA05D012F}" destId="{3A9A8C20-7E2A-4ADB-88BE-2939618C3C6B}" srcOrd="2" destOrd="0" presId="urn:microsoft.com/office/officeart/2005/8/layout/hProcess9"/>
-    <dgm:cxn modelId="{97DED0B4-1854-4921-8CEA-32BCBABF0D15}" type="presParOf" srcId="{3085A71A-EE2D-4FE4-A8C4-86EBA05D012F}" destId="{24F5C7FA-2F30-4F18-9AB5-FFE7881FABFF}" srcOrd="3" destOrd="0" presId="urn:microsoft.com/office/officeart/2005/8/layout/hProcess9"/>
-    <dgm:cxn modelId="{9EC2E82A-FBD6-43D2-AC89-9316B8F56A94}" type="presParOf" srcId="{3085A71A-EE2D-4FE4-A8C4-86EBA05D012F}" destId="{3B21AE83-BFF0-49D7-8730-F3088B21DAB1}" srcOrd="4" destOrd="0" presId="urn:microsoft.com/office/officeart/2005/8/layout/hProcess9"/>
-    <dgm:cxn modelId="{2B831A8A-8B74-4E60-AA52-58DE18396D1C}" type="presParOf" srcId="{3085A71A-EE2D-4FE4-A8C4-86EBA05D012F}" destId="{CFCF7FE4-EFBC-40F1-B5E6-7D70024CC8C5}" srcOrd="5" destOrd="0" presId="urn:microsoft.com/office/officeart/2005/8/layout/hProcess9"/>
-    <dgm:cxn modelId="{20C9DB9F-39E4-4B02-8C7E-D5FD710556A1}" type="presParOf" srcId="{3085A71A-EE2D-4FE4-A8C4-86EBA05D012F}" destId="{DD4DABB9-BD3F-4F48-B6B4-DDF3397E623A}" srcOrd="6" destOrd="0" presId="urn:microsoft.com/office/officeart/2005/8/layout/hProcess9"/>
+    <dgm:cxn modelId="{BDC1F9DD-DAF9-4D46-98E9-29A299A97089}" type="presParOf" srcId="{6835F03D-DAB9-44BE-9B51-075668E71255}" destId="{9DAAC923-DA73-494C-9511-AD626E639B62}" srcOrd="0" destOrd="0" presId="urn:microsoft.com/office/officeart/2005/8/layout/hProcess9"/>
+    <dgm:cxn modelId="{87A5A6DF-4C2D-4315-8CC3-AEE3650BFA42}" type="presParOf" srcId="{6835F03D-DAB9-44BE-9B51-075668E71255}" destId="{3085A71A-EE2D-4FE4-A8C4-86EBA05D012F}" srcOrd="1" destOrd="0" presId="urn:microsoft.com/office/officeart/2005/8/layout/hProcess9"/>
+    <dgm:cxn modelId="{0EFE2A7F-26D5-4EBA-A748-34790C706636}" type="presParOf" srcId="{3085A71A-EE2D-4FE4-A8C4-86EBA05D012F}" destId="{31E2C537-7CC5-4233-8188-1723C3AFEDA3}" srcOrd="0" destOrd="0" presId="urn:microsoft.com/office/officeart/2005/8/layout/hProcess9"/>
+    <dgm:cxn modelId="{5D7AFDDB-9815-47E6-B923-FE3B8E77FBE6}" type="presParOf" srcId="{3085A71A-EE2D-4FE4-A8C4-86EBA05D012F}" destId="{36DDD209-8B34-4CAD-B05E-8502049748D6}" srcOrd="1" destOrd="0" presId="urn:microsoft.com/office/officeart/2005/8/layout/hProcess9"/>
+    <dgm:cxn modelId="{14148A51-EFDB-47B5-AA90-B1F63F05D742}" type="presParOf" srcId="{3085A71A-EE2D-4FE4-A8C4-86EBA05D012F}" destId="{3A9A8C20-7E2A-4ADB-88BE-2939618C3C6B}" srcOrd="2" destOrd="0" presId="urn:microsoft.com/office/officeart/2005/8/layout/hProcess9"/>
+    <dgm:cxn modelId="{15225492-5856-48D6-BE5A-B6D1266D9071}" type="presParOf" srcId="{3085A71A-EE2D-4FE4-A8C4-86EBA05D012F}" destId="{24F5C7FA-2F30-4F18-9AB5-FFE7881FABFF}" srcOrd="3" destOrd="0" presId="urn:microsoft.com/office/officeart/2005/8/layout/hProcess9"/>
+    <dgm:cxn modelId="{368F851E-C211-40D5-98D2-84E3596E3E94}" type="presParOf" srcId="{3085A71A-EE2D-4FE4-A8C4-86EBA05D012F}" destId="{3B21AE83-BFF0-49D7-8730-F3088B21DAB1}" srcOrd="4" destOrd="0" presId="urn:microsoft.com/office/officeart/2005/8/layout/hProcess9"/>
+    <dgm:cxn modelId="{44BD6FAB-45F5-458F-A1C0-42F641B77901}" type="presParOf" srcId="{3085A71A-EE2D-4FE4-A8C4-86EBA05D012F}" destId="{CFCF7FE4-EFBC-40F1-B5E6-7D70024CC8C5}" srcOrd="5" destOrd="0" presId="urn:microsoft.com/office/officeart/2005/8/layout/hProcess9"/>
+    <dgm:cxn modelId="{90094FE8-D725-4A1C-AF92-680B81F769EE}" type="presParOf" srcId="{3085A71A-EE2D-4FE4-A8C4-86EBA05D012F}" destId="{DD4DABB9-BD3F-4F48-B6B4-DDF3397E623A}" srcOrd="6" destOrd="0" presId="urn:microsoft.com/office/officeart/2005/8/layout/hProcess9"/>
   </dgm:cxnLst>
   <dgm:bg/>
   <dgm:whole/>
@@ -14534,7 +15308,7 @@
 </file>
 
 <file path=customXml/itemProps1.xml><?xml version="1.0" encoding="utf-8"?>
-<ds:datastoreItem xmlns:ds="http://schemas.openxmlformats.org/officeDocument/2006/customXml" ds:itemID="{9803E804-570F-41CB-A234-CA3AD058AAA1}">
+<ds:datastoreItem xmlns:ds="http://schemas.openxmlformats.org/officeDocument/2006/customXml" ds:itemID="{7489A4DD-2B9B-4C7E-A121-673FF58311F4}">
   <ds:schemaRefs>
     <ds:schemaRef ds:uri="http://schemas.openxmlformats.org/officeDocument/2006/bibliography"/>
   </ds:schemaRefs>

</xml_diff>